<commit_message>
Renamed and editted Mike's final report on his progress before leaving.
</commit_message>
<xml_diff>
--- a/documentation/Technical_Overview.docx
+++ b/documentation/Technical_Overview.docx
@@ -1,6 +1,6 @@
 
 <file path=word/document.xml><?xml version="1.0" encoding="utf-8"?>
-<w:document xmlns:wpc="http://schemas.microsoft.com/office/word/2010/wordprocessingCanvas" xmlns:cx="http://schemas.microsoft.com/office/drawing/2014/chartex" xmlns:cx1="http://schemas.microsoft.com/office/drawing/2015/9/8/chartex" xmlns:mc="http://schemas.openxmlformats.org/markup-compatibility/2006" xmlns:o="urn:schemas-microsoft-com:office:office" xmlns:r="http://schemas.openxmlformats.org/officeDocument/2006/relationships" xmlns:m="http://schemas.openxmlformats.org/officeDocument/2006/math" xmlns:v="urn:schemas-microsoft-com:vml" xmlns:wp14="http://schemas.microsoft.com/office/word/2010/wordprocessingDrawing" xmlns:wp="http://schemas.openxmlformats.org/drawingml/2006/wordprocessingDrawing" xmlns:w10="urn:schemas-microsoft-com:office:word" xmlns:w="http://schemas.openxmlformats.org/wordprocessingml/2006/main" xmlns:w14="http://schemas.microsoft.com/office/word/2010/wordml" xmlns:w15="http://schemas.microsoft.com/office/word/2012/wordml" xmlns:w16se="http://schemas.microsoft.com/office/word/2015/wordml/symex" xmlns:wpg="http://schemas.microsoft.com/office/word/2010/wordprocessingGroup" xmlns:wpi="http://schemas.microsoft.com/office/word/2010/wordprocessingInk" xmlns:wne="http://schemas.microsoft.com/office/word/2006/wordml" xmlns:wps="http://schemas.microsoft.com/office/word/2010/wordprocessingShape" mc:Ignorable="w14 w15 w16se wp14">
+<w:document xmlns:wpc="http://schemas.microsoft.com/office/word/2010/wordprocessingCanvas" xmlns:cx="http://schemas.microsoft.com/office/drawing/2014/chartex" xmlns:cx1="http://schemas.microsoft.com/office/drawing/2015/9/8/chartex" xmlns:cx2="http://schemas.microsoft.com/office/drawing/2015/10/21/chartex" xmlns:cx3="http://schemas.microsoft.com/office/drawing/2016/5/9/chartex" xmlns:cx4="http://schemas.microsoft.com/office/drawing/2016/5/10/chartex" xmlns:cx5="http://schemas.microsoft.com/office/drawing/2016/5/11/chartex" xmlns:cx6="http://schemas.microsoft.com/office/drawing/2016/5/12/chartex" xmlns:cx7="http://schemas.microsoft.com/office/drawing/2016/5/13/chartex" xmlns:cx8="http://schemas.microsoft.com/office/drawing/2016/5/14/chartex" xmlns:mc="http://schemas.openxmlformats.org/markup-compatibility/2006" xmlns:aink="http://schemas.microsoft.com/office/drawing/2016/ink" xmlns:am3d="http://schemas.microsoft.com/office/drawing/2017/model3d" xmlns:o="urn:schemas-microsoft-com:office:office" xmlns:r="http://schemas.openxmlformats.org/officeDocument/2006/relationships" xmlns:m="http://schemas.openxmlformats.org/officeDocument/2006/math" xmlns:v="urn:schemas-microsoft-com:vml" xmlns:wp14="http://schemas.microsoft.com/office/word/2010/wordprocessingDrawing" xmlns:wp="http://schemas.openxmlformats.org/drawingml/2006/wordprocessingDrawing" xmlns:w10="urn:schemas-microsoft-com:office:word" xmlns:w="http://schemas.openxmlformats.org/wordprocessingml/2006/main" xmlns:w14="http://schemas.microsoft.com/office/word/2010/wordml" xmlns:w15="http://schemas.microsoft.com/office/word/2012/wordml" xmlns:w16cid="http://schemas.microsoft.com/office/word/2016/wordml/cid" xmlns:w16se="http://schemas.microsoft.com/office/word/2015/wordml/symex" xmlns:wpg="http://schemas.microsoft.com/office/word/2010/wordprocessingGroup" xmlns:wpi="http://schemas.microsoft.com/office/word/2010/wordprocessingInk" xmlns:wne="http://schemas.microsoft.com/office/word/2006/wordml" xmlns:wps="http://schemas.microsoft.com/office/word/2010/wordprocessingShape" mc:Ignorable="w14 w15 w16se w16cid wp14">
   <w:body>
     <w:p>
       <w:pPr>
@@ -10,19 +10,50 @@
         <w:spacing w:after="0" w:line="240" w:lineRule="auto"/>
         <w:jc w:val="center"/>
         <w:rPr>
-          <w:rFonts w:ascii="CMBX12" w:hAnsi="CMBX12" w:cs="CMBX12"/>
-          <w:sz w:val="29"/>
-          <w:szCs w:val="29"/>
-        </w:rPr>
-      </w:pPr>
-      <w:bookmarkStart w:id="0" w:name="_GoBack"/>
-      <w:r>
-        <w:rPr>
-          <w:rFonts w:ascii="CMBX12" w:hAnsi="CMBX12" w:cs="CMBX12"/>
-          <w:sz w:val="29"/>
-          <w:szCs w:val="29"/>
+          <w:rFonts w:ascii="Verdana" w:hAnsi="Verdana" w:cs="CMBX12"/>
+          <w:sz w:val="26"/>
+          <w:szCs w:val="26"/>
+        </w:rPr>
+      </w:pPr>
+      <w:r>
+        <w:rPr>
+          <w:rFonts w:ascii="Verdana" w:hAnsi="Verdana" w:cs="CMBX12"/>
+          <w:sz w:val="26"/>
+          <w:szCs w:val="26"/>
         </w:rPr>
         <w:t>Understanding Input Data Requirements and</w:t>
+      </w:r>
+      <w:r>
+        <w:rPr>
+          <w:rFonts w:ascii="Verdana" w:hAnsi="Verdana" w:cs="CMBX12"/>
+          <w:sz w:val="26"/>
+          <w:szCs w:val="26"/>
+        </w:rPr>
+        <w:t xml:space="preserve"> </w:t>
+      </w:r>
+      <w:r>
+        <w:rPr>
+          <w:rFonts w:ascii="Verdana" w:hAnsi="Verdana" w:cs="CMBX12"/>
+          <w:sz w:val="26"/>
+          <w:szCs w:val="26"/>
+        </w:rPr>
+        <w:t>Quantifying Uncertainty for Successfully</w:t>
+      </w:r>
+      <w:r>
+        <w:rPr>
+          <w:rFonts w:ascii="Verdana" w:hAnsi="Verdana" w:cs="CMBX12"/>
+          <w:sz w:val="26"/>
+          <w:szCs w:val="26"/>
+        </w:rPr>
+        <w:t xml:space="preserve"> </w:t>
+      </w:r>
+      <w:r>
+        <w:rPr>
+          <w:rFonts w:ascii="Verdana" w:hAnsi="Verdana" w:cs="CMBX12"/>
+          <w:sz w:val="26"/>
+          <w:szCs w:val="26"/>
+        </w:rPr>
+        <w:t>Modelling Smart Cities</w:t>
       </w:r>
     </w:p>
     <w:p>
@@ -34,6 +65,7 @@
         <w:jc w:val="center"/>
         <w:rPr>
           <w:rFonts w:ascii="CMBX12" w:hAnsi="CMBX12" w:cs="CMBX12"/>
+          <w:b/>
           <w:sz w:val="29"/>
           <w:szCs w:val="29"/>
         </w:rPr>
@@ -41,100 +73,427 @@
       <w:r>
         <w:rPr>
           <w:rFonts w:ascii="CMBX12" w:hAnsi="CMBX12" w:cs="CMBX12"/>
+          <w:b/>
           <w:sz w:val="29"/>
           <w:szCs w:val="29"/>
         </w:rPr>
-        <w:t>Quantifying Uncertainty for Successfully</w:t>
-      </w:r>
-    </w:p>
-    <w:p>
-      <w:pPr>
-        <w:pStyle w:val="Header"/>
-        <w:jc w:val="center"/>
-        <w:rPr>
-          <w:rFonts w:ascii="CMBX12" w:hAnsi="CMBX12" w:cs="CMBX12"/>
+        <w:t xml:space="preserve">Technical </w:t>
+      </w:r>
+      <w:r>
+        <w:rPr>
+          <w:rFonts w:ascii="Verdana" w:hAnsi="Verdana" w:cs="CMBX12"/>
+          <w:b/>
           <w:sz w:val="29"/>
           <w:szCs w:val="29"/>
         </w:rPr>
-      </w:pPr>
+        <w:t>Summary</w:t>
+      </w:r>
       <w:r>
         <w:rPr>
           <w:rFonts w:ascii="CMBX12" w:hAnsi="CMBX12" w:cs="CMBX12"/>
+          <w:b/>
           <w:sz w:val="29"/>
           <w:szCs w:val="29"/>
         </w:rPr>
-        <w:t>Modelling Smart Cities</w:t>
-      </w:r>
-    </w:p>
-    <w:bookmarkEnd w:id="0"/>
-    <w:p>
-      <w:pPr>
-        <w:pStyle w:val="Header"/>
-        <w:jc w:val="center"/>
+        <w:t xml:space="preserve"> / Overview</w:t>
+      </w:r>
+    </w:p>
+    <w:p>
+      <w:pPr>
         <w:rPr>
           <w:rFonts w:ascii="Verdana" w:hAnsi="Verdana"/>
-          <w:color w:val="000000"/>
+        </w:rPr>
+      </w:pPr>
+      <w:r>
+        <w:rPr>
+          <w:rFonts w:ascii="Museo 500" w:hAnsi="Museo 500"/>
+          <w:noProof/>
+        </w:rPr>
+        <w:pict>
+          <v:rect id="_x0000_i1026" alt="" style="width:451.3pt;height:.05pt;mso-width-percent:0;mso-height-percent:0;mso-width-percent:0;mso-height-percent:0" o:hralign="center" o:hrstd="t" o:hr="t" fillcolor="#a0a0a0" stroked="f"/>
+        </w:pict>
+      </w:r>
+    </w:p>
+    <w:p>
+      <w:pPr>
+        <w:rPr>
+          <w:i/>
+        </w:rPr>
+      </w:pPr>
+      <w:r>
+        <w:rPr>
+          <w:i/>
+        </w:rPr>
+        <w:t>This document reports on the aims, methods, and findings of the “Understanding Input Data Requirements and Quantifying Uncertainty for Successfully Modelling Smart Cities” project.</w:t>
+      </w:r>
+      <w:r>
+        <w:rPr>
+          <w:i/>
+        </w:rPr>
+        <w:t xml:space="preserve"> It was a 6-mo</w:t>
+      </w:r>
+      <w:r>
+        <w:rPr>
+          <w:i/>
+        </w:rPr>
+        <w:t xml:space="preserve">nth collaboration between the University of Leeds (Mike Adcock, Nick Malleson, Jon Ward and Alison Heppenstall) and Improbable (Dan Tang and Jon </w:t>
+      </w:r>
+      <w:proofErr w:type="spellStart"/>
+      <w:r>
+        <w:rPr>
+          <w:i/>
+        </w:rPr>
+        <w:t>Coello</w:t>
+      </w:r>
+      <w:proofErr w:type="spellEnd"/>
+      <w:r>
+        <w:rPr>
+          <w:i/>
+        </w:rPr>
+        <w:t>).</w:t>
+      </w:r>
+    </w:p>
+    <w:p>
+      <w:r>
+        <w:rPr>
+          <w:i/>
+        </w:rPr>
+        <w:t>The project code and associated documentation are in a (currently private) GitHub repository:</w:t>
+      </w:r>
+      <w:r>
+        <w:rPr>
+          <w:i/>
+        </w:rPr>
+        <w:t xml:space="preserve"> </w:t>
+      </w:r>
+      <w:r>
+        <w:rPr>
+          <w:i/>
+        </w:rPr>
+        <w:t xml:space="preserve"> </w:t>
+      </w:r>
+      <w:hyperlink r:id="rId6" w:history="1">
+        <w:r>
+          <w:rPr>
+            <w:rStyle w:val="Hyperlink"/>
+          </w:rPr>
+          <w:t>https://github.com/nickmalleson/keanu-post-hackathon</w:t>
+        </w:r>
+      </w:hyperlink>
+      <w:r>
+        <w:t xml:space="preserve">. The source code is in the directory:  </w:t>
+      </w:r>
+      <w:r>
+        <w:rPr>
+          <w:u w:val="single"/>
+        </w:rPr>
+        <w:t>keanu-post-hackathon/keanu-examples/stationSim/src/main/java/StationSim</w:t>
+      </w:r>
+      <w:r>
+        <w:t>.</w:t>
+      </w:r>
+      <w:r>
+        <w:rPr>
+          <w:rFonts w:ascii="Museo 500" w:hAnsi="Museo 500"/>
+          <w:noProof/>
+        </w:rPr>
+        <w:pict w14:anchorId="59DDC78F">
+          <v:rect id="_x0000_i1025" alt="" style="width:451.3pt;height:.05pt;mso-width-percent:0;mso-height-percent:0;mso-width-percent:0;mso-height-percent:0" o:hralign="center" o:hrstd="t" o:hr="t" fillcolor="#a0a0a0" stroked="f"/>
+        </w:pict>
+      </w:r>
+    </w:p>
+    <w:p>
+      <w:pPr>
+        <w:pStyle w:val="Heading1"/>
+      </w:pPr>
+      <w:r>
+        <w:t xml:space="preserve">Initial </w:t>
+      </w:r>
+      <w:r>
+        <w:t>Project Aim</w:t>
+      </w:r>
+      <w:r>
+        <w:t>s</w:t>
+      </w:r>
+    </w:p>
+    <w:p>
+      <w:r>
+        <w:t>The</w:t>
+      </w:r>
+      <w:r>
+        <w:t xml:space="preserve"> project </w:t>
+      </w:r>
+      <w:r>
+        <w:t xml:space="preserve">was </w:t>
+      </w:r>
+      <w:r>
+        <w:t xml:space="preserve">part of wider efforts to </w:t>
+      </w:r>
+      <w:r>
+        <w:t>develop methods that can be used to better understand uncertainty in individual-level models</w:t>
+      </w:r>
+      <w:r>
+        <w:t xml:space="preserve"> and, ultimately, to develop urban simulations that help us to better understand cities and </w:t>
+      </w:r>
+      <w:r>
+        <w:t xml:space="preserve">assist </w:t>
+      </w:r>
+      <w:r>
+        <w:rPr>
+          <w:noProof/>
+        </w:rPr>
+        <w:t xml:space="preserve">policy makers </w:t>
+      </w:r>
+      <w:r>
+        <w:rPr>
+          <w:noProof/>
+        </w:rPr>
+        <w:t>with managing</w:t>
+      </w:r>
+      <w:r>
+        <w:rPr>
+          <w:noProof/>
+        </w:rPr>
+        <w:t xml:space="preserve"> risk and uncertainty</w:t>
+      </w:r>
+      <w:r>
+        <w:t>.</w:t>
+      </w:r>
+      <w:r>
+        <w:t xml:space="preserve"> </w:t>
+      </w:r>
+    </w:p>
+    <w:p>
+      <w:r>
+        <w:t xml:space="preserve">The aim of this project </w:t>
+      </w:r>
+      <w:r>
+        <w:t>was</w:t>
+      </w:r>
+      <w:r>
+        <w:t xml:space="preserve"> to explore the uncertainty associated with an individual-level model of pedestrian movements in a city. Specifically, the project </w:t>
+      </w:r>
+      <w:r>
+        <w:t>bega</w:t>
+      </w:r>
+      <w:r>
+        <w:t xml:space="preserve">n to </w:t>
+      </w:r>
+      <w:r>
+        <w:t xml:space="preserve">experiment with the volumes of hypothetical sensed data (e.g. those produced by individual people or autonomous footfall sensors) that are required to reduce the uncertainty in a simulation to acceptable levels. </w:t>
+      </w:r>
+    </w:p>
+    <w:p>
+      <w:pPr>
+        <w:rPr>
+          <w:rFonts w:ascii="Verdana" w:hAnsi="Verdana" w:cs="CMR10"/>
           <w:sz w:val="20"/>
           <w:szCs w:val="20"/>
-          <w:u w:color="000000"/>
-          <w:shd w:val="clear" w:color="auto" w:fill="FFFFFF"/>
-          <w:vertAlign w:val="superscript"/>
-        </w:rPr>
-      </w:pPr>
-      <w:r>
-        <w:rPr>
-          <w:rFonts w:ascii="Verdana" w:hAnsi="Verdana"/>
-          <w:sz w:val="20"/>
-          <w:szCs w:val="20"/>
-          <w:lang w:val="en-US"/>
-        </w:rPr>
-        <w:t>Michael Adcock, Nicolas Malleson, Jonathon Ward, Alison Heppenstall and Daniel Tang</w:t>
-      </w:r>
-    </w:p>
-    <w:p>
-      <w:pPr>
-        <w:pStyle w:val="Header"/>
-        <w:jc w:val="center"/>
-        <w:rPr>
-          <w:rFonts w:ascii="Verdana" w:hAnsi="Verdana"/>
-          <w:color w:val="000000"/>
-          <w:sz w:val="20"/>
-          <w:szCs w:val="20"/>
-          <w:u w:color="000000"/>
-          <w:shd w:val="clear" w:color="auto" w:fill="FFFFFF"/>
-          <w:lang w:val="en-US"/>
-        </w:rPr>
-      </w:pPr>
-      <w:r>
-        <w:rPr>
-          <w:rFonts w:ascii="Verdana" w:hAnsi="Verdana"/>
-          <w:color w:val="000000"/>
-          <w:sz w:val="20"/>
-          <w:szCs w:val="20"/>
-          <w:u w:color="000000"/>
-          <w:shd w:val="clear" w:color="auto" w:fill="FFFFFF"/>
-          <w:lang w:val="en-US"/>
-        </w:rPr>
-        <w:t>The Alan Turing Institute and Improbable</w:t>
-      </w:r>
-    </w:p>
-    <w:p>
-      <w:pPr>
-        <w:rPr>
-          <w:rFonts w:ascii="Verdana" w:hAnsi="Verdana"/>
-        </w:rPr>
-      </w:pPr>
-      <w:r>
-        <w:rPr>
-          <w:rFonts w:ascii="Museo 500" w:hAnsi="Museo 500"/>
-        </w:rPr>
-        <w:pict>
-          <v:rect id="_x0000_i1025" style="width:0;height:1.5pt" o:hralign="center" o:hrstd="t" o:hr="t" fillcolor="#a0a0a0" stroked="f"/>
-        </w:pict>
-      </w:r>
-    </w:p>
-    <w:p>
-      <w:pPr>
+        </w:rPr>
+      </w:pPr>
+      <w:r>
+        <w:t xml:space="preserve">A simple pedestrian model was created (see </w:t>
+      </w:r>
+      <w:r>
+        <w:fldChar w:fldCharType="begin"/>
+      </w:r>
+      <w:r>
+        <w:instrText xml:space="preserve"> REF _Ref522523912 \h </w:instrText>
+      </w:r>
+      <w:r>
+        <w:fldChar w:fldCharType="separate"/>
+      </w:r>
+      <w:r>
+        <w:t xml:space="preserve">Figure </w:t>
+      </w:r>
+      <w:r>
+        <w:rPr>
+          <w:noProof/>
+        </w:rPr>
+        <w:t>1</w:t>
+      </w:r>
+      <w:r>
+        <w:fldChar w:fldCharType="end"/>
+      </w:r>
+      <w:r>
+        <w:t xml:space="preserve">) to represent individual agents who enter through three entrances, move across a space, and enter through one of two exits. This could represent, e.g., a train arriving at a train station and passengers leaving through the concourse. </w:t>
+      </w:r>
+      <w:r>
+        <w:t>Th</w:t>
+      </w:r>
+      <w:r>
+        <w:t xml:space="preserve">e model is first executed to </w:t>
+      </w:r>
+      <w:r>
+        <w:t>generate a hypothetical reality</w:t>
+      </w:r>
+      <w:r>
+        <w:t xml:space="preserve"> (a ‘pseudo-truth’</w:t>
+      </w:r>
+      <w:r>
+        <w:rPr>
+          <w:rStyle w:val="FootnoteReference"/>
+        </w:rPr>
+        <w:footnoteReference w:id="1"/>
+      </w:r>
+      <w:r>
+        <w:t>)</w:t>
+      </w:r>
+      <w:r>
+        <w:t xml:space="preserve">. Following this, the </w:t>
+      </w:r>
+      <w:r>
+        <w:t>pseudo-truth</w:t>
+      </w:r>
+      <w:r>
+        <w:t xml:space="preserve"> data </w:t>
+      </w:r>
+      <w:r>
+        <w:t xml:space="preserve">are </w:t>
+      </w:r>
+      <w:r>
+        <w:t xml:space="preserve">sampled at varying intervals (both spatial and temporal) </w:t>
+      </w:r>
+      <w:r>
+        <w:t xml:space="preserve">and have </w:t>
+      </w:r>
+      <w:r>
+        <w:t xml:space="preserve">noise added. This will simulate the data generation processes that occur in real cities. </w:t>
+      </w:r>
+      <w:r>
+        <w:t xml:space="preserve">The </w:t>
+      </w:r>
+      <w:proofErr w:type="spellStart"/>
+      <w:r>
+        <w:rPr>
+          <w:i/>
+        </w:rPr>
+        <w:t>keanu</w:t>
+      </w:r>
+      <w:proofErr w:type="spellEnd"/>
+      <w:r>
+        <w:rPr>
+          <w:i/>
+        </w:rPr>
+        <w:t xml:space="preserve"> </w:t>
+      </w:r>
+      <w:r>
+        <w:t>software</w:t>
+      </w:r>
+      <w:r>
+        <w:t xml:space="preserve"> library</w:t>
+      </w:r>
+      <w:r>
+        <w:t xml:space="preserve">, that is currently under development by Improbable, </w:t>
+      </w:r>
+      <w:r>
+        <w:t xml:space="preserve">is </w:t>
+      </w:r>
+      <w:r>
+        <w:t xml:space="preserve">used to explore the volume and quality of data that are required for the individual-level model to be able to simulate the truth data to an acceptable level of uncertainty. </w:t>
+      </w:r>
+    </w:p>
+    <w:p>
+      <w:pPr>
+        <w:pStyle w:val="Heading1"/>
+      </w:pPr>
+      <w:r>
+        <w:t>Methods</w:t>
+      </w:r>
+    </w:p>
+    <w:p>
+      <w:pPr>
+        <w:pStyle w:val="Heading2"/>
+      </w:pPr>
+      <w:r>
+        <w:t>Agent Based Model</w:t>
+      </w:r>
+      <w:r>
+        <w:t xml:space="preserve"> - </w:t>
+      </w:r>
+      <w:proofErr w:type="spellStart"/>
+      <w:r>
+        <w:rPr>
+          <w:i/>
+        </w:rPr>
+        <w:t>StationSim</w:t>
+      </w:r>
+      <w:proofErr w:type="spellEnd"/>
+    </w:p>
+    <w:p>
+      <w:r>
+        <w:t>An agent based model</w:t>
+      </w:r>
+      <w:r>
+        <w:t xml:space="preserve"> (</w:t>
+      </w:r>
+      <w:r>
+        <w:rPr>
+          <w:i/>
+        </w:rPr>
+        <w:t>StationSim</w:t>
+      </w:r>
+      <w:r>
+        <w:t xml:space="preserve">) </w:t>
+      </w:r>
+      <w:r>
+        <w:t>of a hypothetical train station was created to model crowding</w:t>
+      </w:r>
+      <w:r>
+        <w:t xml:space="preserve"> (</w:t>
+      </w:r>
+      <w:r>
+        <w:fldChar w:fldCharType="begin"/>
+      </w:r>
+      <w:r>
+        <w:instrText xml:space="preserve"> REF _Ref522523912 \h </w:instrText>
+      </w:r>
+      <w:r>
+        <w:instrText xml:space="preserve"> \* MERGEFORMAT </w:instrText>
+      </w:r>
+      <w:r>
+        <w:fldChar w:fldCharType="separate"/>
+      </w:r>
+      <w:r>
+        <w:t xml:space="preserve">Figure </w:t>
+      </w:r>
+      <w:r>
+        <w:rPr>
+          <w:noProof/>
+        </w:rPr>
+        <w:t>1</w:t>
+      </w:r>
+      <w:r>
+        <w:fldChar w:fldCharType="end"/>
+      </w:r>
+      <w:r>
+        <w:t>)</w:t>
+      </w:r>
+      <w:r>
+        <w:t>. While simple in nature</w:t>
+      </w:r>
+      <w:r>
+        <w:t>,</w:t>
+      </w:r>
+      <w:r>
+        <w:t xml:space="preserve"> this model was designed to include stochastic elements</w:t>
+      </w:r>
+      <w:r>
+        <w:t xml:space="preserve"> and so </w:t>
+      </w:r>
+      <w:r>
+        <w:t>produce</w:t>
+      </w:r>
+      <w:r>
+        <w:t>d</w:t>
+      </w:r>
+      <w:r>
+        <w:t xml:space="preserve"> differing results on subsequent runs.</w:t>
+      </w:r>
+    </w:p>
+    <w:p>
+      <w:pPr>
+        <w:spacing w:before="120" w:after="0" w:line="240" w:lineRule="auto"/>
         <w:rPr>
           <w:rFonts w:ascii="Verdana" w:hAnsi="Verdana"/>
           <w:b/>
@@ -145,420 +504,9 @@
     </w:p>
     <w:p>
       <w:pPr>
-        <w:rPr>
-          <w:rFonts w:ascii="Verdana" w:hAnsi="Verdana"/>
-          <w:b/>
-          <w:sz w:val="32"/>
-          <w:szCs w:val="32"/>
-        </w:rPr>
-      </w:pPr>
-      <w:r>
-        <w:rPr>
-          <w:rFonts w:ascii="Verdana" w:hAnsi="Verdana"/>
-          <w:b/>
-          <w:sz w:val="32"/>
-          <w:szCs w:val="32"/>
-        </w:rPr>
-        <w:t>Introduction</w:t>
-      </w:r>
-    </w:p>
-    <w:p>
-      <w:pPr>
-        <w:autoSpaceDE w:val="0"/>
-        <w:autoSpaceDN w:val="0"/>
-        <w:adjustRightInd w:val="0"/>
-        <w:spacing w:after="0" w:line="240" w:lineRule="auto"/>
-        <w:jc w:val="both"/>
-        <w:rPr>
-          <w:rFonts w:ascii="Verdana" w:hAnsi="Verdana" w:cs="CMR10"/>
-          <w:sz w:val="20"/>
-          <w:szCs w:val="20"/>
-        </w:rPr>
-      </w:pPr>
-      <w:r>
-        <w:rPr>
-          <w:rFonts w:ascii="Verdana" w:hAnsi="Verdana" w:cs="CMR9"/>
-          <w:sz w:val="20"/>
-          <w:szCs w:val="20"/>
-        </w:rPr>
-        <w:t>Agent-based models (ABMs) are ideally suited to modelling the behaviour and evolution of social systems. However,</w:t>
-      </w:r>
-      <w:r>
-        <w:rPr>
-          <w:rFonts w:ascii="Verdana" w:hAnsi="Verdana" w:cs="CMR9"/>
-          <w:sz w:val="20"/>
-          <w:szCs w:val="20"/>
-        </w:rPr>
-        <w:t xml:space="preserve"> </w:t>
-      </w:r>
-      <w:r>
-        <w:rPr>
-          <w:rFonts w:ascii="Verdana" w:hAnsi="Verdana" w:cs="CMR9"/>
-          <w:sz w:val="20"/>
-          <w:szCs w:val="20"/>
-        </w:rPr>
-        <w:t>input data are noisy and sparse, and huma</w:t>
-      </w:r>
-      <w:r>
-        <w:rPr>
-          <w:rFonts w:ascii="Verdana" w:hAnsi="Verdana" w:cs="CMR9"/>
-          <w:sz w:val="20"/>
-          <w:szCs w:val="20"/>
-        </w:rPr>
-        <w:t xml:space="preserve">n behaviour is extremely </w:t>
-      </w:r>
-      <w:r>
-        <w:rPr>
-          <w:rFonts w:ascii="Verdana" w:hAnsi="Verdana" w:cs="CMR9"/>
-          <w:sz w:val="20"/>
-          <w:szCs w:val="20"/>
-        </w:rPr>
-        <w:t>uncertain</w:t>
-      </w:r>
-      <w:r>
-        <w:rPr>
-          <w:rFonts w:ascii="Verdana" w:hAnsi="Verdana" w:cs="CMR9"/>
-          <w:sz w:val="20"/>
-          <w:szCs w:val="20"/>
-        </w:rPr>
-        <w:t>.</w:t>
-      </w:r>
-      <w:r>
-        <w:rPr>
-          <w:rFonts w:ascii="Verdana" w:hAnsi="Verdana" w:cs="CMR9"/>
-          <w:sz w:val="20"/>
-          <w:szCs w:val="20"/>
-        </w:rPr>
-        <w:t xml:space="preserve"> </w:t>
-      </w:r>
-      <w:r>
-        <w:rPr>
-          <w:rFonts w:ascii="Verdana" w:hAnsi="Verdana" w:cs="CMR9"/>
-          <w:sz w:val="20"/>
-          <w:szCs w:val="20"/>
-        </w:rPr>
-        <w:t>Therefore o</w:t>
-      </w:r>
-      <w:r>
-        <w:rPr>
-          <w:rFonts w:ascii="Verdana" w:hAnsi="Verdana" w:cs="CMR9"/>
-          <w:sz w:val="20"/>
-          <w:szCs w:val="20"/>
-        </w:rPr>
-        <w:t xml:space="preserve">ne of the key challenges facing the discipline </w:t>
-      </w:r>
-      <w:r>
-        <w:rPr>
-          <w:rFonts w:ascii="Verdana" w:hAnsi="Verdana" w:cs="CMR9"/>
-          <w:sz w:val="20"/>
-          <w:szCs w:val="20"/>
-        </w:rPr>
-        <w:t>relates to</w:t>
-      </w:r>
-      <w:r>
-        <w:rPr>
-          <w:rFonts w:ascii="Verdana" w:hAnsi="Verdana" w:cs="CMR9"/>
-          <w:sz w:val="20"/>
-          <w:szCs w:val="20"/>
-        </w:rPr>
-        <w:t xml:space="preserve"> the quantification of uncertainty within ABMs.</w:t>
-      </w:r>
-      <w:r>
-        <w:rPr>
-          <w:rFonts w:ascii="Verdana" w:hAnsi="Verdana" w:cs="CMR9"/>
-          <w:sz w:val="20"/>
-          <w:szCs w:val="20"/>
-        </w:rPr>
-        <w:t xml:space="preserve"> </w:t>
-      </w:r>
-      <w:r>
-        <w:rPr>
-          <w:rFonts w:ascii="Verdana" w:hAnsi="Verdana" w:cs="CMR10"/>
-          <w:sz w:val="20"/>
-          <w:szCs w:val="20"/>
-        </w:rPr>
-        <w:t xml:space="preserve">This work presents initial steps towards </w:t>
-      </w:r>
-      <w:r>
-        <w:rPr>
-          <w:rFonts w:ascii="Verdana" w:hAnsi="Verdana" w:cs="CMR10"/>
-          <w:sz w:val="20"/>
-          <w:szCs w:val="20"/>
-        </w:rPr>
-        <w:t xml:space="preserve">the development of new </w:t>
-      </w:r>
-      <w:r>
-        <w:rPr>
-          <w:rFonts w:ascii="Verdana" w:hAnsi="Verdana" w:cs="CMR10"/>
-          <w:sz w:val="20"/>
-          <w:szCs w:val="20"/>
-        </w:rPr>
-        <w:t xml:space="preserve">methods that will </w:t>
-      </w:r>
-      <w:r>
-        <w:rPr>
-          <w:rFonts w:ascii="Verdana" w:hAnsi="Verdana" w:cs="CMR10"/>
-          <w:sz w:val="20"/>
-          <w:szCs w:val="20"/>
-        </w:rPr>
-        <w:t>us to better unde</w:t>
-      </w:r>
-      <w:r>
-        <w:rPr>
-          <w:rFonts w:ascii="Verdana" w:hAnsi="Verdana" w:cs="CMR10"/>
-          <w:sz w:val="20"/>
-          <w:szCs w:val="20"/>
-        </w:rPr>
-        <w:t xml:space="preserve">rstand uncertainty in ABMs and </w:t>
-      </w:r>
-      <w:r>
-        <w:rPr>
-          <w:rFonts w:ascii="Verdana" w:hAnsi="Verdana" w:cs="CMR10"/>
-          <w:sz w:val="20"/>
-          <w:szCs w:val="20"/>
-        </w:rPr>
-        <w:t xml:space="preserve">ultimately, to </w:t>
-      </w:r>
-      <w:r>
-        <w:rPr>
-          <w:rFonts w:ascii="Verdana" w:hAnsi="Verdana" w:cs="CMR10"/>
-          <w:sz w:val="20"/>
-          <w:szCs w:val="20"/>
-        </w:rPr>
-        <w:t xml:space="preserve">allow </w:t>
-      </w:r>
-      <w:r>
-        <w:rPr>
-          <w:rFonts w:ascii="Verdana" w:hAnsi="Verdana" w:cs="CMR10"/>
-          <w:sz w:val="20"/>
-          <w:szCs w:val="20"/>
-        </w:rPr>
-        <w:t xml:space="preserve">streams of </w:t>
-      </w:r>
-      <w:r>
-        <w:rPr>
-          <w:rFonts w:ascii="Verdana" w:hAnsi="Verdana" w:cs="CMR10"/>
-          <w:sz w:val="20"/>
-          <w:szCs w:val="20"/>
-        </w:rPr>
-        <w:t xml:space="preserve">data to be </w:t>
-      </w:r>
-      <w:r>
-        <w:rPr>
-          <w:rFonts w:ascii="Verdana" w:hAnsi="Verdana" w:cs="CMR10"/>
-          <w:sz w:val="20"/>
-          <w:szCs w:val="20"/>
-        </w:rPr>
-        <w:t xml:space="preserve">incorporated </w:t>
-      </w:r>
-      <w:r>
-        <w:rPr>
-          <w:rFonts w:ascii="Verdana" w:hAnsi="Verdana" w:cs="CMR10"/>
-          <w:sz w:val="20"/>
-          <w:szCs w:val="20"/>
-        </w:rPr>
-        <w:t xml:space="preserve">into </w:t>
-      </w:r>
-      <w:r>
-        <w:rPr>
-          <w:rFonts w:ascii="Verdana" w:hAnsi="Verdana" w:cs="CMR9"/>
-          <w:sz w:val="20"/>
-          <w:szCs w:val="20"/>
-        </w:rPr>
-        <w:t xml:space="preserve">models in </w:t>
-      </w:r>
-      <w:r>
-        <w:rPr>
-          <w:rFonts w:ascii="Verdana" w:hAnsi="Verdana" w:cs="CMR9"/>
-          <w:i/>
-          <w:sz w:val="20"/>
-          <w:szCs w:val="20"/>
-        </w:rPr>
-        <w:t>real time</w:t>
-      </w:r>
-      <w:r>
-        <w:rPr>
-          <w:rFonts w:ascii="Verdana" w:hAnsi="Verdana" w:cs="CMR9"/>
-          <w:sz w:val="20"/>
-          <w:szCs w:val="20"/>
-        </w:rPr>
-        <w:t>.</w:t>
-      </w:r>
-    </w:p>
-    <w:p>
-      <w:pPr>
-        <w:autoSpaceDE w:val="0"/>
-        <w:autoSpaceDN w:val="0"/>
-        <w:adjustRightInd w:val="0"/>
-        <w:spacing w:after="0" w:line="240" w:lineRule="auto"/>
-        <w:jc w:val="both"/>
-        <w:rPr>
-          <w:rFonts w:ascii="Verdana" w:hAnsi="Verdana" w:cs="CMR10"/>
-          <w:sz w:val="20"/>
-          <w:szCs w:val="20"/>
-        </w:rPr>
-      </w:pPr>
-    </w:p>
-    <w:p>
-      <w:pPr>
-        <w:spacing w:before="120" w:after="0" w:line="240" w:lineRule="auto"/>
-        <w:rPr>
-          <w:rFonts w:ascii="Verdana" w:hAnsi="Verdana"/>
-          <w:b/>
-          <w:sz w:val="32"/>
-          <w:szCs w:val="32"/>
-        </w:rPr>
-      </w:pPr>
-      <w:r>
-        <w:rPr>
-          <w:rFonts w:ascii="Verdana" w:hAnsi="Verdana"/>
-          <w:b/>
-          <w:sz w:val="32"/>
-          <w:szCs w:val="32"/>
-        </w:rPr>
-        <w:t>Methods</w:t>
-      </w:r>
-    </w:p>
-    <w:p>
-      <w:pPr>
-        <w:spacing w:before="120" w:after="0" w:line="240" w:lineRule="auto"/>
-        <w:rPr>
-          <w:rFonts w:ascii="Verdana" w:hAnsi="Verdana"/>
-          <w:b/>
-          <w:sz w:val="20"/>
-          <w:szCs w:val="20"/>
-        </w:rPr>
-      </w:pPr>
-      <w:r>
-        <w:rPr>
-          <w:rFonts w:ascii="Verdana" w:hAnsi="Verdana"/>
-          <w:b/>
-          <w:sz w:val="20"/>
-          <w:szCs w:val="20"/>
-        </w:rPr>
-        <w:t>Agent Based Model</w:t>
-      </w:r>
-    </w:p>
-    <w:p>
-      <w:pPr>
-        <w:spacing w:before="120" w:after="0" w:line="240" w:lineRule="auto"/>
-        <w:jc w:val="both"/>
-        <w:rPr>
-          <w:rFonts w:ascii="Verdana" w:hAnsi="Verdana"/>
-          <w:sz w:val="20"/>
-          <w:szCs w:val="20"/>
-        </w:rPr>
-      </w:pPr>
-      <w:r>
-        <w:rPr>
-          <w:rFonts w:ascii="Verdana" w:hAnsi="Verdana"/>
-          <w:sz w:val="20"/>
-          <w:szCs w:val="20"/>
-        </w:rPr>
-        <w:t>An agent based model</w:t>
-      </w:r>
-      <w:r>
-        <w:rPr>
-          <w:rFonts w:ascii="Verdana" w:hAnsi="Verdana"/>
-          <w:sz w:val="20"/>
-          <w:szCs w:val="20"/>
-        </w:rPr>
-        <w:t xml:space="preserve"> (StationSim) </w:t>
-      </w:r>
-      <w:r>
-        <w:rPr>
-          <w:rFonts w:ascii="Verdana" w:hAnsi="Verdana"/>
-          <w:sz w:val="20"/>
-          <w:szCs w:val="20"/>
-        </w:rPr>
-        <w:t>of a hypothetical train station was created to model crowding</w:t>
-      </w:r>
-      <w:r>
-        <w:rPr>
-          <w:rFonts w:ascii="Verdana" w:hAnsi="Verdana"/>
-          <w:sz w:val="20"/>
-          <w:szCs w:val="20"/>
-        </w:rPr>
-        <w:t xml:space="preserve"> (Fig 1)</w:t>
-      </w:r>
-      <w:r>
-        <w:rPr>
-          <w:rFonts w:ascii="Verdana" w:hAnsi="Verdana"/>
-          <w:sz w:val="20"/>
-          <w:szCs w:val="20"/>
-        </w:rPr>
-        <w:t>. While simple in nature</w:t>
-      </w:r>
-      <w:r>
-        <w:rPr>
-          <w:rFonts w:ascii="Verdana" w:hAnsi="Verdana"/>
-          <w:sz w:val="20"/>
-          <w:szCs w:val="20"/>
-        </w:rPr>
-        <w:t>,</w:t>
-      </w:r>
-      <w:r>
-        <w:rPr>
-          <w:rFonts w:ascii="Verdana" w:hAnsi="Verdana"/>
-          <w:sz w:val="20"/>
-          <w:szCs w:val="20"/>
-        </w:rPr>
-        <w:t xml:space="preserve"> this model was designed to include stochastic elements</w:t>
-      </w:r>
-      <w:r>
-        <w:rPr>
-          <w:rFonts w:ascii="Verdana" w:hAnsi="Verdana"/>
-          <w:sz w:val="20"/>
-          <w:szCs w:val="20"/>
-        </w:rPr>
-        <w:t xml:space="preserve"> and so </w:t>
-      </w:r>
-      <w:r>
-        <w:rPr>
-          <w:rFonts w:ascii="Verdana" w:hAnsi="Verdana"/>
-          <w:sz w:val="20"/>
-          <w:szCs w:val="20"/>
-        </w:rPr>
-        <w:t>produce</w:t>
-      </w:r>
-      <w:r>
-        <w:rPr>
-          <w:rFonts w:ascii="Verdana" w:hAnsi="Verdana"/>
-          <w:sz w:val="20"/>
-          <w:szCs w:val="20"/>
-        </w:rPr>
-        <w:t>d</w:t>
-      </w:r>
-      <w:r>
-        <w:rPr>
-          <w:rFonts w:ascii="Verdana" w:hAnsi="Verdana"/>
-          <w:sz w:val="20"/>
-          <w:szCs w:val="20"/>
-        </w:rPr>
-        <w:t xml:space="preserve"> differing results on subsequent runs.</w:t>
-      </w:r>
-    </w:p>
-    <w:p>
-      <w:pPr>
-        <w:spacing w:before="120" w:after="0" w:line="240" w:lineRule="auto"/>
-        <w:rPr>
-          <w:rFonts w:ascii="Verdana" w:hAnsi="Verdana"/>
-          <w:b/>
-          <w:sz w:val="20"/>
-          <w:szCs w:val="20"/>
-        </w:rPr>
-      </w:pPr>
-    </w:p>
-    <w:p>
-      <w:pPr>
+        <w:keepNext/>
         <w:spacing w:before="120" w:after="0" w:line="240" w:lineRule="auto"/>
         <w:jc w:val="center"/>
-        <w:rPr>
-          <w:rFonts w:ascii="Verdana" w:hAnsi="Verdana"/>
-          <w:b/>
-          <w:sz w:val="20"/>
-          <w:szCs w:val="20"/>
-        </w:rPr>
       </w:pPr>
       <w:r>
         <w:rPr>
@@ -569,6 +517,7 @@
           <w:szCs w:val="20"/>
           <w:lang w:eastAsia="en-GB"/>
         </w:rPr>
+        <w:lastRenderedPageBreak/>
         <w:drawing>
           <wp:inline distT="0" distB="0" distL="0" distR="0" wp14:anchorId="79FEE7B7" wp14:editId="430C5CA1">
             <wp:extent cx="5584615" cy="2361537"/>
@@ -587,7 +536,7 @@
                     </pic:cNvPicPr>
                   </pic:nvPicPr>
                   <pic:blipFill>
-                    <a:blip r:embed="rId6">
+                    <a:blip r:embed="rId7">
                       <a:extLst>
                         <a:ext uri="{28A0092B-C50C-407E-A947-70E740481C1C}">
                           <a14:useLocalDpi xmlns:a14="http://schemas.microsoft.com/office/drawing/2010/main" val="0"/>
@@ -621,26 +570,43 @@
     </w:p>
     <w:p>
       <w:pPr>
-        <w:autoSpaceDE w:val="0"/>
-        <w:autoSpaceDN w:val="0"/>
-        <w:adjustRightInd w:val="0"/>
-        <w:spacing w:after="0" w:line="240" w:lineRule="auto"/>
-        <w:jc w:val="both"/>
-        <w:rPr>
-          <w:rFonts w:ascii="Verdana" w:hAnsi="Verdana" w:cs="CMR10"/>
-          <w:i/>
+        <w:pStyle w:val="Caption"/>
+        <w:jc w:val="center"/>
+        <w:rPr>
+          <w:rFonts w:ascii="Verdana" w:hAnsi="Verdana"/>
+          <w:b/>
           <w:sz w:val="20"/>
-          <w:szCs w:val="16"/>
-        </w:rPr>
-      </w:pPr>
-      <w:r>
-        <w:rPr>
-          <w:rFonts w:ascii="Verdana" w:hAnsi="Verdana" w:cs="CMR10"/>
-          <w:i/>
-          <w:sz w:val="20"/>
-          <w:szCs w:val="16"/>
-        </w:rPr>
-        <w:t>Fig. 1: A snapshot of the simple, hypothetical model that is used here. Agents arrive from the green entrances on the left and move towards the red exits on the right. During the course of the runtime crowding occurs in different areas.</w:t>
+          <w:szCs w:val="20"/>
+        </w:rPr>
+      </w:pPr>
+      <w:bookmarkStart w:id="0" w:name="_Ref522523912"/>
+      <w:r>
+        <w:t xml:space="preserve">Figure </w:t>
+      </w:r>
+      <w:r>
+        <w:fldChar w:fldCharType="begin"/>
+      </w:r>
+      <w:r>
+        <w:instrText xml:space="preserve"> SEQ Figure \* ARABIC </w:instrText>
+      </w:r>
+      <w:r>
+        <w:fldChar w:fldCharType="separate"/>
+      </w:r>
+      <w:r>
+        <w:rPr>
+          <w:noProof/>
+        </w:rPr>
+        <w:t>1</w:t>
+      </w:r>
+      <w:r>
+        <w:fldChar w:fldCharType="end"/>
+      </w:r>
+      <w:bookmarkEnd w:id="0"/>
+      <w:r>
+        <w:t xml:space="preserve">. </w:t>
+      </w:r>
+      <w:r>
+        <w:t>A snapshot of the simple, hypothetical model that is used here. Agents arrive from the green entrances on the left and move towards the red exits on the right. During the course of the runtime crowding occurs in different areas.</w:t>
       </w:r>
     </w:p>
     <w:p>
@@ -654,6 +620,79 @@
       </w:pPr>
     </w:p>
     <w:p>
+      <w:r>
+        <w:rPr>
+          <w:i/>
+        </w:rPr>
+        <w:t>S</w:t>
+      </w:r>
+      <w:r>
+        <w:rPr>
+          <w:i/>
+        </w:rPr>
+        <w:t>tationSim</w:t>
+      </w:r>
+      <w:r>
+        <w:t xml:space="preserve"> allows for the </w:t>
+      </w:r>
+      <w:r>
+        <w:t xml:space="preserve">many parameters to be set including </w:t>
+      </w:r>
+      <w:r>
+        <w:t>number of entrances</w:t>
+      </w:r>
+      <w:r>
+        <w:t xml:space="preserve"> and exits, the interval at which people can pass through entrances/exits and the probability that a person from a given entrance will choose a given exit. The </w:t>
+      </w:r>
+      <w:r>
+        <w:t xml:space="preserve">parameter used for </w:t>
+      </w:r>
+      <w:proofErr w:type="spellStart"/>
+      <w:r>
+        <w:rPr>
+          <w:i/>
+        </w:rPr>
+        <w:t>S</w:t>
+      </w:r>
+      <w:r>
+        <w:rPr>
+          <w:i/>
+        </w:rPr>
+        <w:t>tationSim</w:t>
+      </w:r>
+      <w:proofErr w:type="spellEnd"/>
+      <w:r>
+        <w:t xml:space="preserve"> in this work is shown in</w:t>
+      </w:r>
+      <w:r>
+        <w:t xml:space="preserve"> </w:t>
+      </w:r>
+      <w:r>
+        <w:fldChar w:fldCharType="begin"/>
+      </w:r>
+      <w:r>
+        <w:instrText xml:space="preserve"> REF _Ref522524261 \h </w:instrText>
+      </w:r>
+      <w:r>
+        <w:fldChar w:fldCharType="separate"/>
+      </w:r>
+      <w:r>
+        <w:t xml:space="preserve">Table </w:t>
+      </w:r>
+      <w:r>
+        <w:rPr>
+          <w:noProof/>
+        </w:rPr>
+        <w:t>1</w:t>
+      </w:r>
+      <w:r>
+        <w:fldChar w:fldCharType="end"/>
+      </w:r>
+      <w:r>
+        <w:t>.</w:t>
+      </w:r>
+    </w:p>
+    <w:p>
       <w:pPr>
         <w:spacing w:before="120" w:after="0" w:line="240" w:lineRule="auto"/>
         <w:rPr>
@@ -662,100 +701,49 @@
           <w:szCs w:val="20"/>
         </w:rPr>
       </w:pPr>
-      <w:r>
-        <w:rPr>
-          <w:rFonts w:ascii="Verdana" w:hAnsi="Verdana"/>
-          <w:sz w:val="20"/>
-          <w:szCs w:val="20"/>
-        </w:rPr>
-        <w:t>S</w:t>
-      </w:r>
-      <w:r>
-        <w:rPr>
-          <w:rFonts w:ascii="Verdana" w:hAnsi="Verdana"/>
-          <w:sz w:val="20"/>
-          <w:szCs w:val="20"/>
-        </w:rPr>
-        <w:t>tat</w:t>
-      </w:r>
-      <w:r>
-        <w:rPr>
-          <w:rFonts w:ascii="Verdana" w:hAnsi="Verdana"/>
-          <w:sz w:val="20"/>
-          <w:szCs w:val="20"/>
-        </w:rPr>
-        <w:t xml:space="preserve">ionSim allows for the </w:t>
-      </w:r>
-      <w:r>
-        <w:rPr>
-          <w:rFonts w:ascii="Verdana" w:hAnsi="Verdana"/>
-          <w:sz w:val="20"/>
-          <w:szCs w:val="20"/>
-        </w:rPr>
-        <w:t xml:space="preserve">many parameters to be set including </w:t>
-      </w:r>
-      <w:r>
-        <w:rPr>
-          <w:rFonts w:ascii="Verdana" w:hAnsi="Verdana"/>
-          <w:sz w:val="20"/>
-          <w:szCs w:val="20"/>
-        </w:rPr>
-        <w:t>number of entrances</w:t>
-      </w:r>
-      <w:r>
-        <w:rPr>
-          <w:rFonts w:ascii="Verdana" w:hAnsi="Verdana"/>
-          <w:sz w:val="20"/>
-          <w:szCs w:val="20"/>
-        </w:rPr>
-        <w:t xml:space="preserve"> and exits, the interval at which people can pass through entrances/exits and the probability that a person from a given entrance will choose a given exit. The </w:t>
-      </w:r>
-      <w:r>
-        <w:rPr>
-          <w:rFonts w:ascii="Verdana" w:hAnsi="Verdana"/>
-          <w:sz w:val="20"/>
-          <w:szCs w:val="20"/>
-        </w:rPr>
-        <w:t>parameter used for S</w:t>
-      </w:r>
-      <w:r>
-        <w:rPr>
-          <w:rFonts w:ascii="Verdana" w:hAnsi="Verdana"/>
-          <w:sz w:val="20"/>
-          <w:szCs w:val="20"/>
-        </w:rPr>
-        <w:t>tationSim in this work is shown in table 1.</w:t>
-      </w:r>
-    </w:p>
-    <w:p>
-      <w:pPr>
-        <w:spacing w:before="120" w:after="0" w:line="240" w:lineRule="auto"/>
-        <w:rPr>
-          <w:rFonts w:ascii="Verdana" w:hAnsi="Verdana"/>
-          <w:sz w:val="20"/>
-          <w:szCs w:val="20"/>
-        </w:rPr>
-      </w:pPr>
-    </w:p>
-    <w:p>
-      <w:pPr>
-        <w:spacing w:before="120" w:after="0" w:line="240" w:lineRule="auto"/>
-        <w:rPr>
-          <w:rFonts w:ascii="Verdana" w:hAnsi="Verdana"/>
-          <w:sz w:val="20"/>
-          <w:szCs w:val="20"/>
-        </w:rPr>
-      </w:pPr>
-    </w:p>
-    <w:p>
-      <w:pPr>
-        <w:spacing w:before="120" w:after="0" w:line="240" w:lineRule="auto"/>
-        <w:rPr>
-          <w:rFonts w:ascii="Verdana" w:hAnsi="Verdana"/>
-          <w:sz w:val="20"/>
-          <w:szCs w:val="20"/>
-        </w:rPr>
-      </w:pPr>
+    </w:p>
+    <w:p>
+      <w:pPr>
+        <w:pStyle w:val="Caption"/>
+        <w:keepNext/>
+      </w:pPr>
+      <w:bookmarkStart w:id="1" w:name="_Ref522524261"/>
+      <w:r>
+        <w:t xml:space="preserve">Table </w:t>
+      </w:r>
+      <w:r>
+        <w:fldChar w:fldCharType="begin"/>
+      </w:r>
+      <w:r>
+        <w:instrText xml:space="preserve"> SEQ Table \* ARABIC </w:instrText>
+      </w:r>
+      <w:r>
+        <w:fldChar w:fldCharType="separate"/>
+      </w:r>
+      <w:r>
+        <w:rPr>
+          <w:noProof/>
+        </w:rPr>
+        <w:t>1</w:t>
+      </w:r>
+      <w:r>
+        <w:fldChar w:fldCharType="end"/>
+      </w:r>
+      <w:bookmarkEnd w:id="1"/>
+      <w:r>
+        <w:t xml:space="preserve">. </w:t>
+      </w:r>
+      <w:r>
+        <w:t xml:space="preserve">Parameters used for </w:t>
+      </w:r>
+      <w:proofErr w:type="spellStart"/>
+      <w:r>
+        <w:t>StationSim</w:t>
+      </w:r>
+      <w:proofErr w:type="spellEnd"/>
+      <w:r>
+        <w:t xml:space="preserve"> for this work</w:t>
+      </w:r>
     </w:p>
     <w:tbl>
       <w:tblPr>
@@ -1502,364 +1490,136 @@
           <w:szCs w:val="20"/>
         </w:rPr>
       </w:pPr>
-      <w:r>
-        <w:rPr>
-          <w:rFonts w:ascii="Verdana" w:hAnsi="Verdana" w:cs="CMR10"/>
+    </w:p>
+    <w:p>
+      <w:r>
+        <w:t xml:space="preserve">When </w:t>
+      </w:r>
+      <w:proofErr w:type="spellStart"/>
+      <w:r>
+        <w:t>S</w:t>
+      </w:r>
+      <w:r>
+        <w:t>tationSim</w:t>
+      </w:r>
+      <w:proofErr w:type="spellEnd"/>
+      <w:r>
+        <w:t xml:space="preserve"> is run </w:t>
+      </w:r>
+      <w:r>
+        <w:t>agents</w:t>
+      </w:r>
+      <w:r>
+        <w:t xml:space="preserve"> are generated at a given interval and are assigned an exit to move toward</w:t>
+      </w:r>
+      <w:r>
+        <w:t>s</w:t>
+      </w:r>
+      <w:r>
+        <w:t>. This e</w:t>
+      </w:r>
+      <w:r>
+        <w:t>xit assignment uses probabilities defined in the parameters for</w:t>
+      </w:r>
+      <w:r>
+        <w:t xml:space="preserve"> </w:t>
+      </w:r>
+      <w:r>
+        <w:t xml:space="preserve">each entrance and exit. The maximum speed for the person is chosen from a </w:t>
+      </w:r>
+      <w:r>
+        <w:t xml:space="preserve">random </w:t>
+      </w:r>
+      <w:r>
+        <w:t>distribution</w:t>
+      </w:r>
+      <w:r>
+        <w:t xml:space="preserve"> (this random number is provided by </w:t>
+      </w:r>
+      <w:proofErr w:type="spellStart"/>
+      <w:r>
+        <w:rPr>
           <w:i/>
-          <w:sz w:val="20"/>
-          <w:szCs w:val="16"/>
-        </w:rPr>
-        <w:t xml:space="preserve">Table 1: Parameters </w:t>
-      </w:r>
-      <w:r>
-        <w:rPr>
-          <w:rFonts w:ascii="Verdana" w:hAnsi="Verdana" w:cs="CMR10"/>
+        </w:rPr>
+        <w:t>keanu</w:t>
+      </w:r>
+      <w:proofErr w:type="spellEnd"/>
+      <w:r>
+        <w:t>, as discussed later)</w:t>
+      </w:r>
+      <w:r>
+        <w:t>. When a person starts to approach another person in fr</w:t>
+      </w:r>
+      <w:r>
+        <w:t xml:space="preserve">ont </w:t>
+      </w:r>
+      <w:r>
+        <w:lastRenderedPageBreak/>
+        <w:t>of them they slow down. W</w:t>
+      </w:r>
+      <w:r>
+        <w:t xml:space="preserve">hen they </w:t>
+      </w:r>
+      <w:r>
+        <w:t xml:space="preserve">collide with </w:t>
+      </w:r>
+      <w:r>
+        <w:t xml:space="preserve">a person in front they attempt to move around them by moving on the y axis. When people reach the </w:t>
+      </w:r>
+      <w:r>
+        <w:t>exit they can pass through at</w:t>
+      </w:r>
+      <w:r>
+        <w:t xml:space="preserve"> set intervals. The number of people that can pass through an entrance or exit in a given step is also set in the model parameters. An e</w:t>
+      </w:r>
+      <w:r>
+        <w:t>xplanation of how S</w:t>
+      </w:r>
+      <w:r>
+        <w:t>tationSim functions is presented as pseudocode in Fig</w:t>
+      </w:r>
+      <w:r>
+        <w:t xml:space="preserve">ure </w:t>
+      </w:r>
+      <w:r>
+        <w:t>2.</w:t>
+      </w:r>
+      <w:r>
+        <w:t xml:space="preserve"> </w:t>
+      </w:r>
+    </w:p>
+    <w:p>
+      <w:pPr>
+        <w:pStyle w:val="Heading2"/>
+      </w:pPr>
+      <w:r>
+        <w:t xml:space="preserve">Random Variables in </w:t>
+      </w:r>
+      <w:proofErr w:type="spellStart"/>
+      <w:r>
+        <w:rPr>
           <w:i/>
-          <w:sz w:val="20"/>
-          <w:szCs w:val="16"/>
-        </w:rPr>
-        <w:t>used for S</w:t>
-      </w:r>
-      <w:r>
-        <w:rPr>
-          <w:rFonts w:ascii="Verdana" w:hAnsi="Verdana" w:cs="CMR10"/>
-          <w:i/>
-          <w:sz w:val="20"/>
-          <w:szCs w:val="16"/>
-        </w:rPr>
-        <w:t>tationSim for this work</w:t>
-      </w:r>
-    </w:p>
-    <w:p>
-      <w:pPr>
-        <w:spacing w:before="120" w:after="0" w:line="240" w:lineRule="auto"/>
-        <w:rPr>
-          <w:rFonts w:ascii="Verdana" w:hAnsi="Verdana"/>
-          <w:sz w:val="24"/>
-          <w:szCs w:val="20"/>
-        </w:rPr>
-      </w:pPr>
-    </w:p>
-    <w:p>
-      <w:pPr>
-        <w:spacing w:before="120" w:after="0" w:line="240" w:lineRule="auto"/>
-        <w:rPr>
-          <w:rFonts w:ascii="Verdana" w:hAnsi="Verdana"/>
-          <w:sz w:val="20"/>
-          <w:szCs w:val="20"/>
-        </w:rPr>
-      </w:pPr>
-      <w:r>
-        <w:rPr>
-          <w:rFonts w:ascii="Verdana" w:hAnsi="Verdana"/>
-          <w:sz w:val="20"/>
-          <w:szCs w:val="20"/>
-        </w:rPr>
-        <w:t>When S</w:t>
-      </w:r>
-      <w:r>
-        <w:rPr>
-          <w:rFonts w:ascii="Verdana" w:hAnsi="Verdana"/>
-          <w:sz w:val="20"/>
-          <w:szCs w:val="20"/>
-        </w:rPr>
-        <w:t>tationSim is run people are generated at a given interval and are assigned an exit to move toward</w:t>
-      </w:r>
-      <w:r>
-        <w:rPr>
-          <w:rFonts w:ascii="Verdana" w:hAnsi="Verdana"/>
-          <w:sz w:val="20"/>
-          <w:szCs w:val="20"/>
-        </w:rPr>
+        </w:rPr>
+        <w:t>StationSim</w:t>
+      </w:r>
+      <w:proofErr w:type="spellEnd"/>
+    </w:p>
+    <w:p>
+      <w:r>
+        <w:t>There are three areas of StationSim with random decisions that give it</w:t>
+      </w:r>
+      <w:r>
         <w:t>s</w:t>
       </w:r>
       <w:r>
-        <w:rPr>
-          <w:rFonts w:ascii="Verdana" w:hAnsi="Verdana"/>
-          <w:sz w:val="20"/>
-          <w:szCs w:val="20"/>
-        </w:rPr>
-        <w:t>. This e</w:t>
-      </w:r>
-      <w:r>
-        <w:rPr>
-          <w:rFonts w:ascii="Verdana" w:hAnsi="Verdana"/>
-          <w:sz w:val="20"/>
-          <w:szCs w:val="20"/>
-        </w:rPr>
-        <w:t>xit assignment uses probabilities defined in the parameters for</w:t>
-      </w:r>
-      <w:r>
-        <w:rPr>
-          <w:rFonts w:ascii="Verdana" w:hAnsi="Verdana"/>
-          <w:sz w:val="20"/>
-          <w:szCs w:val="20"/>
-        </w:rPr>
-        <w:t xml:space="preserve"> </w:t>
-      </w:r>
-      <w:r>
-        <w:rPr>
-          <w:rFonts w:ascii="Verdana" w:hAnsi="Verdana"/>
-          <w:sz w:val="20"/>
-          <w:szCs w:val="20"/>
-        </w:rPr>
-        <w:t>each entrance and exit. The maximum speed for the person is chosen from a uniform distribution. When a person starts to approach another person in fr</w:t>
-      </w:r>
-      <w:r>
-        <w:rPr>
-          <w:rFonts w:ascii="Verdana" w:hAnsi="Verdana"/>
-          <w:sz w:val="20"/>
-          <w:szCs w:val="20"/>
-        </w:rPr>
-        <w:t>ont of them they slow down. W</w:t>
-      </w:r>
-      <w:r>
-        <w:rPr>
-          <w:rFonts w:ascii="Verdana" w:hAnsi="Verdana"/>
-          <w:sz w:val="20"/>
-          <w:szCs w:val="20"/>
-        </w:rPr>
-        <w:t xml:space="preserve">hen they </w:t>
-      </w:r>
-      <w:r>
-        <w:rPr>
-          <w:rFonts w:ascii="Verdana" w:hAnsi="Verdana"/>
-          <w:sz w:val="20"/>
-          <w:szCs w:val="20"/>
-        </w:rPr>
-        <w:t xml:space="preserve">collide with </w:t>
-      </w:r>
-      <w:r>
-        <w:rPr>
-          <w:rFonts w:ascii="Verdana" w:hAnsi="Verdana"/>
-          <w:sz w:val="20"/>
-          <w:szCs w:val="20"/>
-        </w:rPr>
-        <w:t xml:space="preserve">a person in front they attempt to move around them by moving on the y axis. When people reach the </w:t>
-      </w:r>
-      <w:r>
-        <w:rPr>
-          <w:rFonts w:ascii="Verdana" w:hAnsi="Verdana"/>
-          <w:sz w:val="20"/>
-          <w:szCs w:val="20"/>
-        </w:rPr>
-        <w:t>exit they can pass through at</w:t>
-      </w:r>
-      <w:r>
-        <w:rPr>
-          <w:rFonts w:ascii="Verdana" w:hAnsi="Verdana"/>
-          <w:sz w:val="20"/>
-          <w:szCs w:val="20"/>
-        </w:rPr>
-        <w:t xml:space="preserve"> set intervals. The number of people that can pass through an entrance or exit in a given step is also set in the model parameters. An e</w:t>
-      </w:r>
-      <w:r>
-        <w:rPr>
-          <w:rFonts w:ascii="Verdana" w:hAnsi="Verdana"/>
-          <w:sz w:val="20"/>
-          <w:szCs w:val="20"/>
-        </w:rPr>
-        <w:t>xplanation of how S</w:t>
-      </w:r>
-      <w:r>
-        <w:rPr>
-          <w:rFonts w:ascii="Verdana" w:hAnsi="Verdana"/>
-          <w:sz w:val="20"/>
-          <w:szCs w:val="20"/>
-        </w:rPr>
-        <w:t>tationSim functions is presented as pseudocode in Fig 2.</w:t>
-      </w:r>
-      <w:r>
-        <w:rPr>
-          <w:rFonts w:ascii="Verdana" w:hAnsi="Verdana"/>
-          <w:sz w:val="20"/>
-          <w:szCs w:val="20"/>
-        </w:rPr>
-        <w:t xml:space="preserve"> </w:t>
-      </w:r>
-    </w:p>
-    <w:p>
-      <w:pPr>
-        <w:spacing w:before="120" w:after="0" w:line="240" w:lineRule="auto"/>
-        <w:rPr>
-          <w:rFonts w:ascii="Verdana" w:hAnsi="Verdana"/>
-          <w:sz w:val="20"/>
-          <w:szCs w:val="20"/>
-        </w:rPr>
-      </w:pPr>
-      <w:r>
-        <w:rPr>
-          <w:rFonts w:ascii="Verdana" w:hAnsi="Verdana"/>
-          <w:sz w:val="20"/>
-          <w:szCs w:val="20"/>
-        </w:rPr>
-        <w:t xml:space="preserve">There are three areas of StationSim with random decisions that give it stochastic nature. These are choice of exits for each person, the choice for maximum speed of a person and the choice of direction and speed a person travels on the y axis when the encounter a person ahead of them. </w:t>
-      </w:r>
-    </w:p>
-    <w:p>
-      <w:pPr>
-        <w:spacing w:before="120" w:after="0" w:line="240" w:lineRule="auto"/>
-        <w:rPr>
-          <w:rFonts w:ascii="Verdana" w:hAnsi="Verdana"/>
-          <w:b/>
-          <w:sz w:val="20"/>
-          <w:szCs w:val="20"/>
-        </w:rPr>
-      </w:pPr>
-    </w:p>
-    <w:p>
-      <w:pPr>
-        <w:spacing w:before="120" w:after="0" w:line="240" w:lineRule="auto"/>
-        <w:rPr>
-          <w:rFonts w:ascii="Verdana" w:hAnsi="Verdana"/>
-          <w:b/>
-          <w:sz w:val="20"/>
-          <w:szCs w:val="20"/>
-        </w:rPr>
-      </w:pPr>
-    </w:p>
-    <w:p>
-      <w:pPr>
-        <w:spacing w:before="120" w:after="0" w:line="240" w:lineRule="auto"/>
-        <w:rPr>
-          <w:rFonts w:ascii="Verdana" w:hAnsi="Verdana"/>
-          <w:b/>
-          <w:sz w:val="20"/>
-          <w:szCs w:val="20"/>
-        </w:rPr>
-      </w:pPr>
-    </w:p>
-    <w:p>
-      <w:pPr>
-        <w:spacing w:before="120" w:after="0" w:line="240" w:lineRule="auto"/>
-        <w:rPr>
-          <w:rFonts w:ascii="Verdana" w:hAnsi="Verdana"/>
-          <w:b/>
-          <w:sz w:val="20"/>
-          <w:szCs w:val="20"/>
-        </w:rPr>
-      </w:pPr>
-    </w:p>
-    <w:p>
-      <w:pPr>
-        <w:spacing w:before="120" w:after="0" w:line="240" w:lineRule="auto"/>
-        <w:rPr>
-          <w:rFonts w:ascii="Verdana" w:hAnsi="Verdana"/>
-          <w:b/>
-          <w:sz w:val="20"/>
-          <w:szCs w:val="20"/>
-        </w:rPr>
-      </w:pPr>
-    </w:p>
-    <w:p>
-      <w:pPr>
-        <w:spacing w:before="120" w:after="0" w:line="240" w:lineRule="auto"/>
-        <w:rPr>
-          <w:rFonts w:ascii="Verdana" w:hAnsi="Verdana"/>
-          <w:b/>
-          <w:sz w:val="20"/>
-          <w:szCs w:val="20"/>
-        </w:rPr>
-      </w:pPr>
-    </w:p>
-    <w:p>
-      <w:pPr>
-        <w:spacing w:before="120" w:after="0" w:line="240" w:lineRule="auto"/>
-        <w:rPr>
-          <w:rFonts w:ascii="Verdana" w:hAnsi="Verdana"/>
-          <w:b/>
-          <w:sz w:val="20"/>
-          <w:szCs w:val="20"/>
-        </w:rPr>
-      </w:pPr>
-    </w:p>
-    <w:p>
-      <w:pPr>
-        <w:spacing w:before="120" w:after="0" w:line="240" w:lineRule="auto"/>
-        <w:rPr>
-          <w:rFonts w:ascii="Verdana" w:hAnsi="Verdana"/>
-          <w:b/>
-          <w:sz w:val="20"/>
-          <w:szCs w:val="20"/>
-        </w:rPr>
-      </w:pPr>
-    </w:p>
-    <w:p>
-      <w:pPr>
-        <w:spacing w:before="120" w:after="0" w:line="240" w:lineRule="auto"/>
-        <w:rPr>
-          <w:rFonts w:ascii="Verdana" w:hAnsi="Verdana"/>
-          <w:b/>
-          <w:sz w:val="20"/>
-          <w:szCs w:val="20"/>
-        </w:rPr>
-      </w:pPr>
-    </w:p>
-    <w:p>
-      <w:pPr>
-        <w:spacing w:before="120" w:after="0" w:line="240" w:lineRule="auto"/>
-        <w:rPr>
-          <w:rFonts w:ascii="Verdana" w:hAnsi="Verdana"/>
-          <w:b/>
-          <w:sz w:val="20"/>
-          <w:szCs w:val="20"/>
-        </w:rPr>
-      </w:pPr>
-    </w:p>
-    <w:p>
-      <w:pPr>
-        <w:spacing w:before="120" w:after="0" w:line="240" w:lineRule="auto"/>
-        <w:rPr>
-          <w:rFonts w:ascii="Verdana" w:hAnsi="Verdana"/>
-          <w:b/>
-          <w:sz w:val="20"/>
-          <w:szCs w:val="20"/>
-        </w:rPr>
-      </w:pPr>
-    </w:p>
-    <w:p>
-      <w:pPr>
-        <w:spacing w:before="120" w:after="0" w:line="240" w:lineRule="auto"/>
-        <w:rPr>
-          <w:rFonts w:ascii="Verdana" w:hAnsi="Verdana"/>
-          <w:b/>
-          <w:sz w:val="20"/>
-          <w:szCs w:val="20"/>
-        </w:rPr>
-      </w:pPr>
-    </w:p>
-    <w:p>
-      <w:pPr>
-        <w:spacing w:before="120" w:after="0" w:line="240" w:lineRule="auto"/>
-        <w:rPr>
-          <w:rFonts w:ascii="Verdana" w:hAnsi="Verdana"/>
-          <w:b/>
-          <w:sz w:val="20"/>
-          <w:szCs w:val="20"/>
-        </w:rPr>
-      </w:pPr>
-    </w:p>
-    <w:p>
-      <w:pPr>
-        <w:spacing w:before="120" w:after="0" w:line="240" w:lineRule="auto"/>
-        <w:rPr>
-          <w:rFonts w:ascii="Verdana" w:hAnsi="Verdana"/>
-          <w:b/>
-          <w:sz w:val="20"/>
-          <w:szCs w:val="20"/>
-        </w:rPr>
-      </w:pPr>
-    </w:p>
-    <w:p>
-      <w:pPr>
-        <w:spacing w:before="120" w:after="0" w:line="240" w:lineRule="auto"/>
-        <w:rPr>
-          <w:rFonts w:ascii="Verdana" w:hAnsi="Verdana"/>
-          <w:b/>
-          <w:sz w:val="20"/>
-          <w:szCs w:val="20"/>
-        </w:rPr>
-      </w:pPr>
+        <w:t xml:space="preserve"> stochastic nature. These are </w:t>
+      </w:r>
+      <w:r>
+        <w:t xml:space="preserve">the </w:t>
+      </w:r>
+      <w:r>
+        <w:t xml:space="preserve">choice of exits for each person, the choice for maximum speed of a person and the choice of direction and speed a person travels on the y axis when the encounter a person ahead of them. </w:t>
+      </w:r>
     </w:p>
     <w:p>
       <w:pPr>
@@ -1886,13 +1646,13 @@
               <wp:anchor distT="0" distB="0" distL="114300" distR="114300" simplePos="0" relativeHeight="251659264" behindDoc="0" locked="0" layoutInCell="1" allowOverlap="1">
                 <wp:simplePos x="0" y="0"/>
                 <wp:positionH relativeFrom="column">
-                  <wp:posOffset>-79513</wp:posOffset>
+                  <wp:posOffset>-81116</wp:posOffset>
                 </wp:positionH>
                 <wp:positionV relativeFrom="paragraph">
-                  <wp:posOffset>190003</wp:posOffset>
+                  <wp:posOffset>68888</wp:posOffset>
                 </wp:positionV>
-                <wp:extent cx="5836257" cy="5176299"/>
-                <wp:effectExtent l="0" t="0" r="12700" b="24765"/>
+                <wp:extent cx="5836257" cy="5293872"/>
+                <wp:effectExtent l="0" t="0" r="19050" b="15240"/>
                 <wp:wrapNone/>
                 <wp:docPr id="1" name="Rectangle 1"/>
                 <wp:cNvGraphicFramePr/>
@@ -1903,7 +1663,7 @@
                       <wps:spPr>
                         <a:xfrm>
                           <a:off x="0" y="0"/>
-                          <a:ext cx="5836257" cy="5176299"/>
+                          <a:ext cx="5836257" cy="5293872"/>
                         </a:xfrm>
                         <a:prstGeom prst="rect">
                           <a:avLst/>
@@ -1943,7 +1703,7 @@
           </mc:Choice>
           <mc:Fallback>
             <w:pict>
-              <v:rect w14:anchorId="019DB303" id="Rectangle 1" o:spid="_x0000_s1026" style="position:absolute;margin-left:-6.25pt;margin-top:14.95pt;width:459.55pt;height:407.6pt;z-index:251659264;visibility:visible;mso-wrap-style:square;mso-height-percent:0;mso-wrap-distance-left:9pt;mso-wrap-distance-top:0;mso-wrap-distance-right:9pt;mso-wrap-distance-bottom:0;mso-position-horizontal:absolute;mso-position-horizontal-relative:text;mso-position-vertical:absolute;mso-position-vertical-relative:text;mso-height-percent:0;mso-height-relative:margin;v-text-anchor:middle" o:gfxdata="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" filled="f" strokecolor="#1f4d78 [1604]" strokeweight="1pt"/>
+              <v:rect w14:anchorId="0147F5B4" id="Rectangle 1" o:spid="_x0000_s1026" style="position:absolute;margin-left:-6.4pt;margin-top:5.4pt;width:459.55pt;height:416.85pt;z-index:251659264;visibility:visible;mso-wrap-style:square;mso-height-percent:0;mso-wrap-distance-left:9pt;mso-wrap-distance-top:0;mso-wrap-distance-right:9pt;mso-wrap-distance-bottom:0;mso-position-horizontal:absolute;mso-position-horizontal-relative:text;mso-position-vertical:absolute;mso-position-vertical-relative:text;mso-height-percent:0;mso-height-relative:margin;v-text-anchor:middle" o:gfxdata="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" filled="f" strokecolor="#1f4d78 [1604]" strokeweight="1pt"/>
             </w:pict>
           </mc:Fallback>
         </mc:AlternateContent>
@@ -1981,7 +1741,6 @@
         </w:rPr>
       </w:pPr>
       <w:proofErr w:type="spellStart"/>
-      <w:proofErr w:type="gramStart"/>
       <w:r>
         <w:rPr>
           <w:rFonts w:ascii="Consolas" w:eastAsia="Times New Roman" w:hAnsi="Consolas" w:cs="Courier New"/>
@@ -1994,7 +1753,6 @@
         <w:t>entranceInterval</w:t>
       </w:r>
       <w:proofErr w:type="spellEnd"/>
-      <w:proofErr w:type="gramEnd"/>
       <w:r>
         <w:rPr>
           <w:rFonts w:ascii="Consolas" w:eastAsia="Times New Roman" w:hAnsi="Consolas" w:cs="Courier New"/>
@@ -2039,7 +1797,6 @@
         </w:rPr>
       </w:pPr>
       <w:proofErr w:type="spellStart"/>
-      <w:proofErr w:type="gramStart"/>
       <w:r>
         <w:rPr>
           <w:rFonts w:ascii="Consolas" w:eastAsia="Times New Roman" w:hAnsi="Consolas" w:cs="Courier New"/>
@@ -2052,7 +1809,6 @@
         <w:t>exitInterval</w:t>
       </w:r>
       <w:proofErr w:type="spellEnd"/>
-      <w:proofErr w:type="gramEnd"/>
       <w:r>
         <w:rPr>
           <w:rFonts w:ascii="Consolas" w:eastAsia="Times New Roman" w:hAnsi="Consolas" w:cs="Courier New"/>
@@ -2097,7 +1853,6 @@
         </w:rPr>
       </w:pPr>
       <w:proofErr w:type="spellStart"/>
-      <w:proofErr w:type="gramStart"/>
       <w:r>
         <w:rPr>
           <w:rFonts w:ascii="Consolas" w:eastAsia="Times New Roman" w:hAnsi="Consolas" w:cs="Courier New"/>
@@ -2110,7 +1865,6 @@
         <w:t>entranceSize</w:t>
       </w:r>
       <w:proofErr w:type="spellEnd"/>
-      <w:proofErr w:type="gramEnd"/>
       <w:r>
         <w:rPr>
           <w:rFonts w:ascii="Consolas" w:eastAsia="Times New Roman" w:hAnsi="Consolas" w:cs="Courier New"/>
@@ -2155,7 +1909,6 @@
         </w:rPr>
       </w:pPr>
       <w:proofErr w:type="spellStart"/>
-      <w:proofErr w:type="gramStart"/>
       <w:r>
         <w:rPr>
           <w:rFonts w:ascii="Consolas" w:eastAsia="Times New Roman" w:hAnsi="Consolas" w:cs="Courier New"/>
@@ -2168,7 +1921,6 @@
         <w:t>exitSize</w:t>
       </w:r>
       <w:proofErr w:type="spellEnd"/>
-      <w:proofErr w:type="gramEnd"/>
       <w:r>
         <w:rPr>
           <w:rFonts w:ascii="Consolas" w:eastAsia="Times New Roman" w:hAnsi="Consolas" w:cs="Courier New"/>
@@ -2213,7 +1965,6 @@
         </w:rPr>
       </w:pPr>
       <w:proofErr w:type="spellStart"/>
-      <w:proofErr w:type="gramStart"/>
       <w:r>
         <w:rPr>
           <w:rFonts w:ascii="Consolas" w:eastAsia="Times New Roman" w:hAnsi="Consolas" w:cs="Courier New"/>
@@ -2226,7 +1977,6 @@
         <w:t>toatoalnumPeople</w:t>
       </w:r>
       <w:proofErr w:type="spellEnd"/>
-      <w:proofErr w:type="gramEnd"/>
       <w:r>
         <w:rPr>
           <w:rFonts w:ascii="Consolas" w:eastAsia="Times New Roman" w:hAnsi="Consolas" w:cs="Courier New"/>
@@ -2334,7 +2084,6 @@
           <w:lang w:eastAsia="en-GB"/>
         </w:rPr>
       </w:pPr>
-      <w:proofErr w:type="gramStart"/>
       <w:r>
         <w:rPr>
           <w:rFonts w:ascii="Consolas" w:eastAsia="Times New Roman" w:hAnsi="Consolas" w:cs="Courier New"/>
@@ -2355,19 +2104,7 @@
           <w:bdr w:val="none" w:sz="0" w:space="0" w:color="auto" w:frame="1"/>
           <w:lang w:eastAsia="en-GB"/>
         </w:rPr>
-        <w:t>qually</w:t>
-      </w:r>
-      <w:proofErr w:type="gramEnd"/>
-      <w:r>
-        <w:rPr>
-          <w:rFonts w:ascii="Consolas" w:eastAsia="Times New Roman" w:hAnsi="Consolas" w:cs="Courier New"/>
-          <w:color w:val="24292E"/>
-          <w:sz w:val="14"/>
-          <w:szCs w:val="14"/>
-          <w:bdr w:val="none" w:sz="0" w:space="0" w:color="auto" w:frame="1"/>
-          <w:lang w:eastAsia="en-GB"/>
-        </w:rPr>
-        <w:t xml:space="preserve"> sp</w:t>
+        <w:t>qually sp</w:t>
       </w:r>
       <w:r>
         <w:rPr>
@@ -2412,7 +2149,6 @@
           <w:lang w:eastAsia="en-GB"/>
         </w:rPr>
       </w:pPr>
-      <w:proofErr w:type="gramStart"/>
       <w:r>
         <w:rPr>
           <w:rFonts w:ascii="Consolas" w:eastAsia="Times New Roman" w:hAnsi="Consolas" w:cs="Courier New"/>
@@ -2433,19 +2169,7 @@
           <w:bdr w:val="none" w:sz="0" w:space="0" w:color="auto" w:frame="1"/>
           <w:lang w:eastAsia="en-GB"/>
         </w:rPr>
-        <w:t>y</w:t>
-      </w:r>
-      <w:proofErr w:type="gramEnd"/>
-      <w:r>
-        <w:rPr>
-          <w:rFonts w:ascii="Consolas" w:eastAsia="Times New Roman" w:hAnsi="Consolas" w:cs="Courier New"/>
-          <w:color w:val="24292E"/>
-          <w:sz w:val="14"/>
-          <w:szCs w:val="14"/>
-          <w:bdr w:val="none" w:sz="0" w:space="0" w:color="auto" w:frame="1"/>
-          <w:lang w:eastAsia="en-GB"/>
-        </w:rPr>
-        <w:t xml:space="preserve"> space exits along y axis at x</w:t>
+        <w:t>y space exits along y axis at x</w:t>
       </w:r>
     </w:p>
     <w:p>
@@ -2543,29 +2267,16 @@
           <w:lang w:eastAsia="en-GB"/>
         </w:rPr>
       </w:pPr>
-      <w:proofErr w:type="gramStart"/>
-      <w:r>
-        <w:rPr>
-          <w:rFonts w:ascii="Consolas" w:eastAsia="Times New Roman" w:hAnsi="Consolas" w:cs="Courier New"/>
-          <w:color w:val="24292E"/>
-          <w:sz w:val="14"/>
-          <w:szCs w:val="14"/>
-          <w:bdr w:val="none" w:sz="0" w:space="0" w:color="auto" w:frame="1"/>
-          <w:lang w:eastAsia="en-GB"/>
-        </w:rPr>
-        <w:t>for</w:t>
-      </w:r>
-      <w:proofErr w:type="gramEnd"/>
-      <w:r>
-        <w:rPr>
-          <w:rFonts w:ascii="Consolas" w:eastAsia="Times New Roman" w:hAnsi="Consolas" w:cs="Courier New"/>
-          <w:color w:val="24292E"/>
-          <w:sz w:val="14"/>
-          <w:szCs w:val="14"/>
-          <w:bdr w:val="none" w:sz="0" w:space="0" w:color="auto" w:frame="1"/>
-          <w:lang w:eastAsia="en-GB"/>
-        </w:rPr>
-        <w:t xml:space="preserve"> each entrance:</w:t>
+      <w:r>
+        <w:rPr>
+          <w:rFonts w:ascii="Consolas" w:eastAsia="Times New Roman" w:hAnsi="Consolas" w:cs="Courier New"/>
+          <w:color w:val="24292E"/>
+          <w:sz w:val="14"/>
+          <w:szCs w:val="14"/>
+          <w:bdr w:val="none" w:sz="0" w:space="0" w:color="auto" w:frame="1"/>
+          <w:lang w:eastAsia="en-GB"/>
+        </w:rPr>
+        <w:t>for each entrance:</w:t>
       </w:r>
     </w:p>
     <w:p>
@@ -2611,7 +2322,6 @@
         <w:tab/>
       </w:r>
       <w:proofErr w:type="spellStart"/>
-      <w:proofErr w:type="gramStart"/>
       <w:r>
         <w:rPr>
           <w:rFonts w:ascii="Consolas" w:eastAsia="Times New Roman" w:hAnsi="Consolas" w:cs="Courier New"/>
@@ -2633,19 +2343,7 @@
           <w:bdr w:val="none" w:sz="0" w:space="0" w:color="auto" w:frame="1"/>
           <w:lang w:eastAsia="en-GB"/>
         </w:rPr>
-        <w:t xml:space="preserve">  =</w:t>
-      </w:r>
-      <w:proofErr w:type="gramEnd"/>
-      <w:r>
-        <w:rPr>
-          <w:rFonts w:ascii="Consolas" w:eastAsia="Times New Roman" w:hAnsi="Consolas" w:cs="Courier New"/>
-          <w:color w:val="24292E"/>
-          <w:sz w:val="14"/>
-          <w:szCs w:val="14"/>
-          <w:bdr w:val="none" w:sz="0" w:space="0" w:color="auto" w:frame="1"/>
-          <w:lang w:eastAsia="en-GB"/>
-        </w:rPr>
-        <w:t xml:space="preserve"> </w:t>
+        <w:t xml:space="preserve">  = </w:t>
       </w:r>
       <w:proofErr w:type="spellStart"/>
       <w:r>
@@ -2767,29 +2465,16 @@
           <w:lang w:eastAsia="en-GB"/>
         </w:rPr>
       </w:pPr>
-      <w:proofErr w:type="gramStart"/>
-      <w:r>
-        <w:rPr>
-          <w:rFonts w:ascii="Consolas" w:eastAsia="Times New Roman" w:hAnsi="Consolas" w:cs="Courier New"/>
-          <w:color w:val="24292E"/>
-          <w:sz w:val="14"/>
-          <w:szCs w:val="14"/>
-          <w:bdr w:val="none" w:sz="0" w:space="0" w:color="auto" w:frame="1"/>
-          <w:lang w:eastAsia="en-GB"/>
-        </w:rPr>
-        <w:t>for</w:t>
-      </w:r>
-      <w:proofErr w:type="gramEnd"/>
-      <w:r>
-        <w:rPr>
-          <w:rFonts w:ascii="Consolas" w:eastAsia="Times New Roman" w:hAnsi="Consolas" w:cs="Courier New"/>
-          <w:color w:val="24292E"/>
-          <w:sz w:val="14"/>
-          <w:szCs w:val="14"/>
-          <w:bdr w:val="none" w:sz="0" w:space="0" w:color="auto" w:frame="1"/>
-          <w:lang w:eastAsia="en-GB"/>
-        </w:rPr>
-        <w:t xml:space="preserve"> each simulation step: </w:t>
+      <w:r>
+        <w:rPr>
+          <w:rFonts w:ascii="Consolas" w:eastAsia="Times New Roman" w:hAnsi="Consolas" w:cs="Courier New"/>
+          <w:color w:val="24292E"/>
+          <w:sz w:val="14"/>
+          <w:szCs w:val="14"/>
+          <w:bdr w:val="none" w:sz="0" w:space="0" w:color="auto" w:frame="1"/>
+          <w:lang w:eastAsia="en-GB"/>
+        </w:rPr>
+        <w:t xml:space="preserve">for each simulation step: </w:t>
       </w:r>
     </w:p>
     <w:p>
@@ -2833,30 +2518,7 @@
           <w:lang w:eastAsia="en-GB"/>
         </w:rPr>
         <w:tab/>
-      </w:r>
-      <w:proofErr w:type="gramStart"/>
-      <w:r>
-        <w:rPr>
-          <w:rFonts w:ascii="Consolas" w:eastAsia="Times New Roman" w:hAnsi="Consolas" w:cs="Courier New"/>
-          <w:color w:val="24292E"/>
-          <w:sz w:val="14"/>
-          <w:szCs w:val="14"/>
-          <w:bdr w:val="none" w:sz="0" w:space="0" w:color="auto" w:frame="1"/>
-          <w:lang w:eastAsia="en-GB"/>
-        </w:rPr>
-        <w:t>if</w:t>
-      </w:r>
-      <w:proofErr w:type="gramEnd"/>
-      <w:r>
-        <w:rPr>
-          <w:rFonts w:ascii="Consolas" w:eastAsia="Times New Roman" w:hAnsi="Consolas" w:cs="Courier New"/>
-          <w:color w:val="24292E"/>
-          <w:sz w:val="14"/>
-          <w:szCs w:val="14"/>
-          <w:bdr w:val="none" w:sz="0" w:space="0" w:color="auto" w:frame="1"/>
-          <w:lang w:eastAsia="en-GB"/>
-        </w:rPr>
-        <w:t xml:space="preserve"> step % </w:t>
+        <w:t xml:space="preserve">if step % </w:t>
       </w:r>
       <w:proofErr w:type="spellStart"/>
       <w:r>
@@ -2935,30 +2597,7 @@
           <w:lang w:eastAsia="en-GB"/>
         </w:rPr>
         <w:tab/>
-      </w:r>
-      <w:proofErr w:type="gramStart"/>
-      <w:r>
-        <w:rPr>
-          <w:rFonts w:ascii="Consolas" w:eastAsia="Times New Roman" w:hAnsi="Consolas" w:cs="Courier New"/>
-          <w:color w:val="24292E"/>
-          <w:sz w:val="14"/>
-          <w:szCs w:val="14"/>
-          <w:bdr w:val="none" w:sz="0" w:space="0" w:color="auto" w:frame="1"/>
-          <w:lang w:eastAsia="en-GB"/>
-        </w:rPr>
-        <w:t>for</w:t>
-      </w:r>
-      <w:proofErr w:type="gramEnd"/>
-      <w:r>
-        <w:rPr>
-          <w:rFonts w:ascii="Consolas" w:eastAsia="Times New Roman" w:hAnsi="Consolas" w:cs="Courier New"/>
-          <w:color w:val="24292E"/>
-          <w:sz w:val="14"/>
-          <w:szCs w:val="14"/>
-          <w:bdr w:val="none" w:sz="0" w:space="0" w:color="auto" w:frame="1"/>
-          <w:lang w:eastAsia="en-GB"/>
-        </w:rPr>
-        <w:t xml:space="preserve"> each exit:</w:t>
+        <w:t>for each exit:</w:t>
       </w:r>
     </w:p>
     <w:p>
@@ -3024,30 +2663,7 @@
           <w:lang w:eastAsia="en-GB"/>
         </w:rPr>
         <w:tab/>
-      </w:r>
-      <w:proofErr w:type="gramStart"/>
-      <w:r>
-        <w:rPr>
-          <w:rFonts w:ascii="Consolas" w:eastAsia="Times New Roman" w:hAnsi="Consolas" w:cs="Courier New"/>
-          <w:color w:val="24292E"/>
-          <w:sz w:val="14"/>
-          <w:szCs w:val="14"/>
-          <w:bdr w:val="none" w:sz="0" w:space="0" w:color="auto" w:frame="1"/>
-          <w:lang w:eastAsia="en-GB"/>
-        </w:rPr>
-        <w:t>allow</w:t>
-      </w:r>
-      <w:proofErr w:type="gramEnd"/>
-      <w:r>
-        <w:rPr>
-          <w:rFonts w:ascii="Consolas" w:eastAsia="Times New Roman" w:hAnsi="Consolas" w:cs="Courier New"/>
-          <w:color w:val="24292E"/>
-          <w:sz w:val="14"/>
-          <w:szCs w:val="14"/>
-          <w:bdr w:val="none" w:sz="0" w:space="0" w:color="auto" w:frame="1"/>
-          <w:lang w:eastAsia="en-GB"/>
-        </w:rPr>
-        <w:t xml:space="preserve"> number of people through exit equal to </w:t>
+        <w:t xml:space="preserve">allow number of people through exit equal to </w:t>
       </w:r>
       <w:proofErr w:type="spellStart"/>
       <w:r>
@@ -3136,30 +2752,7 @@
           <w:lang w:eastAsia="en-GB"/>
         </w:rPr>
         <w:tab/>
-      </w:r>
-      <w:proofErr w:type="gramStart"/>
-      <w:r>
-        <w:rPr>
-          <w:rFonts w:ascii="Consolas" w:eastAsia="Times New Roman" w:hAnsi="Consolas" w:cs="Courier New"/>
-          <w:color w:val="24292E"/>
-          <w:sz w:val="14"/>
-          <w:szCs w:val="14"/>
-          <w:bdr w:val="none" w:sz="0" w:space="0" w:color="auto" w:frame="1"/>
-          <w:lang w:eastAsia="en-GB"/>
-        </w:rPr>
-        <w:t>sequencer</w:t>
-      </w:r>
-      <w:proofErr w:type="gramEnd"/>
-      <w:r>
-        <w:rPr>
-          <w:rFonts w:ascii="Consolas" w:eastAsia="Times New Roman" w:hAnsi="Consolas" w:cs="Courier New"/>
-          <w:color w:val="24292E"/>
-          <w:sz w:val="14"/>
-          <w:szCs w:val="14"/>
-          <w:bdr w:val="none" w:sz="0" w:space="0" w:color="auto" w:frame="1"/>
-          <w:lang w:eastAsia="en-GB"/>
-        </w:rPr>
-        <w:t xml:space="preserve"> = All people sorted ascendingly by </w:t>
+        <w:t xml:space="preserve">sequencer = All people sorted ascendingly by </w:t>
       </w:r>
       <w:proofErr w:type="spellStart"/>
       <w:r>
@@ -3270,30 +2863,7 @@
           <w:lang w:eastAsia="en-GB"/>
         </w:rPr>
         <w:tab/>
-      </w:r>
-      <w:proofErr w:type="gramStart"/>
-      <w:r>
-        <w:rPr>
-          <w:rFonts w:ascii="Consolas" w:eastAsia="Times New Roman" w:hAnsi="Consolas" w:cs="Courier New"/>
-          <w:color w:val="24292E"/>
-          <w:sz w:val="14"/>
-          <w:szCs w:val="14"/>
-          <w:bdr w:val="none" w:sz="0" w:space="0" w:color="auto" w:frame="1"/>
-          <w:lang w:eastAsia="en-GB"/>
-        </w:rPr>
-        <w:t>for</w:t>
-      </w:r>
-      <w:proofErr w:type="gramEnd"/>
-      <w:r>
-        <w:rPr>
-          <w:rFonts w:ascii="Consolas" w:eastAsia="Times New Roman" w:hAnsi="Consolas" w:cs="Courier New"/>
-          <w:color w:val="24292E"/>
-          <w:sz w:val="14"/>
-          <w:szCs w:val="14"/>
-          <w:bdr w:val="none" w:sz="0" w:space="0" w:color="auto" w:frame="1"/>
-          <w:lang w:eastAsia="en-GB"/>
-        </w:rPr>
-        <w:t xml:space="preserve"> each person in sequence:</w:t>
+        <w:t>for each person in sequence:</w:t>
       </w:r>
     </w:p>
     <w:p>
@@ -3391,30 +2961,7 @@
           <w:lang w:eastAsia="en-GB"/>
         </w:rPr>
         <w:tab/>
-      </w:r>
-      <w:proofErr w:type="gramStart"/>
-      <w:r>
-        <w:rPr>
-          <w:rFonts w:ascii="Consolas" w:eastAsia="Times New Roman" w:hAnsi="Consolas" w:cs="Courier New"/>
-          <w:color w:val="24292E"/>
-          <w:sz w:val="14"/>
-          <w:szCs w:val="14"/>
-          <w:bdr w:val="none" w:sz="0" w:space="0" w:color="auto" w:frame="1"/>
-          <w:lang w:eastAsia="en-GB"/>
-        </w:rPr>
-        <w:t>for</w:t>
-      </w:r>
-      <w:proofErr w:type="gramEnd"/>
-      <w:r>
-        <w:rPr>
-          <w:rFonts w:ascii="Consolas" w:eastAsia="Times New Roman" w:hAnsi="Consolas" w:cs="Courier New"/>
-          <w:color w:val="24292E"/>
-          <w:sz w:val="14"/>
-          <w:szCs w:val="14"/>
-          <w:bdr w:val="none" w:sz="0" w:space="0" w:color="auto" w:frame="1"/>
-          <w:lang w:eastAsia="en-GB"/>
-        </w:rPr>
-        <w:t xml:space="preserve"> </w:t>
+        <w:t xml:space="preserve">for </w:t>
       </w:r>
       <w:proofErr w:type="spellStart"/>
       <w:r>
@@ -3530,7 +3077,6 @@
         <w:tab/>
       </w:r>
       <w:proofErr w:type="spellStart"/>
-      <w:proofErr w:type="gramStart"/>
       <w:r>
         <w:rPr>
           <w:rFonts w:ascii="Consolas" w:eastAsia="Times New Roman" w:hAnsi="Consolas" w:cs="Courier New"/>
@@ -3543,7 +3089,6 @@
         <w:t>testPosition</w:t>
       </w:r>
       <w:proofErr w:type="spellEnd"/>
-      <w:proofErr w:type="gramEnd"/>
       <w:r>
         <w:rPr>
           <w:rFonts w:ascii="Consolas" w:eastAsia="Times New Roman" w:hAnsi="Consolas" w:cs="Courier New"/>
@@ -3619,30 +3164,7 @@
           <w:lang w:eastAsia="en-GB"/>
         </w:rPr>
         <w:tab/>
-      </w:r>
-      <w:proofErr w:type="gramStart"/>
-      <w:r>
-        <w:rPr>
-          <w:rFonts w:ascii="Consolas" w:eastAsia="Times New Roman" w:hAnsi="Consolas" w:cs="Courier New"/>
-          <w:color w:val="24292E"/>
-          <w:sz w:val="14"/>
-          <w:szCs w:val="14"/>
-          <w:bdr w:val="none" w:sz="0" w:space="0" w:color="auto" w:frame="1"/>
-          <w:lang w:eastAsia="en-GB"/>
-        </w:rPr>
-        <w:t>if</w:t>
-      </w:r>
-      <w:proofErr w:type="gramEnd"/>
-      <w:r>
-        <w:rPr>
-          <w:rFonts w:ascii="Consolas" w:eastAsia="Times New Roman" w:hAnsi="Consolas" w:cs="Courier New"/>
-          <w:color w:val="24292E"/>
-          <w:sz w:val="14"/>
-          <w:szCs w:val="14"/>
-          <w:bdr w:val="none" w:sz="0" w:space="0" w:color="auto" w:frame="1"/>
-          <w:lang w:eastAsia="en-GB"/>
-        </w:rPr>
-        <w:t xml:space="preserve"> </w:t>
+        <w:t xml:space="preserve">if </w:t>
       </w:r>
       <w:proofErr w:type="spellStart"/>
       <w:r>
@@ -3743,30 +3265,7 @@
           <w:lang w:eastAsia="en-GB"/>
         </w:rPr>
         <w:tab/>
-      </w:r>
-      <w:proofErr w:type="gramStart"/>
-      <w:r>
-        <w:rPr>
-          <w:rFonts w:ascii="Consolas" w:eastAsia="Times New Roman" w:hAnsi="Consolas" w:cs="Courier New"/>
-          <w:color w:val="24292E"/>
-          <w:sz w:val="14"/>
-          <w:szCs w:val="14"/>
-          <w:bdr w:val="none" w:sz="0" w:space="0" w:color="auto" w:frame="1"/>
-          <w:lang w:eastAsia="en-GB"/>
-        </w:rPr>
-        <w:t>reduce</w:t>
-      </w:r>
-      <w:proofErr w:type="gramEnd"/>
-      <w:r>
-        <w:rPr>
-          <w:rFonts w:ascii="Consolas" w:eastAsia="Times New Roman" w:hAnsi="Consolas" w:cs="Courier New"/>
-          <w:color w:val="24292E"/>
-          <w:sz w:val="14"/>
-          <w:szCs w:val="14"/>
-          <w:bdr w:val="none" w:sz="0" w:space="0" w:color="auto" w:frame="1"/>
-          <w:lang w:eastAsia="en-GB"/>
-        </w:rPr>
-        <w:t xml:space="preserve"> </w:t>
+        <w:t xml:space="preserve">reduce </w:t>
       </w:r>
       <w:proofErr w:type="spellStart"/>
       <w:r>
@@ -3856,20 +3355,8 @@
           <w:lang w:eastAsia="en-GB"/>
         </w:rPr>
         <w:tab/>
-      </w:r>
-      <w:proofErr w:type="gramStart"/>
-      <w:r>
-        <w:rPr>
-          <w:rFonts w:ascii="Consolas" w:eastAsia="Times New Roman" w:hAnsi="Consolas" w:cs="Courier New"/>
-          <w:color w:val="24292E"/>
-          <w:sz w:val="14"/>
-          <w:szCs w:val="14"/>
-          <w:bdr w:val="none" w:sz="0" w:space="0" w:color="auto" w:frame="1"/>
-          <w:lang w:eastAsia="en-GB"/>
-        </w:rPr>
         <w:t>break</w:t>
       </w:r>
-      <w:proofErr w:type="gramEnd"/>
     </w:p>
     <w:p>
       <w:pPr>
@@ -3968,7 +3455,6 @@
         <w:tab/>
       </w:r>
       <w:proofErr w:type="spellStart"/>
-      <w:proofErr w:type="gramStart"/>
       <w:r>
         <w:rPr>
           <w:rFonts w:ascii="Consolas" w:eastAsia="Times New Roman" w:hAnsi="Consolas" w:cs="Courier New"/>
@@ -3981,7 +3467,6 @@
         <w:t>newPosition</w:t>
       </w:r>
       <w:proofErr w:type="spellEnd"/>
-      <w:proofErr w:type="gramEnd"/>
       <w:r>
         <w:rPr>
           <w:rFonts w:ascii="Consolas" w:eastAsia="Times New Roman" w:hAnsi="Consolas" w:cs="Courier New"/>
@@ -4070,30 +3555,7 @@
           <w:lang w:eastAsia="en-GB"/>
         </w:rPr>
         <w:tab/>
-      </w:r>
-      <w:proofErr w:type="gramStart"/>
-      <w:r>
-        <w:rPr>
-          <w:rFonts w:ascii="Consolas" w:eastAsia="Times New Roman" w:hAnsi="Consolas" w:cs="Courier New"/>
-          <w:color w:val="24292E"/>
-          <w:sz w:val="14"/>
-          <w:szCs w:val="14"/>
-          <w:bdr w:val="none" w:sz="0" w:space="0" w:color="auto" w:frame="1"/>
-          <w:lang w:eastAsia="en-GB"/>
-        </w:rPr>
-        <w:t>if</w:t>
-      </w:r>
-      <w:proofErr w:type="gramEnd"/>
-      <w:r>
-        <w:rPr>
-          <w:rFonts w:ascii="Consolas" w:eastAsia="Times New Roman" w:hAnsi="Consolas" w:cs="Courier New"/>
-          <w:color w:val="24292E"/>
-          <w:sz w:val="14"/>
-          <w:szCs w:val="14"/>
-          <w:bdr w:val="none" w:sz="0" w:space="0" w:color="auto" w:frame="1"/>
-          <w:lang w:eastAsia="en-GB"/>
-        </w:rPr>
-        <w:t xml:space="preserve"> </w:t>
+        <w:t xml:space="preserve">if </w:t>
       </w:r>
       <w:proofErr w:type="spellStart"/>
       <w:r>
@@ -4183,30 +3645,7 @@
           <w:lang w:eastAsia="en-GB"/>
         </w:rPr>
         <w:tab/>
-      </w:r>
-      <w:proofErr w:type="gramStart"/>
-      <w:r>
-        <w:rPr>
-          <w:rFonts w:ascii="Consolas" w:eastAsia="Times New Roman" w:hAnsi="Consolas" w:cs="Courier New"/>
-          <w:color w:val="24292E"/>
-          <w:sz w:val="14"/>
-          <w:szCs w:val="14"/>
-          <w:bdr w:val="none" w:sz="0" w:space="0" w:color="auto" w:frame="1"/>
-          <w:lang w:eastAsia="en-GB"/>
-        </w:rPr>
-        <w:t>current</w:t>
-      </w:r>
-      <w:proofErr w:type="gramEnd"/>
-      <w:r>
-        <w:rPr>
-          <w:rFonts w:ascii="Consolas" w:eastAsia="Times New Roman" w:hAnsi="Consolas" w:cs="Courier New"/>
-          <w:color w:val="24292E"/>
-          <w:sz w:val="14"/>
-          <w:szCs w:val="14"/>
-          <w:bdr w:val="none" w:sz="0" w:space="0" w:color="auto" w:frame="1"/>
-          <w:lang w:eastAsia="en-GB"/>
-        </w:rPr>
-        <w:t xml:space="preserve"> </w:t>
+        <w:t xml:space="preserve">current </w:t>
       </w:r>
       <w:proofErr w:type="spellStart"/>
       <w:r>
@@ -4285,30 +3724,7 @@
           <w:lang w:eastAsia="en-GB"/>
         </w:rPr>
         <w:tab/>
-      </w:r>
-      <w:proofErr w:type="gramStart"/>
-      <w:r>
-        <w:rPr>
-          <w:rFonts w:ascii="Consolas" w:eastAsia="Times New Roman" w:hAnsi="Consolas" w:cs="Courier New"/>
-          <w:color w:val="24292E"/>
-          <w:sz w:val="14"/>
-          <w:szCs w:val="14"/>
-          <w:bdr w:val="none" w:sz="0" w:space="0" w:color="auto" w:frame="1"/>
-          <w:lang w:eastAsia="en-GB"/>
-        </w:rPr>
-        <w:t>else</w:t>
-      </w:r>
-      <w:proofErr w:type="gramEnd"/>
-      <w:r>
-        <w:rPr>
-          <w:rFonts w:ascii="Consolas" w:eastAsia="Times New Roman" w:hAnsi="Consolas" w:cs="Courier New"/>
-          <w:color w:val="24292E"/>
-          <w:sz w:val="14"/>
-          <w:szCs w:val="14"/>
-          <w:bdr w:val="none" w:sz="0" w:space="0" w:color="auto" w:frame="1"/>
-          <w:lang w:eastAsia="en-GB"/>
-        </w:rPr>
-        <w:t>:</w:t>
+        <w:t>else:</w:t>
       </w:r>
     </w:p>
     <w:p>
@@ -4374,30 +3790,7 @@
           <w:lang w:eastAsia="en-GB"/>
         </w:rPr>
         <w:tab/>
-      </w:r>
-      <w:proofErr w:type="gramStart"/>
-      <w:r>
-        <w:rPr>
-          <w:rFonts w:ascii="Consolas" w:eastAsia="Times New Roman" w:hAnsi="Consolas" w:cs="Courier New"/>
-          <w:color w:val="24292E"/>
-          <w:sz w:val="14"/>
-          <w:szCs w:val="14"/>
-          <w:bdr w:val="none" w:sz="0" w:space="0" w:color="auto" w:frame="1"/>
-          <w:lang w:eastAsia="en-GB"/>
-        </w:rPr>
-        <w:t>new</w:t>
-      </w:r>
-      <w:proofErr w:type="gramEnd"/>
-      <w:r>
-        <w:rPr>
-          <w:rFonts w:ascii="Consolas" w:eastAsia="Times New Roman" w:hAnsi="Consolas" w:cs="Courier New"/>
-          <w:color w:val="24292E"/>
-          <w:sz w:val="14"/>
-          <w:szCs w:val="14"/>
-          <w:bdr w:val="none" w:sz="0" w:space="0" w:color="auto" w:frame="1"/>
-          <w:lang w:eastAsia="en-GB"/>
-        </w:rPr>
-        <w:t xml:space="preserve"> position = randomly choose direction on y axis and calculate distance</w:t>
+        <w:t>new position = randomly choose direction on y axis and calculate distance</w:t>
       </w:r>
     </w:p>
     <w:p>
@@ -4463,30 +3856,7 @@
           <w:lang w:eastAsia="en-GB"/>
         </w:rPr>
         <w:tab/>
-      </w:r>
-      <w:proofErr w:type="gramStart"/>
-      <w:r>
-        <w:rPr>
-          <w:rFonts w:ascii="Consolas" w:eastAsia="Times New Roman" w:hAnsi="Consolas" w:cs="Courier New"/>
-          <w:color w:val="24292E"/>
-          <w:sz w:val="14"/>
-          <w:szCs w:val="14"/>
-          <w:bdr w:val="none" w:sz="0" w:space="0" w:color="auto" w:frame="1"/>
-          <w:lang w:eastAsia="en-GB"/>
-        </w:rPr>
-        <w:t>if</w:t>
-      </w:r>
-      <w:proofErr w:type="gramEnd"/>
-      <w:r>
-        <w:rPr>
-          <w:rFonts w:ascii="Consolas" w:eastAsia="Times New Roman" w:hAnsi="Consolas" w:cs="Courier New"/>
-          <w:color w:val="24292E"/>
-          <w:sz w:val="14"/>
-          <w:szCs w:val="14"/>
-          <w:bdr w:val="none" w:sz="0" w:space="0" w:color="auto" w:frame="1"/>
-          <w:lang w:eastAsia="en-GB"/>
-        </w:rPr>
-        <w:t xml:space="preserve"> </w:t>
+        <w:t xml:space="preserve">if </w:t>
       </w:r>
       <w:proofErr w:type="spellStart"/>
       <w:r>
@@ -4589,7 +3959,6 @@
         <w:tab/>
       </w:r>
       <w:proofErr w:type="spellStart"/>
-      <w:proofErr w:type="gramStart"/>
       <w:r>
         <w:rPr>
           <w:rFonts w:ascii="Consolas" w:eastAsia="Times New Roman" w:hAnsi="Consolas" w:cs="Courier New"/>
@@ -4602,7 +3971,6 @@
         <w:t>currentPosition</w:t>
       </w:r>
       <w:proofErr w:type="spellEnd"/>
-      <w:proofErr w:type="gramEnd"/>
       <w:r>
         <w:rPr>
           <w:rFonts w:ascii="Consolas" w:eastAsia="Times New Roman" w:hAnsi="Consolas" w:cs="Courier New"/>
@@ -4691,30 +4059,7 @@
           <w:lang w:eastAsia="en-GB"/>
         </w:rPr>
         <w:tab/>
-      </w:r>
-      <w:proofErr w:type="gramStart"/>
-      <w:r>
-        <w:rPr>
-          <w:rFonts w:ascii="Consolas" w:eastAsia="Times New Roman" w:hAnsi="Consolas" w:cs="Courier New"/>
-          <w:color w:val="24292E"/>
-          <w:sz w:val="14"/>
-          <w:szCs w:val="14"/>
-          <w:bdr w:val="none" w:sz="0" w:space="0" w:color="auto" w:frame="1"/>
-          <w:lang w:eastAsia="en-GB"/>
-        </w:rPr>
-        <w:t>else</w:t>
-      </w:r>
-      <w:proofErr w:type="gramEnd"/>
-      <w:r>
-        <w:rPr>
-          <w:rFonts w:ascii="Consolas" w:eastAsia="Times New Roman" w:hAnsi="Consolas" w:cs="Courier New"/>
-          <w:color w:val="24292E"/>
-          <w:sz w:val="14"/>
-          <w:szCs w:val="14"/>
-          <w:bdr w:val="none" w:sz="0" w:space="0" w:color="auto" w:frame="1"/>
-          <w:lang w:eastAsia="en-GB"/>
-        </w:rPr>
-        <w:t>:</w:t>
+        <w:t>else:</w:t>
       </w:r>
     </w:p>
     <w:p>
@@ -4793,7 +4138,6 @@
         <w:tab/>
       </w:r>
       <w:proofErr w:type="spellStart"/>
-      <w:proofErr w:type="gramStart"/>
       <w:r>
         <w:rPr>
           <w:rFonts w:ascii="Consolas" w:eastAsia="Times New Roman" w:hAnsi="Consolas" w:cs="Courier New"/>
@@ -4806,7 +4150,6 @@
         <w:t>newPostion</w:t>
       </w:r>
       <w:proofErr w:type="spellEnd"/>
-      <w:proofErr w:type="gramEnd"/>
       <w:r>
         <w:rPr>
           <w:rFonts w:ascii="Consolas" w:eastAsia="Times New Roman" w:hAnsi="Consolas" w:cs="Courier New"/>
@@ -4941,30 +4284,7 @@
           <w:lang w:eastAsia="en-GB"/>
         </w:rPr>
         <w:tab/>
-      </w:r>
-      <w:proofErr w:type="gramStart"/>
-      <w:r>
-        <w:rPr>
-          <w:rFonts w:ascii="Consolas" w:eastAsia="Times New Roman" w:hAnsi="Consolas" w:cs="Courier New"/>
-          <w:color w:val="24292E"/>
-          <w:sz w:val="14"/>
-          <w:szCs w:val="14"/>
-          <w:bdr w:val="none" w:sz="0" w:space="0" w:color="auto" w:frame="1"/>
-          <w:lang w:eastAsia="en-GB"/>
-        </w:rPr>
-        <w:t>if</w:t>
-      </w:r>
-      <w:proofErr w:type="gramEnd"/>
-      <w:r>
-        <w:rPr>
-          <w:rFonts w:ascii="Consolas" w:eastAsia="Times New Roman" w:hAnsi="Consolas" w:cs="Courier New"/>
-          <w:color w:val="24292E"/>
-          <w:sz w:val="14"/>
-          <w:szCs w:val="14"/>
-          <w:bdr w:val="none" w:sz="0" w:space="0" w:color="auto" w:frame="1"/>
-          <w:lang w:eastAsia="en-GB"/>
-        </w:rPr>
-        <w:t xml:space="preserve"> </w:t>
+        <w:t xml:space="preserve">if </w:t>
       </w:r>
       <w:proofErr w:type="spellStart"/>
       <w:r>
@@ -5078,7 +4398,6 @@
         <w:tab/>
       </w:r>
       <w:proofErr w:type="spellStart"/>
-      <w:proofErr w:type="gramStart"/>
       <w:r>
         <w:rPr>
           <w:rFonts w:ascii="Consolas" w:eastAsia="Times New Roman" w:hAnsi="Consolas" w:cs="Courier New"/>
@@ -5091,7 +4410,6 @@
         <w:t>currentPosition</w:t>
       </w:r>
       <w:proofErr w:type="spellEnd"/>
-      <w:proofErr w:type="gramEnd"/>
       <w:r>
         <w:rPr>
           <w:rFonts w:ascii="Consolas" w:eastAsia="Times New Roman" w:hAnsi="Consolas" w:cs="Courier New"/>
@@ -5210,30 +4528,7 @@
           <w:lang w:eastAsia="en-GB"/>
         </w:rPr>
         <w:tab/>
-      </w:r>
-      <w:proofErr w:type="gramStart"/>
-      <w:r>
-        <w:rPr>
-          <w:rFonts w:ascii="Consolas" w:eastAsia="Times New Roman" w:hAnsi="Consolas" w:cs="Courier New"/>
-          <w:color w:val="24292E"/>
-          <w:sz w:val="14"/>
-          <w:szCs w:val="14"/>
-          <w:bdr w:val="none" w:sz="0" w:space="0" w:color="auto" w:frame="1"/>
-          <w:lang w:eastAsia="en-GB"/>
-        </w:rPr>
-        <w:t>if</w:t>
-      </w:r>
-      <w:proofErr w:type="gramEnd"/>
-      <w:r>
-        <w:rPr>
-          <w:rFonts w:ascii="Consolas" w:eastAsia="Times New Roman" w:hAnsi="Consolas" w:cs="Courier New"/>
-          <w:color w:val="24292E"/>
-          <w:sz w:val="14"/>
-          <w:szCs w:val="14"/>
-          <w:bdr w:val="none" w:sz="0" w:space="0" w:color="auto" w:frame="1"/>
-          <w:lang w:eastAsia="en-GB"/>
-        </w:rPr>
-        <w:t xml:space="preserve"> step % entrance interval == 0:</w:t>
+        <w:t>if step % entrance interval == 0:</w:t>
       </w:r>
     </w:p>
     <w:p>
@@ -5288,30 +4583,7 @@
           <w:lang w:eastAsia="en-GB"/>
         </w:rPr>
         <w:tab/>
-      </w:r>
-      <w:proofErr w:type="gramStart"/>
-      <w:r>
-        <w:rPr>
-          <w:rFonts w:ascii="Consolas" w:eastAsia="Times New Roman" w:hAnsi="Consolas" w:cs="Courier New"/>
-          <w:color w:val="24292E"/>
-          <w:sz w:val="14"/>
-          <w:szCs w:val="14"/>
-          <w:bdr w:val="none" w:sz="0" w:space="0" w:color="auto" w:frame="1"/>
-          <w:lang w:eastAsia="en-GB"/>
-        </w:rPr>
-        <w:t>for</w:t>
-      </w:r>
-      <w:proofErr w:type="gramEnd"/>
-      <w:r>
-        <w:rPr>
-          <w:rFonts w:ascii="Consolas" w:eastAsia="Times New Roman" w:hAnsi="Consolas" w:cs="Courier New"/>
-          <w:color w:val="24292E"/>
-          <w:sz w:val="14"/>
-          <w:szCs w:val="14"/>
-          <w:bdr w:val="none" w:sz="0" w:space="0" w:color="auto" w:frame="1"/>
-          <w:lang w:eastAsia="en-GB"/>
-        </w:rPr>
-        <w:t xml:space="preserve"> each entrance:</w:t>
+        <w:t>for each entrance:</w:t>
       </w:r>
     </w:p>
     <w:p>
@@ -5377,30 +4649,7 @@
           <w:lang w:eastAsia="en-GB"/>
         </w:rPr>
         <w:tab/>
-      </w:r>
-      <w:proofErr w:type="gramStart"/>
-      <w:r>
-        <w:rPr>
-          <w:rFonts w:ascii="Consolas" w:eastAsia="Times New Roman" w:hAnsi="Consolas" w:cs="Courier New"/>
-          <w:color w:val="24292E"/>
-          <w:sz w:val="14"/>
-          <w:szCs w:val="14"/>
-          <w:bdr w:val="none" w:sz="0" w:space="0" w:color="auto" w:frame="1"/>
-          <w:lang w:eastAsia="en-GB"/>
-        </w:rPr>
-        <w:t>create</w:t>
-      </w:r>
-      <w:proofErr w:type="gramEnd"/>
-      <w:r>
-        <w:rPr>
-          <w:rFonts w:ascii="Consolas" w:eastAsia="Times New Roman" w:hAnsi="Consolas" w:cs="Courier New"/>
-          <w:color w:val="24292E"/>
-          <w:sz w:val="14"/>
-          <w:szCs w:val="14"/>
-          <w:bdr w:val="none" w:sz="0" w:space="0" w:color="auto" w:frame="1"/>
-          <w:lang w:eastAsia="en-GB"/>
-        </w:rPr>
-        <w:t xml:space="preserve"> number of people equal to entrance size</w:t>
+        <w:t>create number of people equal to entrance size</w:t>
       </w:r>
     </w:p>
     <w:p>
@@ -5468,7 +4717,6 @@
         <w:tab/>
       </w:r>
       <w:proofErr w:type="spellStart"/>
-      <w:proofErr w:type="gramStart"/>
       <w:r>
         <w:rPr>
           <w:rFonts w:ascii="Consolas" w:eastAsia="Times New Roman" w:hAnsi="Consolas" w:cs="Courier New"/>
@@ -5481,7 +4729,6 @@
         <w:t>peopleRemainingForEntrance</w:t>
       </w:r>
       <w:proofErr w:type="spellEnd"/>
-      <w:proofErr w:type="gramEnd"/>
       <w:r>
         <w:rPr>
           <w:rFonts w:ascii="Consolas" w:eastAsia="Times New Roman" w:hAnsi="Consolas" w:cs="Courier New"/>
@@ -5557,30 +4804,7 @@
           <w:lang w:eastAsia="en-GB"/>
         </w:rPr>
         <w:tab/>
-      </w:r>
-      <w:proofErr w:type="gramStart"/>
-      <w:r>
-        <w:rPr>
-          <w:rFonts w:ascii="Consolas" w:eastAsia="Times New Roman" w:hAnsi="Consolas" w:cs="Courier New"/>
-          <w:color w:val="24292E"/>
-          <w:sz w:val="14"/>
-          <w:szCs w:val="14"/>
-          <w:bdr w:val="none" w:sz="0" w:space="0" w:color="auto" w:frame="1"/>
-          <w:lang w:eastAsia="en-GB"/>
-        </w:rPr>
-        <w:t>for</w:t>
-      </w:r>
-      <w:proofErr w:type="gramEnd"/>
-      <w:r>
-        <w:rPr>
-          <w:rFonts w:ascii="Consolas" w:eastAsia="Times New Roman" w:hAnsi="Consolas" w:cs="Courier New"/>
-          <w:color w:val="24292E"/>
-          <w:sz w:val="14"/>
-          <w:szCs w:val="14"/>
-          <w:bdr w:val="none" w:sz="0" w:space="0" w:color="auto" w:frame="1"/>
-          <w:lang w:eastAsia="en-GB"/>
-        </w:rPr>
-        <w:t xml:space="preserve"> each person:</w:t>
+        <w:t>for each person:</w:t>
       </w:r>
     </w:p>
     <w:p>
@@ -5657,30 +4881,7 @@
           <w:lang w:eastAsia="en-GB"/>
         </w:rPr>
         <w:tab/>
-      </w:r>
-      <w:proofErr w:type="gramStart"/>
-      <w:r>
-        <w:rPr>
-          <w:rFonts w:ascii="Consolas" w:eastAsia="Times New Roman" w:hAnsi="Consolas" w:cs="Courier New"/>
-          <w:color w:val="24292E"/>
-          <w:sz w:val="14"/>
-          <w:szCs w:val="14"/>
-          <w:bdr w:val="none" w:sz="0" w:space="0" w:color="auto" w:frame="1"/>
-          <w:lang w:eastAsia="en-GB"/>
-        </w:rPr>
-        <w:t>choose</w:t>
-      </w:r>
-      <w:proofErr w:type="gramEnd"/>
-      <w:r>
-        <w:rPr>
-          <w:rFonts w:ascii="Consolas" w:eastAsia="Times New Roman" w:hAnsi="Consolas" w:cs="Courier New"/>
-          <w:color w:val="24292E"/>
-          <w:sz w:val="14"/>
-          <w:szCs w:val="14"/>
-          <w:bdr w:val="none" w:sz="0" w:space="0" w:color="auto" w:frame="1"/>
-          <w:lang w:eastAsia="en-GB"/>
-        </w:rPr>
-        <w:t xml:space="preserve"> target exit using </w:t>
+        <w:t xml:space="preserve">choose target exit using </w:t>
       </w:r>
       <w:proofErr w:type="spellStart"/>
       <w:r>
@@ -5818,30 +5019,7 @@
           <w:lang w:eastAsia="en-GB"/>
         </w:rPr>
         <w:tab/>
-      </w:r>
-      <w:proofErr w:type="gramStart"/>
-      <w:r>
-        <w:rPr>
-          <w:rFonts w:ascii="Consolas" w:eastAsia="Times New Roman" w:hAnsi="Consolas" w:cs="Courier New"/>
-          <w:color w:val="24292E"/>
-          <w:sz w:val="14"/>
-          <w:szCs w:val="14"/>
-          <w:bdr w:val="none" w:sz="0" w:space="0" w:color="auto" w:frame="1"/>
-          <w:lang w:eastAsia="en-GB"/>
-        </w:rPr>
-        <w:t>choose</w:t>
-      </w:r>
-      <w:proofErr w:type="gramEnd"/>
-      <w:r>
-        <w:rPr>
-          <w:rFonts w:ascii="Consolas" w:eastAsia="Times New Roman" w:hAnsi="Consolas" w:cs="Courier New"/>
-          <w:color w:val="24292E"/>
-          <w:sz w:val="14"/>
-          <w:szCs w:val="14"/>
-          <w:bdr w:val="none" w:sz="0" w:space="0" w:color="auto" w:frame="1"/>
-          <w:lang w:eastAsia="en-GB"/>
-        </w:rPr>
-        <w:t xml:space="preserve"> </w:t>
+        <w:t xml:space="preserve">choose </w:t>
       </w:r>
       <w:proofErr w:type="spellStart"/>
       <w:r>
@@ -5912,860 +5090,437 @@
     </w:p>
     <w:p>
       <w:pPr>
-        <w:autoSpaceDE w:val="0"/>
-        <w:autoSpaceDN w:val="0"/>
-        <w:adjustRightInd w:val="0"/>
-        <w:spacing w:after="0" w:line="240" w:lineRule="auto"/>
-        <w:jc w:val="both"/>
-        <w:rPr>
-          <w:rFonts w:ascii="Verdana" w:hAnsi="Verdana" w:cs="CMR10"/>
-          <w:i/>
+        <w:pStyle w:val="Caption"/>
+        <w:rPr>
           <w:sz w:val="16"/>
-          <w:szCs w:val="16"/>
-        </w:rPr>
-      </w:pPr>
-      <w:r>
-        <w:rPr>
-          <w:rFonts w:ascii="Verdana" w:hAnsi="Verdana" w:cs="CMR10"/>
-          <w:i/>
-          <w:sz w:val="20"/>
-          <w:szCs w:val="16"/>
-        </w:rPr>
-        <w:t xml:space="preserve">Fig. 2: Pseudocode representing simplified version of StationSim </w:t>
-      </w:r>
-    </w:p>
-    <w:p>
-      <w:pPr>
-        <w:spacing w:before="120" w:after="0" w:line="240" w:lineRule="auto"/>
-        <w:rPr>
-          <w:rFonts w:ascii="Verdana" w:hAnsi="Verdana"/>
-          <w:b/>
-          <w:sz w:val="20"/>
-          <w:szCs w:val="20"/>
-        </w:rPr>
-      </w:pPr>
-    </w:p>
-    <w:p>
-      <w:pPr>
-        <w:spacing w:before="120" w:after="0" w:line="240" w:lineRule="auto"/>
-        <w:rPr>
-          <w:rFonts w:ascii="Verdana" w:hAnsi="Verdana"/>
-          <w:b/>
-          <w:sz w:val="20"/>
-          <w:szCs w:val="20"/>
-        </w:rPr>
-      </w:pPr>
-      <w:r>
-        <w:rPr>
-          <w:rFonts w:ascii="Verdana" w:hAnsi="Verdana"/>
-          <w:b/>
-          <w:sz w:val="20"/>
-          <w:szCs w:val="20"/>
-        </w:rPr>
+        </w:rPr>
+      </w:pPr>
+      <w:r>
+        <w:t>Fig</w:t>
+      </w:r>
+      <w:r>
+        <w:t>ure</w:t>
+      </w:r>
+      <w:r>
+        <w:t xml:space="preserve">. 2: Pseudocode representing simplified version of StationSim </w:t>
+      </w:r>
+    </w:p>
+    <w:p/>
+    <w:p>
+      <w:pPr>
+        <w:pStyle w:val="Heading2"/>
+      </w:pPr>
+      <w:r>
         <w:t>Keanu</w:t>
       </w:r>
-    </w:p>
-    <w:p>
-      <w:pPr>
-        <w:spacing w:before="120" w:after="0" w:line="240" w:lineRule="auto"/>
-        <w:rPr>
+      <w:r>
+        <w:t xml:space="preserve"> and </w:t>
+      </w:r>
+      <w:proofErr w:type="spellStart"/>
+      <w:r>
+        <w:t>StationSim</w:t>
+      </w:r>
+      <w:proofErr w:type="spellEnd"/>
+    </w:p>
+    <w:p>
+      <w:r>
+        <w:t>The model itself was wrapped in a probabilistic programming library, under development by Improbable, called ‘Keanu’</w:t>
+      </w:r>
+      <w:r>
+        <w:t xml:space="preserve">. </w:t>
+      </w:r>
+      <w:r>
+        <w:t xml:space="preserve">Keanu allow the user to build Bayesian networks which can be used to </w:t>
+      </w:r>
+      <w:r>
+        <w:lastRenderedPageBreak/>
+        <w:t xml:space="preserve">make probabilistic predictions about complex problems. </w:t>
+      </w:r>
+      <w:r>
+        <w:t>The code that utilised Keanu in this work is contained in the ‘Wrapper’</w:t>
+      </w:r>
+      <w:r>
+        <w:rPr>
+          <w:rStyle w:val="FootnoteReference"/>
           <w:rFonts w:ascii="Verdana" w:hAnsi="Verdana"/>
           <w:sz w:val="20"/>
           <w:szCs w:val="20"/>
         </w:rPr>
-      </w:pPr>
-      <w:r>
-        <w:rPr>
-          <w:rFonts w:ascii="Verdana" w:hAnsi="Verdana"/>
-          <w:sz w:val="20"/>
-          <w:szCs w:val="20"/>
-        </w:rPr>
-        <w:t xml:space="preserve">To constrain the model </w:t>
-      </w:r>
-      <w:r>
-        <w:rPr>
-          <w:rFonts w:ascii="Verdana" w:hAnsi="Verdana"/>
-          <w:sz w:val="20"/>
-          <w:szCs w:val="20"/>
-        </w:rPr>
+        <w:footnoteReference w:id="2"/>
+      </w:r>
+      <w:r>
+        <w:t xml:space="preserve"> class.</w:t>
+      </w:r>
+    </w:p>
+    <w:p>
+      <w:r>
+        <w:t xml:space="preserve">When the </w:t>
+      </w:r>
+      <w:r>
+        <w:rPr>
+          <w:i/>
+        </w:rPr>
+        <w:t>main</w:t>
+      </w:r>
+      <w:r>
+        <w:t xml:space="preserve"> function in wrapper is </w:t>
+      </w:r>
+      <w:r>
+        <w:t xml:space="preserve">executed </w:t>
+      </w:r>
+      <w:r>
         <w:t xml:space="preserve">the </w:t>
       </w:r>
       <w:r>
-        <w:rPr>
-          <w:rFonts w:ascii="Verdana" w:hAnsi="Verdana"/>
-          <w:sz w:val="20"/>
-          <w:szCs w:val="20"/>
-        </w:rPr>
-        <w:t xml:space="preserve">library ‘Keanu’ was used. This is a probabilistic programming library developed by Improbable and at time of writing is in a pre-alpha stage. </w:t>
-      </w:r>
-      <w:r>
-        <w:rPr>
-          <w:rFonts w:ascii="Verdana" w:hAnsi="Verdana"/>
-          <w:sz w:val="20"/>
-          <w:szCs w:val="20"/>
-        </w:rPr>
-        <w:t xml:space="preserve">Keanu allow the user to build Bayesian networks which can be used to make probabilistic predictions about complex problems. </w:t>
-      </w:r>
-      <w:r>
-        <w:rPr>
-          <w:rFonts w:ascii="Verdana" w:hAnsi="Verdana"/>
-          <w:sz w:val="20"/>
-          <w:szCs w:val="20"/>
-        </w:rPr>
-        <w:t>The code that utilised Keanu in this work is contained in the ‘Wrapper’ class.</w:t>
-      </w:r>
-    </w:p>
-    <w:p>
-      <w:pPr>
-        <w:spacing w:before="120" w:after="0" w:line="240" w:lineRule="auto"/>
-        <w:rPr>
-          <w:rFonts w:ascii="Verdana" w:hAnsi="Verdana"/>
-          <w:sz w:val="20"/>
-          <w:szCs w:val="20"/>
-        </w:rPr>
-      </w:pPr>
-      <w:r>
-        <w:rPr>
-          <w:rFonts w:ascii="Verdana" w:hAnsi="Verdana"/>
-          <w:sz w:val="20"/>
-          <w:szCs w:val="20"/>
-        </w:rPr>
-        <w:t xml:space="preserve">When the </w:t>
-      </w:r>
-      <w:r>
-        <w:rPr>
-          <w:rFonts w:ascii="Verdana" w:hAnsi="Verdana"/>
-          <w:sz w:val="20"/>
-          <w:szCs w:val="20"/>
-        </w:rPr>
-        <w:t xml:space="preserve">main function in wrapper is run the truth data is </w:t>
-      </w:r>
-      <w:r>
-        <w:rPr>
-          <w:rFonts w:ascii="Verdana" w:hAnsi="Verdana"/>
-          <w:sz w:val="20"/>
-          <w:szCs w:val="20"/>
-        </w:rPr>
-        <w:t xml:space="preserve">generated by running StationSim once. StationSim is contained in a function taking a random number generator as an argument and returning model outputs defined by which option is </w:t>
-      </w:r>
-      <w:r>
-        <w:rPr>
-          <w:rFonts w:ascii="Verdana" w:hAnsi="Verdana"/>
-          <w:sz w:val="20"/>
-          <w:szCs w:val="20"/>
-        </w:rPr>
+        <w:t>pseudo-</w:t>
+      </w:r>
+      <w:r>
+        <w:t xml:space="preserve">truth data </w:t>
+      </w:r>
+      <w:r>
+        <w:t>are</w:t>
+      </w:r>
+      <w:r>
+        <w:t xml:space="preserve"> </w:t>
+      </w:r>
+      <w:r>
+        <w:t xml:space="preserve">generated by running StationSim once. </w:t>
+      </w:r>
+      <w:proofErr w:type="spellStart"/>
+      <w:r>
+        <w:t>StationSim</w:t>
+      </w:r>
+      <w:proofErr w:type="spellEnd"/>
+      <w:r>
+        <w:t xml:space="preserve"> is </w:t>
+      </w:r>
+      <w:r>
+        <w:t>wrapped</w:t>
+      </w:r>
+      <w:r>
+        <w:t xml:space="preserve"> </w:t>
+      </w:r>
+      <w:r>
+        <w:t xml:space="preserve">by </w:t>
+      </w:r>
+      <w:r>
+        <w:t xml:space="preserve">a function </w:t>
+      </w:r>
+      <w:r>
+        <w:t xml:space="preserve">that takes </w:t>
+      </w:r>
+      <w:r>
+        <w:t>a random number generator as an argument and return</w:t>
+      </w:r>
+      <w:r>
+        <w:t>s</w:t>
+      </w:r>
+      <w:r>
+        <w:t xml:space="preserve"> model outputs defined by which option is selected in the static class variables. This effectively creates a black box of StationSim as this </w:t>
+      </w:r>
+      <w:r>
+        <w:t>is</w:t>
+      </w:r>
+      <w:r>
+        <w:t xml:space="preserve"> the only interaction wrapper may have with the ABM.</w:t>
+      </w:r>
+      <w:r>
+        <w:t xml:space="preserve"> The random number generator that is passed as the sole input to </w:t>
+      </w:r>
+      <w:proofErr w:type="spellStart"/>
+      <w:r>
+        <w:t>StationSim</w:t>
+      </w:r>
+      <w:proofErr w:type="spellEnd"/>
+      <w:r>
+        <w:t xml:space="preserve"> effectively controls the execution of the model.</w:t>
+      </w:r>
+    </w:p>
+    <w:p>
+      <w:r>
+        <w:t xml:space="preserve">The probabilistic programming part of this work is contained in a function called </w:t>
+      </w:r>
+      <w:proofErr w:type="spellStart"/>
+      <w:r>
+        <w:t>k</w:t>
+      </w:r>
+      <w:r>
+        <w:t>eanu</w:t>
+      </w:r>
+      <w:proofErr w:type="spellEnd"/>
+      <w:r>
+        <w:t xml:space="preserve"> (named after the library it is using). This can be called with different observation intervals with a value of 0 meaning no obser</w:t>
+      </w:r>
+      <w:r>
+        <w:t xml:space="preserve">vations </w:t>
+      </w:r>
+      <w:r>
+        <w:t>of the pseudo-truth data are</w:t>
+      </w:r>
+      <w:r>
+        <w:t xml:space="preserve"> made. Running this function </w:t>
+      </w:r>
+      <w:r>
+        <w:t xml:space="preserve">with no observation was used as a control for our experiments. </w:t>
+      </w:r>
+    </w:p>
+    <w:p>
+      <w:r>
+        <w:t>When Keanu is called</w:t>
+      </w:r>
+      <w:r>
+        <w:t>,</w:t>
+      </w:r>
+      <w:r>
+        <w:t xml:space="preserve"> a Bayesian network is constructed of </w:t>
+      </w:r>
+      <w:r>
+        <w:t xml:space="preserve">the </w:t>
+      </w:r>
+      <w:r>
+        <w:t>probabilistic variables</w:t>
+      </w:r>
+      <w:r>
+        <w:t xml:space="preserve"> (this network can be visualised using the </w:t>
+      </w:r>
+      <w:proofErr w:type="spellStart"/>
+      <w:r>
+        <w:t>GraphViz</w:t>
+      </w:r>
+      <w:proofErr w:type="spellEnd"/>
+      <w:r>
+        <w:t xml:space="preserve"> (.dot)</w:t>
+      </w:r>
+      <w:r>
+        <w:t xml:space="preserve"> file that is written out during the run of this function). The truth data </w:t>
+      </w:r>
+      <w:r>
+        <w:t>are</w:t>
+      </w:r>
+      <w:r>
+        <w:t xml:space="preserve"> observed with added noise</w:t>
+      </w:r>
+      <w:r>
+        <w:t>. The posterior</w:t>
+      </w:r>
+      <w:r>
+        <w:t xml:space="preserve"> is then sampled using Metropolis Hastings. The aim is to essentially estimate the random numbers (or a distribution to draw them from) that were used as th</w:t>
+      </w:r>
+      <w:r>
+        <w:t xml:space="preserve">e input for StationSim. From the samples draw and certain number (set in class variables) are dropped from the start of sampling and they are then down sampled (also set in class variables). </w:t>
+      </w:r>
+    </w:p>
+    <w:p>
+      <w:pPr>
+        <w:pStyle w:val="Heading2"/>
+      </w:pPr>
+      <w:r>
+        <w:t xml:space="preserve">Using </w:t>
+      </w:r>
+      <w:r>
+        <w:rPr>
+          <w:i/>
+        </w:rPr>
+        <w:t>Wrapper</w:t>
+      </w:r>
+    </w:p>
+    <w:p>
+      <w:r>
+        <w:t xml:space="preserve">To choose which variables to observe and asses contains of the model by use the </w:t>
+      </w:r>
+      <w:r>
+        <w:t xml:space="preserve"> of option variable. The options</w:t>
+      </w:r>
+      <w:r>
+        <w:t xml:space="preserve"> are described in the </w:t>
+      </w:r>
+      <w:proofErr w:type="spellStart"/>
+      <w:r>
+        <w:t>createOptions</w:t>
+      </w:r>
+      <w:proofErr w:type="spellEnd"/>
+      <w:r>
+        <w:t>()</w:t>
+      </w:r>
+      <w:r>
+        <w:t xml:space="preserve">. This function creates a </w:t>
+      </w:r>
+      <w:r>
+        <w:t>map with the key as the option and the</w:t>
+      </w:r>
+      <w:r>
+        <w:t xml:space="preserve"> value as the</w:t>
+      </w:r>
+      <w:r>
+        <w:t xml:space="preserve"> length of array that is outputted per step from </w:t>
+      </w:r>
+      <w:proofErr w:type="spellStart"/>
+      <w:r>
+        <w:t>stationSim</w:t>
+      </w:r>
+      <w:proofErr w:type="spellEnd"/>
+      <w:r>
+        <w:t>. In this output array all element</w:t>
+      </w:r>
+      <w:r>
+        <w:t>s</w:t>
+      </w:r>
+      <w:r>
+        <w:t xml:space="preserve"> except the last one per step are observed. </w:t>
+      </w:r>
+    </w:p>
+    <w:p>
+      <w:r>
+        <w:t>The variables we get out of StationSim is controlled by which method we use from the Analysis class. This is found in the switch statement</w:t>
+      </w:r>
+      <w:bookmarkStart w:id="2" w:name="_GoBack"/>
+      <w:bookmarkEnd w:id="2"/>
+      <w:r>
+        <w:t xml:space="preserve"> in </w:t>
+      </w:r>
+      <w:r>
+        <w:t xml:space="preserve">run() </w:t>
+      </w:r>
+      <w:r>
+        <w:t xml:space="preserve">where each case corresponds to an option. To add a new option add a new case and in that case call a method from analysis (which you will write yourself to give you desired output). Then add the option to </w:t>
+      </w:r>
+      <w:proofErr w:type="spellStart"/>
+      <w:r>
+        <w:t>createOptions</w:t>
+      </w:r>
+      <w:proofErr w:type="spellEnd"/>
+      <w:r>
+        <w:t>() using the format to describe above (remember the last element is not observed but instead written out in our samples/truth)</w:t>
+      </w:r>
+      <w:r>
+        <w:t>. Finally set your new option in the static class variable ‘option’.</w:t>
+      </w:r>
+      <w:r>
+        <w:t xml:space="preserve"> The last element is not observed but is use to assess constraint of the model. If you want to observe and assess the same variable (as in option one) then use an array of size 2 with the same value in both positions.  </w:t>
+      </w:r>
+    </w:p>
+    <w:p>
+      <w:r>
+        <w:t xml:space="preserve">The number of random double created is set in </w:t>
+      </w:r>
+      <w:proofErr w:type="spellStart"/>
+      <w:r>
+        <w:t>numRandomDoubles</w:t>
+      </w:r>
+      <w:proofErr w:type="spellEnd"/>
+      <w:r>
+        <w:t>, which for</w:t>
+      </w:r>
+      <w:r>
+        <w:t xml:space="preserve"> this work it is set at 10. This means only random numbers are created and are then reused over and over. We found that as </w:t>
+      </w:r>
+      <w:proofErr w:type="spellStart"/>
+      <w:r>
+        <w:t>numRandomDoubles</w:t>
+      </w:r>
+      <w:proofErr w:type="spellEnd"/>
+      <w:r>
+        <w:t xml:space="preserve"> is increase Wrapper takes a lot longer to run. The number of samples taken from the posterior is set with </w:t>
+      </w:r>
+      <w:proofErr w:type="spellStart"/>
+      <w:r>
+        <w:t>numSamples</w:t>
+      </w:r>
+      <w:proofErr w:type="spellEnd"/>
+      <w:r>
+        <w:t xml:space="preserve">. It is also a good idea to drop some samples which are taken at the start of Metropolis Hastings run and also to </w:t>
+      </w:r>
+      <w:r>
+        <w:t>down s</w:t>
+      </w:r>
+      <w:r>
+        <w:t>ample</w:t>
+      </w:r>
+      <w:r>
+        <w:t xml:space="preserve"> (</w:t>
+      </w:r>
+      <w:r>
+        <w:t>so for example on every third sample is used</w:t>
+      </w:r>
+      <w:r>
+        <w:t>)</w:t>
+      </w:r>
+      <w:r>
+        <w:t xml:space="preserve">. These are set with </w:t>
+      </w:r>
+      <w:proofErr w:type="spellStart"/>
+      <w:r>
+        <w:t>dropSamples</w:t>
+      </w:r>
+      <w:proofErr w:type="spellEnd"/>
+      <w:r>
+        <w:t xml:space="preserve"> and </w:t>
+      </w:r>
+      <w:proofErr w:type="spellStart"/>
+      <w:r>
+        <w:t>downSample</w:t>
+      </w:r>
+      <w:proofErr w:type="spellEnd"/>
+      <w:r>
+        <w:t xml:space="preserve"> respectively. The </w:t>
+      </w:r>
+      <w:proofErr w:type="spellStart"/>
+      <w:r>
+        <w:t>sigmaNoise</w:t>
+      </w:r>
+      <w:proofErr w:type="spellEnd"/>
+      <w:r>
+        <w:t xml:space="preserve"> variable sets how noisy the observed values are after adding noise. We found that i</w:t>
+      </w:r>
+      <w:r>
+        <w:t>f</w:t>
+      </w:r>
+      <w:r>
+        <w:t xml:space="preserve"> this is set too high then we don’t the model isn’t properly constrained. It would be interesting to explore how noisy we can make the data and still see constraint.</w:t>
+      </w:r>
+    </w:p>
+    <w:p>
+      <w:r>
         <w:lastRenderedPageBreak/>
-        <w:t xml:space="preserve">selected in the static class variables. This effectively creates a black box of StationSim as this </w:t>
-      </w:r>
-      <w:r>
-        <w:rPr>
-          <w:rFonts w:ascii="Verdana" w:hAnsi="Verdana"/>
-          <w:sz w:val="20"/>
-          <w:szCs w:val="20"/>
-        </w:rPr>
-        <w:t>is</w:t>
-      </w:r>
-      <w:r>
-        <w:rPr>
-          <w:rFonts w:ascii="Verdana" w:hAnsi="Verdana"/>
-          <w:sz w:val="20"/>
-          <w:szCs w:val="20"/>
-        </w:rPr>
-        <w:t xml:space="preserve"> the only interaction wrapper may have with the ABM.</w:t>
-      </w:r>
-    </w:p>
-    <w:p>
-      <w:pPr>
-        <w:spacing w:before="120" w:after="0" w:line="240" w:lineRule="auto"/>
-        <w:rPr>
-          <w:rFonts w:ascii="Verdana" w:hAnsi="Verdana"/>
-          <w:sz w:val="20"/>
-          <w:szCs w:val="20"/>
-        </w:rPr>
-      </w:pPr>
-      <w:r>
-        <w:rPr>
-          <w:rFonts w:ascii="Verdana" w:hAnsi="Verdana"/>
-          <w:sz w:val="20"/>
-          <w:szCs w:val="20"/>
-        </w:rPr>
-        <w:t xml:space="preserve">The probabilistic programming part of this work is contained in a function called </w:t>
+        <w:t xml:space="preserve">In the main function an </w:t>
       </w:r>
       <w:proofErr w:type="spellStart"/>
       <w:r>
-        <w:rPr>
-          <w:rFonts w:ascii="Verdana" w:hAnsi="Verdana"/>
-          <w:sz w:val="20"/>
-          <w:szCs w:val="20"/>
-        </w:rPr>
-        <w:t>k</w:t>
-      </w:r>
-      <w:r>
-        <w:rPr>
-          <w:rFonts w:ascii="Verdana" w:hAnsi="Verdana"/>
-          <w:sz w:val="20"/>
-          <w:szCs w:val="20"/>
-        </w:rPr>
-        <w:t>eanu</w:t>
+        <w:t>ArrayList</w:t>
       </w:r>
       <w:proofErr w:type="spellEnd"/>
       <w:r>
-        <w:rPr>
-          <w:rFonts w:ascii="Verdana" w:hAnsi="Verdana"/>
-          <w:sz w:val="20"/>
-          <w:szCs w:val="20"/>
-        </w:rPr>
-        <w:t xml:space="preserve"> (named after the library it is using). This can be called with different observation intervals with a value of 0 meaning no obser</w:t>
-      </w:r>
-      <w:r>
-        <w:rPr>
-          <w:rFonts w:ascii="Verdana" w:hAnsi="Verdana"/>
-          <w:sz w:val="20"/>
-          <w:szCs w:val="20"/>
-        </w:rPr>
-        <w:t xml:space="preserve">vations were made. Running this function </w:t>
-      </w:r>
-      <w:r>
-        <w:rPr>
-          <w:rFonts w:ascii="Verdana" w:hAnsi="Verdana"/>
-          <w:sz w:val="20"/>
-          <w:szCs w:val="20"/>
-        </w:rPr>
-        <w:t xml:space="preserve">with no observation was used as a control for our experiments. </w:t>
-      </w:r>
-    </w:p>
-    <w:p>
-      <w:pPr>
-        <w:spacing w:before="120" w:after="0" w:line="240" w:lineRule="auto"/>
-        <w:rPr>
-          <w:rFonts w:ascii="Verdana" w:hAnsi="Verdana"/>
-          <w:sz w:val="20"/>
-          <w:szCs w:val="20"/>
-        </w:rPr>
-      </w:pPr>
-      <w:r>
-        <w:rPr>
-          <w:rFonts w:ascii="Verdana" w:hAnsi="Verdana"/>
-          <w:sz w:val="20"/>
-          <w:szCs w:val="20"/>
-        </w:rPr>
-        <w:t>When Keanu is called a Bayesian network is constructed of probabilistic variables</w:t>
-      </w:r>
-      <w:r>
-        <w:rPr>
-          <w:rFonts w:ascii="Verdana" w:hAnsi="Verdana"/>
-          <w:sz w:val="20"/>
-          <w:szCs w:val="20"/>
-        </w:rPr>
-        <w:t xml:space="preserve"> (this network can be visualised using the </w:t>
+        <w:t xml:space="preserve"> called </w:t>
       </w:r>
       <w:proofErr w:type="spellStart"/>
       <w:r>
-        <w:rPr>
-          <w:rFonts w:ascii="Verdana" w:hAnsi="Verdana"/>
-          <w:sz w:val="20"/>
-          <w:szCs w:val="20"/>
-        </w:rPr>
-        <w:t>GraphViz</w:t>
+        <w:t>obIntervals</w:t>
       </w:r>
       <w:proofErr w:type="spellEnd"/>
       <w:r>
-        <w:rPr>
-          <w:rFonts w:ascii="Verdana" w:hAnsi="Verdana"/>
-          <w:sz w:val="20"/>
-          <w:szCs w:val="20"/>
-        </w:rPr>
-        <w:t xml:space="preserve"> file that is written out during the run of this function). The truth data is observed with added noise changing the posterior. This is then sampled using Metropolis Hastings. The aim is to essentially estimate the random numbers (or a distribution to draw them from) that were used as th</w:t>
-      </w:r>
-      <w:r>
-        <w:rPr>
-          <w:rFonts w:ascii="Verdana" w:hAnsi="Verdana"/>
-          <w:sz w:val="20"/>
-          <w:szCs w:val="20"/>
-        </w:rPr>
-        <w:t xml:space="preserve">e input for StationSim. From the samples draw and certain number (set in class variables) are dropped from the start of sampling and they are then down sampled (also set in class variables). </w:t>
-      </w:r>
-    </w:p>
-    <w:p>
-      <w:pPr>
-        <w:spacing w:before="120" w:after="0" w:line="240" w:lineRule="auto"/>
-        <w:rPr>
-          <w:rFonts w:ascii="Verdana" w:hAnsi="Verdana"/>
-          <w:b/>
-          <w:sz w:val="20"/>
-          <w:szCs w:val="20"/>
-        </w:rPr>
-      </w:pPr>
-    </w:p>
-    <w:p>
-      <w:pPr>
-        <w:spacing w:before="120" w:after="0" w:line="240" w:lineRule="auto"/>
-        <w:rPr>
-          <w:rFonts w:ascii="Verdana" w:hAnsi="Verdana"/>
-          <w:b/>
-          <w:sz w:val="20"/>
-          <w:szCs w:val="20"/>
-        </w:rPr>
-      </w:pPr>
-      <w:r>
-        <w:rPr>
-          <w:rFonts w:ascii="Verdana" w:hAnsi="Verdana"/>
-          <w:b/>
-          <w:sz w:val="20"/>
-          <w:szCs w:val="20"/>
-        </w:rPr>
-        <w:t>Using Wrapper</w:t>
-      </w:r>
-    </w:p>
-    <w:p>
-      <w:pPr>
-        <w:spacing w:before="120" w:after="0" w:line="240" w:lineRule="auto"/>
-        <w:rPr>
-          <w:rFonts w:ascii="Verdana" w:hAnsi="Verdana"/>
-          <w:sz w:val="20"/>
-          <w:szCs w:val="20"/>
-        </w:rPr>
-      </w:pPr>
-      <w:r>
-        <w:rPr>
-          <w:rFonts w:ascii="Verdana" w:hAnsi="Verdana"/>
-          <w:sz w:val="20"/>
-          <w:szCs w:val="20"/>
-        </w:rPr>
-        <w:t xml:space="preserve">To choose which variables to observe and asses contains of the model by use </w:t>
-      </w:r>
-      <w:proofErr w:type="gramStart"/>
-      <w:r>
-        <w:rPr>
-          <w:rFonts w:ascii="Verdana" w:hAnsi="Verdana"/>
-          <w:sz w:val="20"/>
-          <w:szCs w:val="20"/>
-        </w:rPr>
-        <w:t xml:space="preserve">the </w:t>
-      </w:r>
-      <w:r>
-        <w:rPr>
-          <w:rFonts w:ascii="Verdana" w:hAnsi="Verdana"/>
-          <w:sz w:val="20"/>
-          <w:szCs w:val="20"/>
-        </w:rPr>
-        <w:t xml:space="preserve"> of</w:t>
-      </w:r>
-      <w:proofErr w:type="gramEnd"/>
-      <w:r>
-        <w:rPr>
-          <w:rFonts w:ascii="Verdana" w:hAnsi="Verdana"/>
-          <w:sz w:val="20"/>
-          <w:szCs w:val="20"/>
-        </w:rPr>
-        <w:t xml:space="preserve"> option variable. The options</w:t>
-      </w:r>
-      <w:r>
-        <w:rPr>
-          <w:rFonts w:ascii="Verdana" w:hAnsi="Verdana"/>
-          <w:sz w:val="20"/>
-          <w:szCs w:val="20"/>
-        </w:rPr>
-        <w:t xml:space="preserve"> are described in the </w:t>
-      </w:r>
-      <w:proofErr w:type="spellStart"/>
-      <w:proofErr w:type="gramStart"/>
-      <w:r>
-        <w:rPr>
-          <w:rFonts w:ascii="Verdana" w:hAnsi="Verdana"/>
-          <w:sz w:val="20"/>
-          <w:szCs w:val="20"/>
-        </w:rPr>
-        <w:t>createOptions</w:t>
-      </w:r>
-      <w:proofErr w:type="spellEnd"/>
-      <w:r>
-        <w:rPr>
-          <w:rFonts w:ascii="Verdana" w:hAnsi="Verdana"/>
-          <w:sz w:val="20"/>
-          <w:szCs w:val="20"/>
-        </w:rPr>
-        <w:t>(</w:t>
-      </w:r>
-      <w:proofErr w:type="gramEnd"/>
-      <w:r>
-        <w:rPr>
-          <w:rFonts w:ascii="Verdana" w:hAnsi="Verdana"/>
-          <w:sz w:val="20"/>
-          <w:szCs w:val="20"/>
-        </w:rPr>
-        <w:t>)</w:t>
-      </w:r>
-      <w:r>
-        <w:rPr>
-          <w:rFonts w:ascii="Verdana" w:hAnsi="Verdana"/>
-          <w:sz w:val="20"/>
-          <w:szCs w:val="20"/>
-        </w:rPr>
-        <w:t xml:space="preserve">. This function creates a </w:t>
-      </w:r>
-      <w:r>
-        <w:rPr>
-          <w:rFonts w:ascii="Verdana" w:hAnsi="Verdana"/>
-          <w:sz w:val="20"/>
-          <w:szCs w:val="20"/>
-        </w:rPr>
-        <w:t>map with the key as the option and the</w:t>
-      </w:r>
-      <w:r>
-        <w:rPr>
-          <w:rFonts w:ascii="Verdana" w:hAnsi="Verdana"/>
-          <w:sz w:val="20"/>
-          <w:szCs w:val="20"/>
-        </w:rPr>
-        <w:t xml:space="preserve"> value as the</w:t>
-      </w:r>
-      <w:r>
-        <w:rPr>
-          <w:rFonts w:ascii="Verdana" w:hAnsi="Verdana"/>
-          <w:sz w:val="20"/>
-          <w:szCs w:val="20"/>
-        </w:rPr>
-        <w:t xml:space="preserve"> length of array that is outputted per step from </w:t>
-      </w:r>
-      <w:proofErr w:type="spellStart"/>
-      <w:r>
-        <w:rPr>
-          <w:rFonts w:ascii="Verdana" w:hAnsi="Verdana"/>
-          <w:sz w:val="20"/>
-          <w:szCs w:val="20"/>
-        </w:rPr>
-        <w:t>stationSim</w:t>
-      </w:r>
-      <w:proofErr w:type="spellEnd"/>
-      <w:r>
-        <w:rPr>
-          <w:rFonts w:ascii="Verdana" w:hAnsi="Verdana"/>
-          <w:sz w:val="20"/>
-          <w:szCs w:val="20"/>
-        </w:rPr>
-        <w:t>. In this output array all element</w:t>
-      </w:r>
-      <w:r>
-        <w:rPr>
-          <w:rFonts w:ascii="Verdana" w:hAnsi="Verdana"/>
-          <w:sz w:val="20"/>
-          <w:szCs w:val="20"/>
-        </w:rPr>
-        <w:t>s</w:t>
-      </w:r>
-      <w:r>
-        <w:rPr>
-          <w:rFonts w:ascii="Verdana" w:hAnsi="Verdana"/>
-          <w:sz w:val="20"/>
-          <w:szCs w:val="20"/>
-        </w:rPr>
-        <w:t xml:space="preserve"> except the last one per step are observed. </w:t>
-      </w:r>
-    </w:p>
-    <w:p>
-      <w:pPr>
-        <w:spacing w:before="120" w:after="0" w:line="240" w:lineRule="auto"/>
-        <w:rPr>
-          <w:rFonts w:ascii="Verdana" w:hAnsi="Verdana"/>
-          <w:sz w:val="20"/>
-          <w:szCs w:val="20"/>
-        </w:rPr>
-      </w:pPr>
-      <w:r>
-        <w:rPr>
-          <w:rFonts w:ascii="Verdana" w:hAnsi="Verdana"/>
-          <w:sz w:val="20"/>
-          <w:szCs w:val="20"/>
-        </w:rPr>
-        <w:t xml:space="preserve">The variables we get out of StationSim is controlled by which method we use from the Analysis class. This is found in the switch statement in </w:t>
-      </w:r>
-      <w:proofErr w:type="gramStart"/>
-      <w:r>
-        <w:rPr>
-          <w:rFonts w:ascii="Verdana" w:hAnsi="Verdana"/>
-          <w:sz w:val="20"/>
-          <w:szCs w:val="20"/>
-        </w:rPr>
-        <w:t>run(</w:t>
-      </w:r>
-      <w:proofErr w:type="gramEnd"/>
-      <w:r>
-        <w:rPr>
-          <w:rFonts w:ascii="Verdana" w:hAnsi="Verdana"/>
-          <w:sz w:val="20"/>
-          <w:szCs w:val="20"/>
-        </w:rPr>
-        <w:t xml:space="preserve">) </w:t>
-      </w:r>
-      <w:r>
-        <w:rPr>
-          <w:rFonts w:ascii="Verdana" w:hAnsi="Verdana"/>
-          <w:sz w:val="20"/>
-          <w:szCs w:val="20"/>
-        </w:rPr>
-        <w:t xml:space="preserve">where each case corresponds to an option. To add a new option add a new case and in that case call a method from analysis (which you will write yourself to give you desired output). Then add the option to </w:t>
-      </w:r>
-      <w:proofErr w:type="spellStart"/>
-      <w:proofErr w:type="gramStart"/>
-      <w:r>
-        <w:rPr>
-          <w:rFonts w:ascii="Verdana" w:hAnsi="Verdana"/>
-          <w:sz w:val="20"/>
-          <w:szCs w:val="20"/>
-        </w:rPr>
-        <w:t>createOptions</w:t>
-      </w:r>
-      <w:proofErr w:type="spellEnd"/>
-      <w:r>
-        <w:rPr>
-          <w:rFonts w:ascii="Verdana" w:hAnsi="Verdana"/>
-          <w:sz w:val="20"/>
-          <w:szCs w:val="20"/>
-        </w:rPr>
-        <w:t>(</w:t>
-      </w:r>
-      <w:proofErr w:type="gramEnd"/>
-      <w:r>
-        <w:rPr>
-          <w:rFonts w:ascii="Verdana" w:hAnsi="Verdana"/>
-          <w:sz w:val="20"/>
-          <w:szCs w:val="20"/>
-        </w:rPr>
-        <w:t>) using the format to describe above (remember the last element is not observed but instead written out in our samples/truth)</w:t>
-      </w:r>
-      <w:r>
-        <w:rPr>
-          <w:rFonts w:ascii="Verdana" w:hAnsi="Verdana"/>
-          <w:sz w:val="20"/>
-          <w:szCs w:val="20"/>
-        </w:rPr>
-        <w:t>. Finally set your new option in the static class variable ‘option’.</w:t>
-      </w:r>
-      <w:r>
-        <w:rPr>
-          <w:rFonts w:ascii="Verdana" w:hAnsi="Verdana"/>
-          <w:sz w:val="20"/>
-          <w:szCs w:val="20"/>
-        </w:rPr>
-        <w:t xml:space="preserve"> The last element is not observed but is use to assess constraint of the model. If you want to observe and assess the same variable (as in option one) then use an array of size 2 with the same value in both positions.  </w:t>
-      </w:r>
-    </w:p>
-    <w:p>
-      <w:pPr>
-        <w:spacing w:before="120" w:after="0" w:line="240" w:lineRule="auto"/>
-        <w:rPr>
-          <w:rFonts w:ascii="Verdana" w:hAnsi="Verdana"/>
-          <w:sz w:val="20"/>
-          <w:szCs w:val="20"/>
-        </w:rPr>
-      </w:pPr>
-      <w:r>
-        <w:rPr>
-          <w:rFonts w:ascii="Verdana" w:hAnsi="Verdana"/>
-          <w:sz w:val="20"/>
-          <w:szCs w:val="20"/>
-        </w:rPr>
-        <w:t xml:space="preserve">The number of random double created is set in </w:t>
-      </w:r>
-      <w:proofErr w:type="spellStart"/>
-      <w:r>
-        <w:rPr>
-          <w:rFonts w:ascii="Verdana" w:hAnsi="Verdana"/>
-          <w:sz w:val="20"/>
-          <w:szCs w:val="20"/>
-        </w:rPr>
-        <w:t>numRandomDoubles</w:t>
-      </w:r>
-      <w:proofErr w:type="spellEnd"/>
-      <w:r>
-        <w:rPr>
-          <w:rFonts w:ascii="Verdana" w:hAnsi="Verdana"/>
-          <w:sz w:val="20"/>
-          <w:szCs w:val="20"/>
-        </w:rPr>
-        <w:t>, which for</w:t>
-      </w:r>
-      <w:r>
-        <w:rPr>
-          <w:rFonts w:ascii="Verdana" w:hAnsi="Verdana"/>
-          <w:sz w:val="20"/>
-          <w:szCs w:val="20"/>
-        </w:rPr>
-        <w:t xml:space="preserve"> this work it is set at 10. This means only random numbers are created and are then reused over and over. We found that as </w:t>
-      </w:r>
-      <w:proofErr w:type="spellStart"/>
-      <w:r>
-        <w:rPr>
-          <w:rFonts w:ascii="Verdana" w:hAnsi="Verdana"/>
-          <w:sz w:val="20"/>
-          <w:szCs w:val="20"/>
-        </w:rPr>
-        <w:t>numRandomDoubles</w:t>
-      </w:r>
-      <w:proofErr w:type="spellEnd"/>
-      <w:r>
-        <w:rPr>
-          <w:rFonts w:ascii="Verdana" w:hAnsi="Verdana"/>
-          <w:sz w:val="20"/>
-          <w:szCs w:val="20"/>
-        </w:rPr>
-        <w:t xml:space="preserve"> is increase Wrapper takes a lot longer to run. The number of samples taken from the posterior is set with </w:t>
-      </w:r>
-      <w:proofErr w:type="spellStart"/>
-      <w:r>
-        <w:rPr>
-          <w:rFonts w:ascii="Verdana" w:hAnsi="Verdana"/>
-          <w:sz w:val="20"/>
-          <w:szCs w:val="20"/>
-        </w:rPr>
-        <w:t>numSamples</w:t>
-      </w:r>
-      <w:proofErr w:type="spellEnd"/>
-      <w:r>
-        <w:rPr>
-          <w:rFonts w:ascii="Verdana" w:hAnsi="Verdana"/>
-          <w:sz w:val="20"/>
-          <w:szCs w:val="20"/>
-        </w:rPr>
-        <w:t xml:space="preserve">. It is also a good idea to drop some samples which are taken at the start of Metropolis Hastings run and also to </w:t>
-      </w:r>
-      <w:r>
-        <w:rPr>
-          <w:rFonts w:ascii="Verdana" w:hAnsi="Verdana"/>
-          <w:sz w:val="20"/>
-          <w:szCs w:val="20"/>
-        </w:rPr>
-        <w:t>down s</w:t>
-      </w:r>
-      <w:r>
-        <w:rPr>
-          <w:rFonts w:ascii="Verdana" w:hAnsi="Verdana"/>
-          <w:sz w:val="20"/>
-          <w:szCs w:val="20"/>
-        </w:rPr>
-        <w:t>ample</w:t>
-      </w:r>
-      <w:r>
-        <w:rPr>
-          <w:rFonts w:ascii="Verdana" w:hAnsi="Verdana"/>
-          <w:sz w:val="20"/>
-          <w:szCs w:val="20"/>
-        </w:rPr>
-        <w:t xml:space="preserve"> (</w:t>
-      </w:r>
-      <w:r>
-        <w:rPr>
-          <w:rFonts w:ascii="Verdana" w:hAnsi="Verdana"/>
-          <w:sz w:val="20"/>
-          <w:szCs w:val="20"/>
-        </w:rPr>
-        <w:t>so for example on every third sample is used</w:t>
-      </w:r>
-      <w:r>
-        <w:rPr>
-          <w:rFonts w:ascii="Verdana" w:hAnsi="Verdana"/>
-          <w:sz w:val="20"/>
-          <w:szCs w:val="20"/>
-        </w:rPr>
-        <w:t>)</w:t>
-      </w:r>
-      <w:r>
-        <w:rPr>
-          <w:rFonts w:ascii="Verdana" w:hAnsi="Verdana"/>
-          <w:sz w:val="20"/>
-          <w:szCs w:val="20"/>
-        </w:rPr>
-        <w:t xml:space="preserve">. These are set with </w:t>
-      </w:r>
-      <w:proofErr w:type="spellStart"/>
-      <w:r>
-        <w:rPr>
-          <w:rFonts w:ascii="Verdana" w:hAnsi="Verdana"/>
-          <w:sz w:val="20"/>
-          <w:szCs w:val="20"/>
-        </w:rPr>
-        <w:t>dropSamples</w:t>
-      </w:r>
-      <w:proofErr w:type="spellEnd"/>
-      <w:r>
-        <w:rPr>
-          <w:rFonts w:ascii="Verdana" w:hAnsi="Verdana"/>
-          <w:sz w:val="20"/>
-          <w:szCs w:val="20"/>
-        </w:rPr>
-        <w:t xml:space="preserve"> and </w:t>
-      </w:r>
-      <w:proofErr w:type="spellStart"/>
-      <w:r>
-        <w:rPr>
-          <w:rFonts w:ascii="Verdana" w:hAnsi="Verdana"/>
-          <w:sz w:val="20"/>
-          <w:szCs w:val="20"/>
-        </w:rPr>
-        <w:t>downSample</w:t>
-      </w:r>
-      <w:proofErr w:type="spellEnd"/>
-      <w:r>
-        <w:rPr>
-          <w:rFonts w:ascii="Verdana" w:hAnsi="Verdana"/>
-          <w:sz w:val="20"/>
-          <w:szCs w:val="20"/>
-        </w:rPr>
-        <w:t xml:space="preserve"> respectively. The </w:t>
-      </w:r>
-      <w:proofErr w:type="spellStart"/>
-      <w:r>
-        <w:rPr>
-          <w:rFonts w:ascii="Verdana" w:hAnsi="Verdana"/>
-          <w:sz w:val="20"/>
-          <w:szCs w:val="20"/>
-        </w:rPr>
-        <w:t>sigmaNoise</w:t>
-      </w:r>
-      <w:proofErr w:type="spellEnd"/>
-      <w:r>
-        <w:rPr>
-          <w:rFonts w:ascii="Verdana" w:hAnsi="Verdana"/>
-          <w:sz w:val="20"/>
-          <w:szCs w:val="20"/>
-        </w:rPr>
-        <w:t xml:space="preserve"> variable sets how noisy the observed values are after adding noise. We found that i</w:t>
-      </w:r>
-      <w:r>
-        <w:rPr>
-          <w:rFonts w:ascii="Verdana" w:hAnsi="Verdana"/>
-          <w:sz w:val="20"/>
-          <w:szCs w:val="20"/>
-        </w:rPr>
-        <w:t>f</w:t>
-      </w:r>
-      <w:r>
-        <w:rPr>
-          <w:rFonts w:ascii="Verdana" w:hAnsi="Verdana"/>
-          <w:sz w:val="20"/>
-          <w:szCs w:val="20"/>
-        </w:rPr>
-        <w:t xml:space="preserve"> this is set too high then we don’t the model isn’t properly constrained. It would be interesting to explore how noisy we can make the data and still see constraint.</w:t>
-      </w:r>
-    </w:p>
-    <w:p>
-      <w:pPr>
-        <w:spacing w:before="120" w:after="0" w:line="240" w:lineRule="auto"/>
-        <w:rPr>
-          <w:rFonts w:ascii="Verdana" w:hAnsi="Verdana"/>
-          <w:sz w:val="20"/>
-          <w:szCs w:val="20"/>
-        </w:rPr>
-      </w:pPr>
-      <w:r>
-        <w:rPr>
-          <w:rFonts w:ascii="Verdana" w:hAnsi="Verdana"/>
-          <w:sz w:val="20"/>
-          <w:szCs w:val="20"/>
-        </w:rPr>
-        <w:t xml:space="preserve">In the main function an </w:t>
-      </w:r>
-      <w:proofErr w:type="spellStart"/>
-      <w:r>
-        <w:rPr>
-          <w:rFonts w:ascii="Verdana" w:hAnsi="Verdana"/>
-          <w:sz w:val="20"/>
-          <w:szCs w:val="20"/>
-        </w:rPr>
-        <w:t>ArrayList</w:t>
-      </w:r>
-      <w:proofErr w:type="spellEnd"/>
-      <w:r>
-        <w:rPr>
-          <w:rFonts w:ascii="Verdana" w:hAnsi="Verdana"/>
-          <w:sz w:val="20"/>
-          <w:szCs w:val="20"/>
-        </w:rPr>
-        <w:t xml:space="preserve"> called </w:t>
-      </w:r>
-      <w:proofErr w:type="spellStart"/>
-      <w:r>
-        <w:rPr>
-          <w:rFonts w:ascii="Verdana" w:hAnsi="Verdana"/>
-          <w:sz w:val="20"/>
-          <w:szCs w:val="20"/>
-        </w:rPr>
-        <w:t>obIntervals</w:t>
-      </w:r>
-      <w:proofErr w:type="spellEnd"/>
-      <w:r>
-        <w:rPr>
-          <w:rFonts w:ascii="Verdana" w:hAnsi="Verdana"/>
-          <w:sz w:val="20"/>
-          <w:szCs w:val="20"/>
-        </w:rPr>
         <w:t xml:space="preserve"> sets which observation intervals will be used (0 is no </w:t>
       </w:r>
       <w:r>
-        <w:rPr>
-          <w:rFonts w:ascii="Verdana" w:hAnsi="Verdana"/>
-          <w:sz w:val="20"/>
-          <w:szCs w:val="20"/>
-        </w:rPr>
         <w:t>observations</w:t>
       </w:r>
       <w:r>
-        <w:rPr>
-          <w:rFonts w:ascii="Verdana" w:hAnsi="Verdana"/>
-          <w:sz w:val="20"/>
-          <w:szCs w:val="20"/>
-        </w:rPr>
         <w:t xml:space="preserve">) the Keanu function is called using a parallel stream for these values. The same truth value is used each time </w:t>
       </w:r>
       <w:r>
-        <w:rPr>
-          <w:rFonts w:ascii="Verdana" w:hAnsi="Verdana"/>
-          <w:sz w:val="20"/>
-          <w:szCs w:val="20"/>
-        </w:rPr>
         <w:t>along with the same timestamp so we can see the separate files produced are related (and unique form other runs).</w:t>
       </w:r>
     </w:p>
     <w:p>
-      <w:pPr>
-        <w:spacing w:before="120" w:after="0" w:line="240" w:lineRule="auto"/>
-        <w:rPr>
-          <w:rFonts w:ascii="Verdana" w:hAnsi="Verdana"/>
-          <w:sz w:val="20"/>
-          <w:szCs w:val="20"/>
-        </w:rPr>
-      </w:pPr>
-      <w:r>
-        <w:rPr>
-          <w:rFonts w:ascii="Verdana" w:hAnsi="Verdana"/>
-          <w:sz w:val="20"/>
-          <w:szCs w:val="20"/>
-        </w:rPr>
+      <w:r>
         <w:t>The write function is called to write out samples. As discussed previously it is the last value in the output array per step that is written out for both truth and samples. This means that it may or may not be the</w:t>
       </w:r>
       <w:r>
-        <w:rPr>
-          <w:rFonts w:ascii="Verdana" w:hAnsi="Verdana"/>
-          <w:sz w:val="20"/>
-          <w:szCs w:val="20"/>
-        </w:rPr>
         <w:t xml:space="preserve"> metric</w:t>
       </w:r>
       <w:r>
-        <w:rPr>
-          <w:rFonts w:ascii="Verdana" w:hAnsi="Verdana"/>
-          <w:sz w:val="20"/>
-          <w:szCs w:val="20"/>
-        </w:rPr>
         <w:t xml:space="preserve"> we used for observing depending on the option we have used.</w:t>
       </w:r>
       <w:r>
-        <w:rPr>
-          <w:rFonts w:ascii="Verdana" w:hAnsi="Verdana"/>
-          <w:sz w:val="20"/>
-          <w:szCs w:val="20"/>
-        </w:rPr>
         <w:t xml:space="preserve"> The truth data is written out for each observation Interval but it is the same data for each one.</w:t>
       </w:r>
     </w:p>
@@ -7036,6 +5791,7 @@
           <w:szCs w:val="20"/>
           <w:lang w:eastAsia="en-GB"/>
         </w:rPr>
+        <w:lastRenderedPageBreak/>
         <w:drawing>
           <wp:inline distT="0" distB="0" distL="0" distR="0">
             <wp:extent cx="4047446" cy="4754880"/>
@@ -7054,7 +5810,7 @@
                     </pic:cNvPicPr>
                   </pic:nvPicPr>
                   <pic:blipFill>
-                    <a:blip r:embed="rId7">
+                    <a:blip r:embed="rId8">
                       <a:extLst>
                         <a:ext uri="{28A0092B-C50C-407E-A947-70E740481C1C}">
                           <a14:useLocalDpi xmlns:a14="http://schemas.microsoft.com/office/drawing/2010/main" val="0"/>
@@ -7145,9 +5901,8 @@
           <w:sz w:val="18"/>
           <w:szCs w:val="18"/>
         </w:rPr>
-        <w:t>Results of sampling the posterior without (</w:t>
-      </w:r>
-      <w:proofErr w:type="gramStart"/>
+        <w:t>Results of sampling the posterior without (a</w:t>
+      </w:r>
       <w:r>
         <w:rPr>
           <w:rFonts w:ascii="Verdana" w:hAnsi="Verdana" w:cs="CMR10"/>
@@ -7155,26 +5910,7 @@
           <w:sz w:val="18"/>
           <w:szCs w:val="18"/>
         </w:rPr>
-        <w:t>a</w:t>
-      </w:r>
-      <w:r>
-        <w:rPr>
-          <w:rFonts w:ascii="Verdana" w:hAnsi="Verdana" w:cs="CMR10"/>
-          <w:i/>
-          <w:sz w:val="18"/>
-          <w:szCs w:val="18"/>
-        </w:rPr>
-        <w:t xml:space="preserve"> and</w:t>
-      </w:r>
-      <w:proofErr w:type="gramEnd"/>
-      <w:r>
-        <w:rPr>
-          <w:rFonts w:ascii="Verdana" w:hAnsi="Verdana" w:cs="CMR10"/>
-          <w:i/>
-          <w:sz w:val="18"/>
-          <w:szCs w:val="18"/>
-        </w:rPr>
-        <w:t xml:space="preserve"> c</w:t>
+        <w:t xml:space="preserve"> and c</w:t>
       </w:r>
       <w:r>
         <w:rPr>
@@ -7368,7 +6104,7 @@
                     </pic:cNvPicPr>
                   </pic:nvPicPr>
                   <pic:blipFill>
-                    <a:blip r:embed="rId8">
+                    <a:blip r:embed="rId9">
                       <a:extLst>
                         <a:ext uri="{28A0092B-C50C-407E-A947-70E740481C1C}">
                           <a14:useLocalDpi xmlns:a14="http://schemas.microsoft.com/office/drawing/2010/main" val="0"/>
@@ -7426,9 +6162,8 @@
           <w:sz w:val="18"/>
           <w:szCs w:val="18"/>
         </w:rPr>
-        <w:t xml:space="preserve"> Results of sampling the posterior without (</w:t>
-      </w:r>
-      <w:proofErr w:type="gramStart"/>
+        <w:t xml:space="preserve"> Results of sampling the posterior without (a and c) and with (b and d) observations. When the ‘truth’ data </w:t>
+      </w:r>
       <w:r>
         <w:rPr>
           <w:rFonts w:ascii="Verdana" w:hAnsi="Verdana" w:cs="CMR10"/>
@@ -7436,9 +6171,8 @@
           <w:sz w:val="18"/>
           <w:szCs w:val="18"/>
         </w:rPr>
-        <w:t>a and</w:t>
-      </w:r>
-      <w:proofErr w:type="gramEnd"/>
+        <w:t xml:space="preserve">of number of people passing through each entrance and exit per iteration </w:t>
+      </w:r>
       <w:r>
         <w:rPr>
           <w:rFonts w:ascii="Verdana" w:hAnsi="Verdana" w:cs="CMR10"/>
@@ -7446,7 +6180,7 @@
           <w:sz w:val="18"/>
           <w:szCs w:val="18"/>
         </w:rPr>
-        <w:t xml:space="preserve"> c) and with (b and d) observations. When the ‘truth’ data </w:t>
+        <w:t>are used to constrain the posterior distribution, the sampling routine is much better able to estimate the input model state,</w:t>
       </w:r>
       <w:r>
         <w:rPr>
@@ -7455,7 +6189,7 @@
           <w:sz w:val="18"/>
           <w:szCs w:val="18"/>
         </w:rPr>
-        <w:t xml:space="preserve">of number of people passing through each entrance and exit per iteration </w:t>
+        <w:t xml:space="preserve"> this is shown by the model being constrained for the cumulative number of people in a 10 by 10 grid space in the simulation</w:t>
       </w:r>
       <w:r>
         <w:rPr>
@@ -7464,45 +6198,7 @@
           <w:sz w:val="18"/>
           <w:szCs w:val="18"/>
         </w:rPr>
-        <w:t>are used to constrain the posterior distribution, the sampling routine is much better able to estimate the input model state,</w:t>
-      </w:r>
-      <w:r>
-        <w:rPr>
-          <w:rFonts w:ascii="Verdana" w:hAnsi="Verdana" w:cs="CMR10"/>
-          <w:i/>
-          <w:sz w:val="18"/>
-          <w:szCs w:val="18"/>
-        </w:rPr>
-        <w:t xml:space="preserve"> this is shown by the model being constrained for the cumulative number of people in a 10 by 10 grid space in the simulation</w:t>
-      </w:r>
-      <w:r>
-        <w:rPr>
-          <w:rFonts w:ascii="Verdana" w:hAnsi="Verdana" w:cs="CMR10"/>
-          <w:i/>
-          <w:sz w:val="18"/>
-          <w:szCs w:val="18"/>
-        </w:rPr>
-        <w:t xml:space="preserve">. Plots </w:t>
-      </w:r>
-      <w:proofErr w:type="gramStart"/>
-      <w:r>
-        <w:rPr>
-          <w:rFonts w:ascii="Verdana" w:hAnsi="Verdana" w:cs="CMR10"/>
-          <w:i/>
-          <w:sz w:val="18"/>
-          <w:szCs w:val="18"/>
-        </w:rPr>
-        <w:t>a and</w:t>
-      </w:r>
-      <w:proofErr w:type="gramEnd"/>
-      <w:r>
-        <w:rPr>
-          <w:rFonts w:ascii="Verdana" w:hAnsi="Verdana" w:cs="CMR10"/>
-          <w:i/>
-          <w:sz w:val="18"/>
-          <w:szCs w:val="18"/>
-        </w:rPr>
-        <w:t xml:space="preserve"> b show each individual sample. Plots c and d show the density of samples in hex bins.</w:t>
+        <w:t>. Plots a and b show each individual sample. Plots c and d show the density of samples in hex bins.</w:t>
       </w:r>
     </w:p>
     <w:p>
@@ -7566,7 +6262,7 @@
                     </pic:cNvPicPr>
                   </pic:nvPicPr>
                   <pic:blipFill>
-                    <a:blip r:embed="rId9">
+                    <a:blip r:embed="rId10">
                       <a:extLst>
                         <a:ext uri="{28A0092B-C50C-407E-A947-70E740481C1C}">
                           <a14:useLocalDpi xmlns:a14="http://schemas.microsoft.com/office/drawing/2010/main" val="0"/>
@@ -7633,9 +6329,8 @@
           <w:sz w:val="18"/>
           <w:szCs w:val="18"/>
         </w:rPr>
-        <w:t xml:space="preserve"> Results of sampling the posterior without (</w:t>
-      </w:r>
-      <w:proofErr w:type="gramStart"/>
+        <w:t xml:space="preserve"> Results of sampling the posterior without (a and c) and with (b and d) observations. When the ‘truth’ data </w:t>
+      </w:r>
       <w:r>
         <w:rPr>
           <w:rFonts w:ascii="Verdana" w:hAnsi="Verdana" w:cs="CMR10"/>
@@ -7643,9 +6338,8 @@
           <w:sz w:val="18"/>
           <w:szCs w:val="18"/>
         </w:rPr>
-        <w:t>a and</w:t>
-      </w:r>
-      <w:proofErr w:type="gramEnd"/>
+        <w:t xml:space="preserve">of number of people passing through each entrance and exit per iteration </w:t>
+      </w:r>
       <w:r>
         <w:rPr>
           <w:rFonts w:ascii="Verdana" w:hAnsi="Verdana" w:cs="CMR10"/>
@@ -7653,7 +6347,7 @@
           <w:sz w:val="18"/>
           <w:szCs w:val="18"/>
         </w:rPr>
-        <w:t xml:space="preserve"> c) and with (b and d) observations. When the ‘truth’ data </w:t>
+        <w:t>are used to constrain the posterior distribution, the sampling routine is much better able to estimate the input model state,</w:t>
       </w:r>
       <w:r>
         <w:rPr>
@@ -7662,7 +6356,7 @@
           <w:sz w:val="18"/>
           <w:szCs w:val="18"/>
         </w:rPr>
-        <w:t xml:space="preserve">of number of people passing through each entrance and exit per iteration </w:t>
+        <w:t xml:space="preserve"> this is shown by the model being constrained for the number of people in a 10 by 10 grid space in the simulation</w:t>
       </w:r>
       <w:r>
         <w:rPr>
@@ -7671,7 +6365,7 @@
           <w:sz w:val="18"/>
           <w:szCs w:val="18"/>
         </w:rPr>
-        <w:t>are used to constrain the posterior distribution, the sampling routine is much better able to estimate the input model state,</w:t>
+        <w:t xml:space="preserve"> per iteration</w:t>
       </w:r>
       <w:r>
         <w:rPr>
@@ -7680,45 +6374,7 @@
           <w:sz w:val="18"/>
           <w:szCs w:val="18"/>
         </w:rPr>
-        <w:t xml:space="preserve"> this is shown by the model being constrained for the number of people in a 10 by 10 grid space in the simulation</w:t>
-      </w:r>
-      <w:r>
-        <w:rPr>
-          <w:rFonts w:ascii="Verdana" w:hAnsi="Verdana" w:cs="CMR10"/>
-          <w:i/>
-          <w:sz w:val="18"/>
-          <w:szCs w:val="18"/>
-        </w:rPr>
-        <w:t xml:space="preserve"> per iteration</w:t>
-      </w:r>
-      <w:r>
-        <w:rPr>
-          <w:rFonts w:ascii="Verdana" w:hAnsi="Verdana" w:cs="CMR10"/>
-          <w:i/>
-          <w:sz w:val="18"/>
-          <w:szCs w:val="18"/>
-        </w:rPr>
-        <w:t xml:space="preserve">. Plots </w:t>
-      </w:r>
-      <w:proofErr w:type="gramStart"/>
-      <w:r>
-        <w:rPr>
-          <w:rFonts w:ascii="Verdana" w:hAnsi="Verdana" w:cs="CMR10"/>
-          <w:i/>
-          <w:sz w:val="18"/>
-          <w:szCs w:val="18"/>
-        </w:rPr>
-        <w:t>a and</w:t>
-      </w:r>
-      <w:proofErr w:type="gramEnd"/>
-      <w:r>
-        <w:rPr>
-          <w:rFonts w:ascii="Verdana" w:hAnsi="Verdana" w:cs="CMR10"/>
-          <w:i/>
-          <w:sz w:val="18"/>
-          <w:szCs w:val="18"/>
-        </w:rPr>
-        <w:t xml:space="preserve"> b show each individual sample. Plots c and d show the density of samples in hex bins.</w:t>
+        <w:t>. Plots a and b show each individual sample. Plots c and d show the density of samples in hex bins.</w:t>
       </w:r>
     </w:p>
     <w:p>
@@ -7829,7 +6485,7 @@
       </w:r>
     </w:p>
     <w:sectPr>
-      <w:headerReference w:type="default" r:id="rId10"/>
+      <w:headerReference w:type="default" r:id="rId11"/>
       <w:pgSz w:w="11906" w:h="16838"/>
       <w:pgMar w:top="1440" w:right="1440" w:bottom="1440" w:left="1440" w:header="708" w:footer="708" w:gutter="0"/>
       <w:cols w:space="708"/>
@@ -7840,7 +6496,7 @@
 </file>
 
 <file path=word/endnotes.xml><?xml version="1.0" encoding="utf-8"?>
-<w:endnotes xmlns:wpc="http://schemas.microsoft.com/office/word/2010/wordprocessingCanvas" xmlns:cx="http://schemas.microsoft.com/office/drawing/2014/chartex" xmlns:cx1="http://schemas.microsoft.com/office/drawing/2015/9/8/chartex" xmlns:mc="http://schemas.openxmlformats.org/markup-compatibility/2006" xmlns:o="urn:schemas-microsoft-com:office:office" xmlns:r="http://schemas.openxmlformats.org/officeDocument/2006/relationships" xmlns:m="http://schemas.openxmlformats.org/officeDocument/2006/math" xmlns:v="urn:schemas-microsoft-com:vml" xmlns:wp14="http://schemas.microsoft.com/office/word/2010/wordprocessingDrawing" xmlns:wp="http://schemas.openxmlformats.org/drawingml/2006/wordprocessingDrawing" xmlns:w10="urn:schemas-microsoft-com:office:word" xmlns:w="http://schemas.openxmlformats.org/wordprocessingml/2006/main" xmlns:w14="http://schemas.microsoft.com/office/word/2010/wordml" xmlns:w15="http://schemas.microsoft.com/office/word/2012/wordml" xmlns:w16se="http://schemas.microsoft.com/office/word/2015/wordml/symex" xmlns:wpg="http://schemas.microsoft.com/office/word/2010/wordprocessingGroup" xmlns:wpi="http://schemas.microsoft.com/office/word/2010/wordprocessingInk" xmlns:wne="http://schemas.microsoft.com/office/word/2006/wordml" xmlns:wps="http://schemas.microsoft.com/office/word/2010/wordprocessingShape" mc:Ignorable="w14 w15 w16se wp14">
+<w:endnotes xmlns:wpc="http://schemas.microsoft.com/office/word/2010/wordprocessingCanvas" xmlns:cx="http://schemas.microsoft.com/office/drawing/2014/chartex" xmlns:cx1="http://schemas.microsoft.com/office/drawing/2015/9/8/chartex" xmlns:cx2="http://schemas.microsoft.com/office/drawing/2015/10/21/chartex" xmlns:cx3="http://schemas.microsoft.com/office/drawing/2016/5/9/chartex" xmlns:cx4="http://schemas.microsoft.com/office/drawing/2016/5/10/chartex" xmlns:cx5="http://schemas.microsoft.com/office/drawing/2016/5/11/chartex" xmlns:cx6="http://schemas.microsoft.com/office/drawing/2016/5/12/chartex" xmlns:cx7="http://schemas.microsoft.com/office/drawing/2016/5/13/chartex" xmlns:cx8="http://schemas.microsoft.com/office/drawing/2016/5/14/chartex" xmlns:mc="http://schemas.openxmlformats.org/markup-compatibility/2006" xmlns:aink="http://schemas.microsoft.com/office/drawing/2016/ink" xmlns:am3d="http://schemas.microsoft.com/office/drawing/2017/model3d" xmlns:o="urn:schemas-microsoft-com:office:office" xmlns:r="http://schemas.openxmlformats.org/officeDocument/2006/relationships" xmlns:m="http://schemas.openxmlformats.org/officeDocument/2006/math" xmlns:v="urn:schemas-microsoft-com:vml" xmlns:wp14="http://schemas.microsoft.com/office/word/2010/wordprocessingDrawing" xmlns:wp="http://schemas.openxmlformats.org/drawingml/2006/wordprocessingDrawing" xmlns:w10="urn:schemas-microsoft-com:office:word" xmlns:w="http://schemas.openxmlformats.org/wordprocessingml/2006/main" xmlns:w14="http://schemas.microsoft.com/office/word/2010/wordml" xmlns:w15="http://schemas.microsoft.com/office/word/2012/wordml" xmlns:w16cid="http://schemas.microsoft.com/office/word/2016/wordml/cid" xmlns:w16se="http://schemas.microsoft.com/office/word/2015/wordml/symex" xmlns:wpg="http://schemas.microsoft.com/office/word/2010/wordprocessingGroup" xmlns:wpi="http://schemas.microsoft.com/office/word/2010/wordprocessingInk" xmlns:wne="http://schemas.microsoft.com/office/word/2006/wordml" xmlns:wps="http://schemas.microsoft.com/office/word/2010/wordprocessingShape" mc:Ignorable="w14 w15 w16se w16cid wp14">
   <w:endnote w:type="separator" w:id="-1">
     <w:p>
       <w:pPr>
@@ -7865,7 +6521,7 @@
 </file>
 
 <file path=word/footnotes.xml><?xml version="1.0" encoding="utf-8"?>
-<w:footnotes xmlns:wpc="http://schemas.microsoft.com/office/word/2010/wordprocessingCanvas" xmlns:cx="http://schemas.microsoft.com/office/drawing/2014/chartex" xmlns:cx1="http://schemas.microsoft.com/office/drawing/2015/9/8/chartex" xmlns:mc="http://schemas.openxmlformats.org/markup-compatibility/2006" xmlns:o="urn:schemas-microsoft-com:office:office" xmlns:r="http://schemas.openxmlformats.org/officeDocument/2006/relationships" xmlns:m="http://schemas.openxmlformats.org/officeDocument/2006/math" xmlns:v="urn:schemas-microsoft-com:vml" xmlns:wp14="http://schemas.microsoft.com/office/word/2010/wordprocessingDrawing" xmlns:wp="http://schemas.openxmlformats.org/drawingml/2006/wordprocessingDrawing" xmlns:w10="urn:schemas-microsoft-com:office:word" xmlns:w="http://schemas.openxmlformats.org/wordprocessingml/2006/main" xmlns:w14="http://schemas.microsoft.com/office/word/2010/wordml" xmlns:w15="http://schemas.microsoft.com/office/word/2012/wordml" xmlns:w16se="http://schemas.microsoft.com/office/word/2015/wordml/symex" xmlns:wpg="http://schemas.microsoft.com/office/word/2010/wordprocessingGroup" xmlns:wpi="http://schemas.microsoft.com/office/word/2010/wordprocessingInk" xmlns:wne="http://schemas.microsoft.com/office/word/2006/wordml" xmlns:wps="http://schemas.microsoft.com/office/word/2010/wordprocessingShape" mc:Ignorable="w14 w15 w16se wp14">
+<w:footnotes xmlns:wpc="http://schemas.microsoft.com/office/word/2010/wordprocessingCanvas" xmlns:cx="http://schemas.microsoft.com/office/drawing/2014/chartex" xmlns:cx1="http://schemas.microsoft.com/office/drawing/2015/9/8/chartex" xmlns:cx2="http://schemas.microsoft.com/office/drawing/2015/10/21/chartex" xmlns:cx3="http://schemas.microsoft.com/office/drawing/2016/5/9/chartex" xmlns:cx4="http://schemas.microsoft.com/office/drawing/2016/5/10/chartex" xmlns:cx5="http://schemas.microsoft.com/office/drawing/2016/5/11/chartex" xmlns:cx6="http://schemas.microsoft.com/office/drawing/2016/5/12/chartex" xmlns:cx7="http://schemas.microsoft.com/office/drawing/2016/5/13/chartex" xmlns:cx8="http://schemas.microsoft.com/office/drawing/2016/5/14/chartex" xmlns:mc="http://schemas.openxmlformats.org/markup-compatibility/2006" xmlns:aink="http://schemas.microsoft.com/office/drawing/2016/ink" xmlns:am3d="http://schemas.microsoft.com/office/drawing/2017/model3d" xmlns:o="urn:schemas-microsoft-com:office:office" xmlns:r="http://schemas.openxmlformats.org/officeDocument/2006/relationships" xmlns:m="http://schemas.openxmlformats.org/officeDocument/2006/math" xmlns:v="urn:schemas-microsoft-com:vml" xmlns:wp14="http://schemas.microsoft.com/office/word/2010/wordprocessingDrawing" xmlns:wp="http://schemas.openxmlformats.org/drawingml/2006/wordprocessingDrawing" xmlns:w10="urn:schemas-microsoft-com:office:word" xmlns:w="http://schemas.openxmlformats.org/wordprocessingml/2006/main" xmlns:w14="http://schemas.microsoft.com/office/word/2010/wordml" xmlns:w15="http://schemas.microsoft.com/office/word/2012/wordml" xmlns:w16cid="http://schemas.microsoft.com/office/word/2016/wordml/cid" xmlns:w16se="http://schemas.microsoft.com/office/word/2015/wordml/symex" xmlns:wpg="http://schemas.microsoft.com/office/word/2010/wordprocessingGroup" xmlns:wpi="http://schemas.microsoft.com/office/word/2010/wordprocessingInk" xmlns:wne="http://schemas.microsoft.com/office/word/2006/wordml" xmlns:wps="http://schemas.microsoft.com/office/word/2010/wordprocessingShape" mc:Ignorable="w14 w15 w16se w16cid wp14">
   <w:footnote w:type="separator" w:id="-1">
     <w:p>
       <w:pPr>
@@ -7883,6 +6539,89 @@
       </w:pPr>
       <w:r>
         <w:continuationSeparator/>
+      </w:r>
+    </w:p>
+  </w:footnote>
+  <w:footnote w:id="1">
+    <w:p>
+      <w:pPr>
+        <w:pStyle w:val="FootnoteText"/>
+      </w:pPr>
+      <w:r>
+        <w:rPr>
+          <w:rStyle w:val="FootnoteReference"/>
+        </w:rPr>
+        <w:footnoteRef/>
+      </w:r>
+      <w:r>
+        <w:t xml:space="preserve"> </w:t>
+      </w:r>
+      <w:proofErr w:type="spellStart"/>
+      <w:r>
+        <w:t>Grazzini</w:t>
+      </w:r>
+      <w:proofErr w:type="spellEnd"/>
+      <w:r>
+        <w:t xml:space="preserve">, Jakob, Matteo G. </w:t>
+      </w:r>
+      <w:proofErr w:type="spellStart"/>
+      <w:r>
+        <w:t>Richiardi</w:t>
+      </w:r>
+      <w:proofErr w:type="spellEnd"/>
+      <w:r>
+        <w:t xml:space="preserve">, and Mike </w:t>
+      </w:r>
+      <w:proofErr w:type="spellStart"/>
+      <w:r>
+        <w:t>Tsionas</w:t>
+      </w:r>
+      <w:proofErr w:type="spellEnd"/>
+      <w:r>
+        <w:t xml:space="preserve">. 2017. “Bayesian Estimation of Agent-Based Models.” </w:t>
+      </w:r>
+      <w:r>
+        <w:rPr>
+          <w:i/>
+          <w:iCs/>
+        </w:rPr>
+        <w:t>Journal of Economic Dynamics and Control</w:t>
+      </w:r>
+      <w:r>
+        <w:t xml:space="preserve"> 77 (April): 26–47. </w:t>
+      </w:r>
+      <w:hyperlink r:id="rId1" w:history="1">
+        <w:r>
+          <w:rPr>
+            <w:rStyle w:val="Hyperlink"/>
+          </w:rPr>
+          <w:t>https://doi.org/10.1016/j.jedc.2017.01.014</w:t>
+        </w:r>
+      </w:hyperlink>
+      <w:r>
+        <w:t>.</w:t>
+      </w:r>
+    </w:p>
+  </w:footnote>
+  <w:footnote w:id="2">
+    <w:p>
+      <w:pPr>
+        <w:pStyle w:val="FootnoteText"/>
+      </w:pPr>
+      <w:r>
+        <w:rPr>
+          <w:rStyle w:val="FootnoteReference"/>
+        </w:rPr>
+        <w:footnoteRef/>
+      </w:r>
+      <w:r>
+        <w:t xml:space="preserve"> </w:t>
+      </w:r>
+      <w:r>
+        <w:rPr>
+          <w:u w:val="single"/>
+        </w:rPr>
+        <w:t>keanu-post-hackathon/keanu-examples/stationSim/src/main/java/StationSim/Wrapper.java</w:t>
       </w:r>
     </w:p>
   </w:footnote>
@@ -7890,7 +6629,7 @@
 </file>
 
 <file path=word/header1.xml><?xml version="1.0" encoding="utf-8"?>
-<w:hdr xmlns:wpc="http://schemas.microsoft.com/office/word/2010/wordprocessingCanvas" xmlns:cx="http://schemas.microsoft.com/office/drawing/2014/chartex" xmlns:cx1="http://schemas.microsoft.com/office/drawing/2015/9/8/chartex" xmlns:mc="http://schemas.openxmlformats.org/markup-compatibility/2006" xmlns:o="urn:schemas-microsoft-com:office:office" xmlns:r="http://schemas.openxmlformats.org/officeDocument/2006/relationships" xmlns:m="http://schemas.openxmlformats.org/officeDocument/2006/math" xmlns:v="urn:schemas-microsoft-com:vml" xmlns:wp14="http://schemas.microsoft.com/office/word/2010/wordprocessingDrawing" xmlns:wp="http://schemas.openxmlformats.org/drawingml/2006/wordprocessingDrawing" xmlns:w10="urn:schemas-microsoft-com:office:word" xmlns:w="http://schemas.openxmlformats.org/wordprocessingml/2006/main" xmlns:w14="http://schemas.microsoft.com/office/word/2010/wordml" xmlns:w15="http://schemas.microsoft.com/office/word/2012/wordml" xmlns:w16se="http://schemas.microsoft.com/office/word/2015/wordml/symex" xmlns:wpg="http://schemas.microsoft.com/office/word/2010/wordprocessingGroup" xmlns:wpi="http://schemas.microsoft.com/office/word/2010/wordprocessingInk" xmlns:wne="http://schemas.microsoft.com/office/word/2006/wordml" xmlns:wps="http://schemas.microsoft.com/office/word/2010/wordprocessingShape" mc:Ignorable="w14 w15 w16se wp14">
+<w:hdr xmlns:wpc="http://schemas.microsoft.com/office/word/2010/wordprocessingCanvas" xmlns:cx="http://schemas.microsoft.com/office/drawing/2014/chartex" xmlns:cx1="http://schemas.microsoft.com/office/drawing/2015/9/8/chartex" xmlns:cx2="http://schemas.microsoft.com/office/drawing/2015/10/21/chartex" xmlns:cx3="http://schemas.microsoft.com/office/drawing/2016/5/9/chartex" xmlns:cx4="http://schemas.microsoft.com/office/drawing/2016/5/10/chartex" xmlns:cx5="http://schemas.microsoft.com/office/drawing/2016/5/11/chartex" xmlns:cx6="http://schemas.microsoft.com/office/drawing/2016/5/12/chartex" xmlns:cx7="http://schemas.microsoft.com/office/drawing/2016/5/13/chartex" xmlns:cx8="http://schemas.microsoft.com/office/drawing/2016/5/14/chartex" xmlns:mc="http://schemas.openxmlformats.org/markup-compatibility/2006" xmlns:aink="http://schemas.microsoft.com/office/drawing/2016/ink" xmlns:am3d="http://schemas.microsoft.com/office/drawing/2017/model3d" xmlns:o="urn:schemas-microsoft-com:office:office" xmlns:r="http://schemas.openxmlformats.org/officeDocument/2006/relationships" xmlns:m="http://schemas.openxmlformats.org/officeDocument/2006/math" xmlns:v="urn:schemas-microsoft-com:vml" xmlns:wp14="http://schemas.microsoft.com/office/word/2010/wordprocessingDrawing" xmlns:wp="http://schemas.openxmlformats.org/drawingml/2006/wordprocessingDrawing" xmlns:w10="urn:schemas-microsoft-com:office:word" xmlns:w="http://schemas.openxmlformats.org/wordprocessingml/2006/main" xmlns:w14="http://schemas.microsoft.com/office/word/2010/wordml" xmlns:w15="http://schemas.microsoft.com/office/word/2012/wordml" xmlns:w16cid="http://schemas.microsoft.com/office/word/2016/wordml/cid" xmlns:w16se="http://schemas.microsoft.com/office/word/2015/wordml/symex" xmlns:wpg="http://schemas.microsoft.com/office/word/2010/wordprocessingGroup" xmlns:wpi="http://schemas.microsoft.com/office/word/2010/wordprocessingInk" xmlns:wne="http://schemas.microsoft.com/office/word/2006/wordml" xmlns:wps="http://schemas.microsoft.com/office/word/2010/wordprocessingShape" mc:Ignorable="w14 w15 w16se w16cid wp14">
   <w:p>
     <w:pPr>
       <w:pStyle w:val="Header"/>
@@ -8024,7 +6763,7 @@
 </file>
 
 <file path=word/styles.xml><?xml version="1.0" encoding="utf-8"?>
-<w:styles xmlns:mc="http://schemas.openxmlformats.org/markup-compatibility/2006" xmlns:r="http://schemas.openxmlformats.org/officeDocument/2006/relationships" xmlns:w="http://schemas.openxmlformats.org/wordprocessingml/2006/main" xmlns:w14="http://schemas.microsoft.com/office/word/2010/wordml" xmlns:w15="http://schemas.microsoft.com/office/word/2012/wordml" xmlns:w16se="http://schemas.microsoft.com/office/word/2015/wordml/symex" mc:Ignorable="w14 w15 w16se">
+<w:styles xmlns:mc="http://schemas.openxmlformats.org/markup-compatibility/2006" xmlns:r="http://schemas.openxmlformats.org/officeDocument/2006/relationships" xmlns:w="http://schemas.openxmlformats.org/wordprocessingml/2006/main" xmlns:w14="http://schemas.microsoft.com/office/word/2010/wordml" xmlns:w15="http://schemas.microsoft.com/office/word/2012/wordml" xmlns:w16cid="http://schemas.microsoft.com/office/word/2016/wordml/cid" xmlns:w16se="http://schemas.microsoft.com/office/word/2015/wordml/symex" mc:Ignorable="w14 w15 w16se w16cid">
   <w:docDefaults>
     <w:rPrDefault>
       <w:rPr>
@@ -8040,7 +6779,7 @@
       </w:pPr>
     </w:pPrDefault>
   </w:docDefaults>
-  <w:latentStyles w:defLockedState="0" w:defUIPriority="99" w:defSemiHidden="0" w:defUnhideWhenUsed="0" w:defQFormat="0" w:count="371">
+  <w:latentStyles w:defLockedState="0" w:defUIPriority="99" w:defSemiHidden="0" w:defUnhideWhenUsed="0" w:defQFormat="0" w:count="375">
     <w:lsdException w:name="Normal" w:uiPriority="0" w:qFormat="1"/>
     <w:lsdException w:name="heading 1" w:uiPriority="9" w:qFormat="1"/>
     <w:lsdException w:name="heading 2" w:semiHidden="1" w:uiPriority="9" w:unhideWhenUsed="1" w:qFormat="1"/>
@@ -8146,7 +6885,6 @@
     <w:lsdException w:name="HTML Sample" w:semiHidden="1" w:unhideWhenUsed="1"/>
     <w:lsdException w:name="HTML Typewriter" w:semiHidden="1" w:unhideWhenUsed="1"/>
     <w:lsdException w:name="HTML Variable" w:semiHidden="1" w:unhideWhenUsed="1"/>
-    <w:lsdException w:name="Normal Table" w:semiHidden="1" w:unhideWhenUsed="1"/>
     <w:lsdException w:name="annotation subject" w:semiHidden="1" w:unhideWhenUsed="1"/>
     <w:lsdException w:name="No List" w:semiHidden="1" w:unhideWhenUsed="1"/>
     <w:lsdException w:name="Outline List 1" w:semiHidden="1" w:unhideWhenUsed="1"/>
@@ -8190,10 +6928,8 @@
     <w:lsdException w:name="Table Elegant" w:semiHidden="1" w:unhideWhenUsed="1"/>
     <w:lsdException w:name="Table Professional" w:semiHidden="1" w:unhideWhenUsed="1"/>
     <w:lsdException w:name="Table Subtle 1" w:semiHidden="1" w:unhideWhenUsed="1"/>
-    <w:lsdException w:name="Table Subtle 2" w:semiHidden="1" w:unhideWhenUsed="1"/>
     <w:lsdException w:name="Table Web 1" w:semiHidden="1" w:unhideWhenUsed="1"/>
     <w:lsdException w:name="Table Web 2" w:semiHidden="1" w:unhideWhenUsed="1"/>
-    <w:lsdException w:name="Table Web 3" w:semiHidden="1" w:unhideWhenUsed="1"/>
     <w:lsdException w:name="Balloon Text" w:semiHidden="1" w:unhideWhenUsed="1"/>
     <w:lsdException w:name="Table Grid" w:uiPriority="39"/>
     <w:lsdException w:name="Table Theme" w:semiHidden="1" w:unhideWhenUsed="1"/>
@@ -8412,16 +7148,57 @@
     <w:lsdException w:name="List Table 5 Dark Accent 6" w:uiPriority="50"/>
     <w:lsdException w:name="List Table 6 Colorful Accent 6" w:uiPriority="51"/>
     <w:lsdException w:name="List Table 7 Colorful Accent 6" w:uiPriority="52"/>
+    <w:lsdException w:name="Mention" w:semiHidden="1" w:unhideWhenUsed="1"/>
+    <w:lsdException w:name="Smart Hyperlink" w:semiHidden="1" w:unhideWhenUsed="1"/>
+    <w:lsdException w:name="Hashtag" w:semiHidden="1" w:unhideWhenUsed="1"/>
+    <w:lsdException w:name="Unresolved Mention" w:semiHidden="1" w:unhideWhenUsed="1"/>
   </w:latentStyles>
   <w:style w:type="paragraph" w:default="1" w:styleId="Normal">
     <w:name w:val="Normal"/>
     <w:qFormat/>
     <w:rsid w:val="006F6555"/>
   </w:style>
+  <w:style w:type="paragraph" w:styleId="Heading1">
+    <w:name w:val="heading 1"/>
+    <w:basedOn w:val="Normal"/>
+    <w:next w:val="Normal"/>
+    <w:link w:val="Heading1Char"/>
+    <w:uiPriority w:val="9"/>
+    <w:qFormat/>
+    <w:rsid w:val="009B5176"/>
+    <w:pPr>
+      <w:outlineLvl w:val="0"/>
+    </w:pPr>
+    <w:rPr>
+      <w:rFonts w:ascii="Verdana" w:hAnsi="Verdana"/>
+      <w:b/>
+      <w:sz w:val="32"/>
+      <w:szCs w:val="32"/>
+    </w:rPr>
+  </w:style>
+  <w:style w:type="paragraph" w:styleId="Heading2">
+    <w:name w:val="heading 2"/>
+    <w:basedOn w:val="Normal"/>
+    <w:next w:val="Normal"/>
+    <w:link w:val="Heading2Char"/>
+    <w:uiPriority w:val="9"/>
+    <w:unhideWhenUsed/>
+    <w:qFormat/>
+    <w:rsid w:val="009B5176"/>
+    <w:pPr>
+      <w:spacing w:before="120" w:after="0" w:line="240" w:lineRule="auto"/>
+      <w:outlineLvl w:val="1"/>
+    </w:pPr>
+    <w:rPr>
+      <w:rFonts w:ascii="Verdana" w:hAnsi="Verdana"/>
+      <w:b/>
+      <w:sz w:val="20"/>
+      <w:szCs w:val="20"/>
+    </w:rPr>
+  </w:style>
   <w:style w:type="character" w:default="1" w:styleId="DefaultParagraphFont">
     <w:name w:val="Default Paragraph Font"/>
     <w:uiPriority w:val="1"/>
-    <w:semiHidden/>
     <w:unhideWhenUsed/>
   </w:style>
   <w:style w:type="table" w:default="1" w:styleId="TableNormal">
@@ -8713,6 +7490,113 @@
       </w:tcPr>
     </w:tblStylePr>
   </w:style>
+  <w:style w:type="character" w:customStyle="1" w:styleId="Heading1Char">
+    <w:name w:val="Heading 1 Char"/>
+    <w:basedOn w:val="DefaultParagraphFont"/>
+    <w:link w:val="Heading1"/>
+    <w:uiPriority w:val="9"/>
+    <w:rsid w:val="009B5176"/>
+    <w:rPr>
+      <w:rFonts w:ascii="Verdana" w:hAnsi="Verdana"/>
+      <w:b/>
+      <w:sz w:val="32"/>
+      <w:szCs w:val="32"/>
+    </w:rPr>
+  </w:style>
+  <w:style w:type="character" w:customStyle="1" w:styleId="Heading2Char">
+    <w:name w:val="Heading 2 Char"/>
+    <w:basedOn w:val="DefaultParagraphFont"/>
+    <w:link w:val="Heading2"/>
+    <w:uiPriority w:val="9"/>
+    <w:rsid w:val="009B5176"/>
+    <w:rPr>
+      <w:rFonts w:ascii="Verdana" w:hAnsi="Verdana"/>
+      <w:b/>
+      <w:sz w:val="20"/>
+      <w:szCs w:val="20"/>
+    </w:rPr>
+  </w:style>
+  <w:style w:type="paragraph" w:styleId="Caption">
+    <w:name w:val="caption"/>
+    <w:basedOn w:val="Normal"/>
+    <w:next w:val="Normal"/>
+    <w:uiPriority w:val="35"/>
+    <w:unhideWhenUsed/>
+    <w:qFormat/>
+    <w:rsid w:val="00CF5FDC"/>
+    <w:pPr>
+      <w:spacing w:after="200" w:line="240" w:lineRule="auto"/>
+    </w:pPr>
+    <w:rPr>
+      <w:i/>
+      <w:iCs/>
+      <w:color w:val="44546A" w:themeColor="text2"/>
+      <w:sz w:val="18"/>
+      <w:szCs w:val="18"/>
+    </w:rPr>
+  </w:style>
+  <w:style w:type="paragraph" w:styleId="FootnoteText">
+    <w:name w:val="footnote text"/>
+    <w:basedOn w:val="Normal"/>
+    <w:link w:val="FootnoteTextChar"/>
+    <w:uiPriority w:val="99"/>
+    <w:semiHidden/>
+    <w:unhideWhenUsed/>
+    <w:rsid w:val="00CF5FDC"/>
+    <w:pPr>
+      <w:spacing w:after="0" w:line="240" w:lineRule="auto"/>
+    </w:pPr>
+    <w:rPr>
+      <w:sz w:val="20"/>
+      <w:szCs w:val="20"/>
+    </w:rPr>
+  </w:style>
+  <w:style w:type="character" w:customStyle="1" w:styleId="FootnoteTextChar">
+    <w:name w:val="Footnote Text Char"/>
+    <w:basedOn w:val="DefaultParagraphFont"/>
+    <w:link w:val="FootnoteText"/>
+    <w:uiPriority w:val="99"/>
+    <w:semiHidden/>
+    <w:rsid w:val="00CF5FDC"/>
+    <w:rPr>
+      <w:sz w:val="20"/>
+      <w:szCs w:val="20"/>
+    </w:rPr>
+  </w:style>
+  <w:style w:type="character" w:styleId="FootnoteReference">
+    <w:name w:val="footnote reference"/>
+    <w:basedOn w:val="DefaultParagraphFont"/>
+    <w:uiPriority w:val="99"/>
+    <w:semiHidden/>
+    <w:unhideWhenUsed/>
+    <w:rsid w:val="00CF5FDC"/>
+    <w:rPr>
+      <w:vertAlign w:val="superscript"/>
+    </w:rPr>
+  </w:style>
+  <w:style w:type="character" w:styleId="Hyperlink">
+    <w:name w:val="Hyperlink"/>
+    <w:basedOn w:val="DefaultParagraphFont"/>
+    <w:uiPriority w:val="99"/>
+    <w:unhideWhenUsed/>
+    <w:rsid w:val="00CF5FDC"/>
+    <w:rPr>
+      <w:color w:val="0563C1" w:themeColor="hyperlink"/>
+      <w:u w:val="single"/>
+    </w:rPr>
+  </w:style>
+  <w:style w:type="character" w:styleId="UnresolvedMention">
+    <w:name w:val="Unresolved Mention"/>
+    <w:basedOn w:val="DefaultParagraphFont"/>
+    <w:uiPriority w:val="99"/>
+    <w:semiHidden/>
+    <w:unhideWhenUsed/>
+    <w:rsid w:val="00CF5FDC"/>
+    <w:rPr>
+      <w:color w:val="605E5C"/>
+      <w:shd w:val="clear" w:color="auto" w:fill="E1DFDD"/>
+    </w:rPr>
+  </w:style>
 </w:styles>
 </file>
 

</xml_diff>

<commit_message>
edited the technical document mike produced (and also minor change to comments in Wrapper)
</commit_message>
<xml_diff>
--- a/documentation/Technical_Overview.docx
+++ b/documentation/Technical_Overview.docx
@@ -136,43 +136,29 @@
         <w:rPr>
           <w:i/>
         </w:rPr>
-        <w:t xml:space="preserve">nth collaboration between the University of Leeds (Mike Adcock, Nick Malleson, Jon Ward and Alison Heppenstall) and Improbable (Dan Tang and Jon </w:t>
-      </w:r>
-      <w:proofErr w:type="spellStart"/>
+        <w:t>nth collaboration between the University of Leeds (Mike Adcock, Nick Malleson, Jon Ward and Alison Heppenstall) and Improbable (Dan Tang and Jon Coello).</w:t>
+      </w:r>
+    </w:p>
+    <w:p>
       <w:r>
         <w:rPr>
           <w:i/>
         </w:rPr>
-        <w:t>Coello</w:t>
-      </w:r>
-      <w:proofErr w:type="spellEnd"/>
+        <w:t>The project code and associated documentation are in a (currently private) GitHub repository:</w:t>
+      </w:r>
       <w:r>
         <w:rPr>
           <w:i/>
         </w:rPr>
-        <w:t>).</w:t>
-      </w:r>
-    </w:p>
-    <w:p>
+        <w:t xml:space="preserve"> </w:t>
+      </w:r>
       <w:r>
         <w:rPr>
           <w:i/>
         </w:rPr>
-        <w:t>The project code and associated documentation are in a (currently private) GitHub repository:</w:t>
-      </w:r>
-      <w:r>
-        <w:rPr>
-          <w:i/>
-        </w:rPr>
         <w:t xml:space="preserve"> </w:t>
       </w:r>
-      <w:r>
-        <w:rPr>
-          <w:i/>
-        </w:rPr>
-        <w:t xml:space="preserve"> </w:t>
-      </w:r>
-      <w:hyperlink r:id="rId6" w:history="1">
+      <w:hyperlink r:id="rId7" w:history="1">
         <w:r>
           <w:rPr>
             <w:rStyle w:val="Hyperlink"/>
@@ -330,12 +316,14 @@
       <w:r>
         <w:t xml:space="preserve"> (a ‘pseudo-truth’</w:t>
       </w:r>
+      <w:bookmarkStart w:id="0" w:name="_Ref522527894"/>
       <w:r>
         <w:rPr>
           <w:rStyle w:val="FootnoteReference"/>
         </w:rPr>
         <w:footnoteReference w:id="1"/>
       </w:r>
+      <w:bookmarkEnd w:id="0"/>
       <w:r>
         <w:t>)</w:t>
       </w:r>
@@ -363,62 +351,52 @@
       <w:r>
         <w:t xml:space="preserve">The </w:t>
       </w:r>
-      <w:proofErr w:type="spellStart"/>
       <w:r>
         <w:rPr>
           <w:i/>
         </w:rPr>
-        <w:t>keanu</w:t>
-      </w:r>
-      <w:proofErr w:type="spellEnd"/>
+        <w:t xml:space="preserve">keanu </w:t>
+      </w:r>
+      <w:r>
+        <w:t>software</w:t>
+      </w:r>
+      <w:r>
+        <w:t xml:space="preserve"> library</w:t>
+      </w:r>
+      <w:r>
+        <w:t xml:space="preserve">, that is currently under development by Improbable, </w:t>
+      </w:r>
+      <w:r>
+        <w:t xml:space="preserve">is </w:t>
+      </w:r>
+      <w:r>
+        <w:t xml:space="preserve">used to explore the volume and quality of data that are required for the individual-level model to be able to simulate the truth data to an acceptable level of uncertainty. </w:t>
+      </w:r>
+    </w:p>
+    <w:p>
+      <w:pPr>
+        <w:pStyle w:val="Heading1"/>
+      </w:pPr>
+      <w:r>
+        <w:t>Methods</w:t>
+      </w:r>
+    </w:p>
+    <w:p>
+      <w:pPr>
+        <w:pStyle w:val="Heading2"/>
+      </w:pPr>
+      <w:r>
+        <w:t>Agent Based Model</w:t>
+      </w:r>
+      <w:r>
+        <w:t xml:space="preserve"> - </w:t>
+      </w:r>
       <w:r>
         <w:rPr>
           <w:i/>
         </w:rPr>
-        <w:t xml:space="preserve"> </w:t>
-      </w:r>
-      <w:r>
-        <w:t>software</w:t>
-      </w:r>
-      <w:r>
-        <w:t xml:space="preserve"> library</w:t>
-      </w:r>
-      <w:r>
-        <w:t xml:space="preserve">, that is currently under development by Improbable, </w:t>
-      </w:r>
-      <w:r>
-        <w:t xml:space="preserve">is </w:t>
-      </w:r>
-      <w:r>
-        <w:t xml:space="preserve">used to explore the volume and quality of data that are required for the individual-level model to be able to simulate the truth data to an acceptable level of uncertainty. </w:t>
-      </w:r>
-    </w:p>
-    <w:p>
-      <w:pPr>
-        <w:pStyle w:val="Heading1"/>
-      </w:pPr>
-      <w:r>
-        <w:t>Methods</w:t>
-      </w:r>
-    </w:p>
-    <w:p>
-      <w:pPr>
-        <w:pStyle w:val="Heading2"/>
-      </w:pPr>
-      <w:r>
-        <w:t>Agent Based Model</w:t>
-      </w:r>
-      <w:r>
-        <w:t xml:space="preserve"> - </w:t>
-      </w:r>
-      <w:proofErr w:type="spellStart"/>
-      <w:r>
-        <w:rPr>
-          <w:i/>
-        </w:rPr>
         <w:t>StationSim</w:t>
       </w:r>
-      <w:proofErr w:type="spellEnd"/>
     </w:p>
     <w:p>
       <w:r>
@@ -536,7 +514,7 @@
                     </pic:cNvPicPr>
                   </pic:nvPicPr>
                   <pic:blipFill>
-                    <a:blip r:embed="rId7">
+                    <a:blip r:embed="rId8">
                       <a:extLst>
                         <a:ext uri="{28A0092B-C50C-407E-A947-70E740481C1C}">
                           <a14:useLocalDpi xmlns:a14="http://schemas.microsoft.com/office/drawing/2010/main" val="0"/>
@@ -579,7 +557,7 @@
           <w:szCs w:val="20"/>
         </w:rPr>
       </w:pPr>
-      <w:bookmarkStart w:id="0" w:name="_Ref522523912"/>
+      <w:bookmarkStart w:id="1" w:name="_Ref522523912"/>
       <w:r>
         <w:t xml:space="preserve">Figure </w:t>
       </w:r>
@@ -601,7 +579,7 @@
       <w:r>
         <w:fldChar w:fldCharType="end"/>
       </w:r>
-      <w:bookmarkEnd w:id="0"/>
+      <w:bookmarkEnd w:id="1"/>
       <w:r>
         <w:t xml:space="preserve">. </w:t>
       </w:r>
@@ -647,7 +625,6 @@
       <w:r>
         <w:t xml:space="preserve">parameter used for </w:t>
       </w:r>
-      <w:proofErr w:type="spellStart"/>
       <w:r>
         <w:rPr>
           <w:i/>
@@ -660,7 +637,6 @@
         </w:rPr>
         <w:t>tationSim</w:t>
       </w:r>
-      <w:proofErr w:type="spellEnd"/>
       <w:r>
         <w:t xml:space="preserve"> in this work is shown in</w:t>
       </w:r>
@@ -707,7 +683,7 @@
         <w:pStyle w:val="Caption"/>
         <w:keepNext/>
       </w:pPr>
-      <w:bookmarkStart w:id="1" w:name="_Ref522524261"/>
+      <w:bookmarkStart w:id="2" w:name="_Ref522524261"/>
       <w:r>
         <w:t xml:space="preserve">Table </w:t>
       </w:r>
@@ -729,20 +705,12 @@
       <w:r>
         <w:fldChar w:fldCharType="end"/>
       </w:r>
-      <w:bookmarkEnd w:id="1"/>
+      <w:bookmarkEnd w:id="2"/>
       <w:r>
         <w:t xml:space="preserve">. </w:t>
       </w:r>
       <w:r>
-        <w:t xml:space="preserve">Parameters used for </w:t>
-      </w:r>
-      <w:proofErr w:type="spellStart"/>
-      <w:r>
-        <w:t>StationSim</w:t>
-      </w:r>
-      <w:proofErr w:type="spellEnd"/>
-      <w:r>
-        <w:t xml:space="preserve"> for this work</w:t>
+        <w:t>Parameters used for StationSim for this work</w:t>
       </w:r>
     </w:p>
     <w:tbl>
@@ -841,7 +809,6 @@
                 <w:szCs w:val="20"/>
               </w:rPr>
             </w:pPr>
-            <w:proofErr w:type="spellStart"/>
             <w:r>
               <w:rPr>
                 <w:rFonts w:ascii="Verdana" w:hAnsi="Verdana"/>
@@ -851,7 +818,6 @@
               </w:rPr>
               <w:t>areaWidth</w:t>
             </w:r>
-            <w:proofErr w:type="spellEnd"/>
           </w:p>
         </w:tc>
         <w:tc>
@@ -905,7 +871,6 @@
                 <w:szCs w:val="20"/>
               </w:rPr>
             </w:pPr>
-            <w:proofErr w:type="spellStart"/>
             <w:r>
               <w:rPr>
                 <w:rFonts w:ascii="Verdana" w:hAnsi="Verdana"/>
@@ -913,17 +878,7 @@
                 <w:sz w:val="20"/>
                 <w:szCs w:val="20"/>
               </w:rPr>
-              <w:t>areaHeight</w:t>
-            </w:r>
-            <w:proofErr w:type="spellEnd"/>
-            <w:r>
-              <w:rPr>
-                <w:rFonts w:ascii="Verdana" w:hAnsi="Verdana"/>
-                <w:b w:val="0"/>
-                <w:sz w:val="20"/>
-                <w:szCs w:val="20"/>
-              </w:rPr>
-              <w:t xml:space="preserve"> </w:t>
+              <w:t xml:space="preserve">areaHeight </w:t>
             </w:r>
           </w:p>
         </w:tc>
@@ -978,7 +933,6 @@
                 <w:szCs w:val="20"/>
               </w:rPr>
             </w:pPr>
-            <w:proofErr w:type="spellStart"/>
             <w:r>
               <w:rPr>
                 <w:rFonts w:ascii="Verdana" w:hAnsi="Verdana"/>
@@ -986,17 +940,7 @@
                 <w:sz w:val="20"/>
                 <w:szCs w:val="20"/>
               </w:rPr>
-              <w:t>numPeople</w:t>
-            </w:r>
-            <w:proofErr w:type="spellEnd"/>
-            <w:r>
-              <w:rPr>
-                <w:rFonts w:ascii="Verdana" w:hAnsi="Verdana"/>
-                <w:b w:val="0"/>
-                <w:sz w:val="20"/>
-                <w:szCs w:val="20"/>
-              </w:rPr>
-              <w:t xml:space="preserve"> </w:t>
+              <w:t xml:space="preserve">numPeople </w:t>
             </w:r>
           </w:p>
         </w:tc>
@@ -1050,7 +994,6 @@
                 <w:szCs w:val="20"/>
               </w:rPr>
             </w:pPr>
-            <w:proofErr w:type="spellStart"/>
             <w:r>
               <w:rPr>
                 <w:rFonts w:ascii="Verdana" w:hAnsi="Verdana"/>
@@ -1060,7 +1003,6 @@
               </w:rPr>
               <w:t>numEntrance</w:t>
             </w:r>
-            <w:proofErr w:type="spellEnd"/>
           </w:p>
         </w:tc>
         <w:tc>
@@ -1114,7 +1056,6 @@
                 <w:szCs w:val="20"/>
               </w:rPr>
             </w:pPr>
-            <w:proofErr w:type="spellStart"/>
             <w:r>
               <w:rPr>
                 <w:rFonts w:ascii="Verdana" w:hAnsi="Verdana"/>
@@ -1124,7 +1065,6 @@
               </w:rPr>
               <w:t>numExits</w:t>
             </w:r>
-            <w:proofErr w:type="spellEnd"/>
           </w:p>
         </w:tc>
         <w:tc>
@@ -1177,7 +1117,6 @@
                 <w:szCs w:val="20"/>
               </w:rPr>
             </w:pPr>
-            <w:proofErr w:type="spellStart"/>
             <w:r>
               <w:rPr>
                 <w:rFonts w:ascii="Verdana" w:hAnsi="Verdana"/>
@@ -1187,7 +1126,6 @@
               </w:rPr>
               <w:t>exitProbs</w:t>
             </w:r>
-            <w:proofErr w:type="spellEnd"/>
           </w:p>
         </w:tc>
         <w:tc>
@@ -1249,7 +1187,6 @@
                 <w:szCs w:val="20"/>
               </w:rPr>
             </w:pPr>
-            <w:proofErr w:type="spellStart"/>
             <w:r>
               <w:rPr>
                 <w:rFonts w:ascii="Verdana" w:hAnsi="Verdana"/>
@@ -1259,7 +1196,6 @@
               </w:rPr>
               <w:t>exitInterval</w:t>
             </w:r>
-            <w:proofErr w:type="spellEnd"/>
           </w:p>
         </w:tc>
         <w:tc>
@@ -1312,7 +1248,6 @@
                 <w:szCs w:val="20"/>
               </w:rPr>
             </w:pPr>
-            <w:proofErr w:type="spellStart"/>
             <w:r>
               <w:rPr>
                 <w:rFonts w:ascii="Verdana" w:hAnsi="Verdana"/>
@@ -1322,7 +1257,6 @@
               </w:rPr>
               <w:t>entranceInterval</w:t>
             </w:r>
-            <w:proofErr w:type="spellEnd"/>
           </w:p>
         </w:tc>
         <w:tc>
@@ -1376,7 +1310,6 @@
                 <w:szCs w:val="20"/>
               </w:rPr>
             </w:pPr>
-            <w:proofErr w:type="spellStart"/>
             <w:r>
               <w:rPr>
                 <w:rFonts w:ascii="Verdana" w:hAnsi="Verdana"/>
@@ -1386,7 +1319,6 @@
               </w:rPr>
               <w:t>entranceSize</w:t>
             </w:r>
-            <w:proofErr w:type="spellEnd"/>
           </w:p>
         </w:tc>
         <w:tc>
@@ -1439,7 +1371,6 @@
                 <w:szCs w:val="20"/>
               </w:rPr>
             </w:pPr>
-            <w:proofErr w:type="spellStart"/>
             <w:r>
               <w:rPr>
                 <w:rFonts w:ascii="Verdana" w:hAnsi="Verdana"/>
@@ -1449,7 +1380,6 @@
               </w:rPr>
               <w:t>exitSize</w:t>
             </w:r>
-            <w:proofErr w:type="spellEnd"/>
           </w:p>
         </w:tc>
         <w:tc>
@@ -1493,18 +1423,10 @@
     </w:p>
     <w:p>
       <w:r>
-        <w:t xml:space="preserve">When </w:t>
-      </w:r>
-      <w:proofErr w:type="spellStart"/>
-      <w:r>
-        <w:t>S</w:t>
-      </w:r>
-      <w:r>
-        <w:t>tationSim</w:t>
-      </w:r>
-      <w:proofErr w:type="spellEnd"/>
-      <w:r>
-        <w:t xml:space="preserve"> is run </w:t>
+        <w:t>When S</w:t>
+      </w:r>
+      <w:r>
+        <w:t xml:space="preserve">tationSim is run </w:t>
       </w:r>
       <w:r>
         <w:t>agents</w:t>
@@ -1536,14 +1458,12 @@
       <w:r>
         <w:t xml:space="preserve"> (this random number is provided by </w:t>
       </w:r>
-      <w:proofErr w:type="spellStart"/>
       <w:r>
         <w:rPr>
           <w:i/>
         </w:rPr>
         <w:t>keanu</w:t>
       </w:r>
-      <w:proofErr w:type="spellEnd"/>
       <w:r>
         <w:t>, as discussed later)</w:t>
       </w:r>
@@ -1595,14 +1515,12 @@
       <w:r>
         <w:t xml:space="preserve">Random Variables in </w:t>
       </w:r>
-      <w:proofErr w:type="spellStart"/>
       <w:r>
         <w:rPr>
           <w:i/>
         </w:rPr>
         <w:t>StationSim</w:t>
       </w:r>
-      <w:proofErr w:type="spellEnd"/>
     </w:p>
     <w:p>
       <w:r>
@@ -1612,13 +1530,58 @@
         <w:t>s</w:t>
       </w:r>
       <w:r>
-        <w:t xml:space="preserve"> stochastic nature. These are </w:t>
-      </w:r>
+        <w:t xml:space="preserve"> stochastic nature. These are</w:t>
+      </w:r>
+      <w:r>
+        <w:t>:</w:t>
+      </w:r>
+    </w:p>
+    <w:p>
+      <w:pPr>
+        <w:pStyle w:val="ListParagraph"/>
+        <w:numPr>
+          <w:ilvl w:val="0"/>
+          <w:numId w:val="1"/>
+        </w:numPr>
+      </w:pPr>
       <w:r>
         <w:t xml:space="preserve">the </w:t>
       </w:r>
       <w:r>
-        <w:t xml:space="preserve">choice of exits for each person, the choice for maximum speed of a person and the choice of direction and speed a person travels on the y axis when the encounter a person ahead of them. </w:t>
+        <w:t>choice of exits for each person</w:t>
+      </w:r>
+      <w:r>
+        <w:t>;</w:t>
+      </w:r>
+    </w:p>
+    <w:p>
+      <w:pPr>
+        <w:pStyle w:val="ListParagraph"/>
+        <w:numPr>
+          <w:ilvl w:val="0"/>
+          <w:numId w:val="1"/>
+        </w:numPr>
+      </w:pPr>
+      <w:r>
+        <w:t>the choice for maximum speed of a person</w:t>
+      </w:r>
+      <w:r>
+        <w:t>;</w:t>
+      </w:r>
+      <w:r>
+        <w:t xml:space="preserve"> and </w:t>
+      </w:r>
+    </w:p>
+    <w:p>
+      <w:pPr>
+        <w:pStyle w:val="ListParagraph"/>
+        <w:numPr>
+          <w:ilvl w:val="0"/>
+          <w:numId w:val="1"/>
+        </w:numPr>
+      </w:pPr>
+      <w:r>
+        <w:t xml:space="preserve">the choice of direction and speed a person travels on the y axis when the encounter a person ahead of them. </w:t>
       </w:r>
     </w:p>
     <w:p>
@@ -1703,7 +1666,7 @@
           </mc:Choice>
           <mc:Fallback>
             <w:pict>
-              <v:rect w14:anchorId="0147F5B4" id="Rectangle 1" o:spid="_x0000_s1026" style="position:absolute;margin-left:-6.4pt;margin-top:5.4pt;width:459.55pt;height:416.85pt;z-index:251659264;visibility:visible;mso-wrap-style:square;mso-height-percent:0;mso-wrap-distance-left:9pt;mso-wrap-distance-top:0;mso-wrap-distance-right:9pt;mso-wrap-distance-bottom:0;mso-position-horizontal:absolute;mso-position-horizontal-relative:text;mso-position-vertical:absolute;mso-position-vertical-relative:text;mso-height-percent:0;mso-height-relative:margin;v-text-anchor:middle" o:gfxdata="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" filled="f" strokecolor="#1f4d78 [1604]" strokeweight="1pt"/>
+              <v:rect w14:anchorId="43B98D6D" id="Rectangle 1" o:spid="_x0000_s1026" style="position:absolute;margin-left:-6.4pt;margin-top:5.4pt;width:459.55pt;height:416.85pt;z-index:251659264;visibility:visible;mso-wrap-style:square;mso-height-percent:0;mso-wrap-distance-left:9pt;mso-wrap-distance-top:0;mso-wrap-distance-right:9pt;mso-wrap-distance-bottom:0;mso-position-horizontal:absolute;mso-position-horizontal-relative:text;mso-position-vertical:absolute;mso-position-vertical-relative:text;mso-height-percent:0;mso-height-relative:margin;v-text-anchor:middle" o:gfxdata="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" filled="f" strokecolor="#1f4d78 [1604]" strokeweight="1pt"/>
             </w:pict>
           </mc:Fallback>
         </mc:AlternateContent>
@@ -1740,29 +1703,16 @@
           <w:lang w:eastAsia="en-GB"/>
         </w:rPr>
       </w:pPr>
-      <w:proofErr w:type="spellStart"/>
-      <w:r>
-        <w:rPr>
-          <w:rFonts w:ascii="Consolas" w:eastAsia="Times New Roman" w:hAnsi="Consolas" w:cs="Courier New"/>
-          <w:color w:val="24292E"/>
-          <w:sz w:val="14"/>
-          <w:szCs w:val="14"/>
-          <w:bdr w:val="none" w:sz="0" w:space="0" w:color="auto" w:frame="1"/>
-          <w:lang w:eastAsia="en-GB"/>
-        </w:rPr>
-        <w:t>entranceInterval</w:t>
-      </w:r>
-      <w:proofErr w:type="spellEnd"/>
-      <w:r>
-        <w:rPr>
-          <w:rFonts w:ascii="Consolas" w:eastAsia="Times New Roman" w:hAnsi="Consolas" w:cs="Courier New"/>
-          <w:color w:val="24292E"/>
-          <w:sz w:val="14"/>
-          <w:szCs w:val="14"/>
-          <w:bdr w:val="none" w:sz="0" w:space="0" w:color="auto" w:frame="1"/>
-          <w:lang w:eastAsia="en-GB"/>
-        </w:rPr>
-        <w:t xml:space="preserve"> = How often an entrance will allow people to enter simulation</w:t>
+      <w:r>
+        <w:rPr>
+          <w:rFonts w:ascii="Consolas" w:eastAsia="Times New Roman" w:hAnsi="Consolas" w:cs="Courier New"/>
+          <w:color w:val="24292E"/>
+          <w:sz w:val="14"/>
+          <w:szCs w:val="14"/>
+          <w:bdr w:val="none" w:sz="0" w:space="0" w:color="auto" w:frame="1"/>
+          <w:lang w:eastAsia="en-GB"/>
+        </w:rPr>
+        <w:t>entranceInterval = How often an entrance will allow people to enter simulation</w:t>
       </w:r>
     </w:p>
     <w:p>
@@ -1796,29 +1746,16 @@
           <w:lang w:eastAsia="en-GB"/>
         </w:rPr>
       </w:pPr>
-      <w:proofErr w:type="spellStart"/>
-      <w:r>
-        <w:rPr>
-          <w:rFonts w:ascii="Consolas" w:eastAsia="Times New Roman" w:hAnsi="Consolas" w:cs="Courier New"/>
-          <w:color w:val="24292E"/>
-          <w:sz w:val="14"/>
-          <w:szCs w:val="14"/>
-          <w:bdr w:val="none" w:sz="0" w:space="0" w:color="auto" w:frame="1"/>
-          <w:lang w:eastAsia="en-GB"/>
-        </w:rPr>
-        <w:t>exitInterval</w:t>
-      </w:r>
-      <w:proofErr w:type="spellEnd"/>
-      <w:r>
-        <w:rPr>
-          <w:rFonts w:ascii="Consolas" w:eastAsia="Times New Roman" w:hAnsi="Consolas" w:cs="Courier New"/>
-          <w:color w:val="24292E"/>
-          <w:sz w:val="14"/>
-          <w:szCs w:val="14"/>
-          <w:bdr w:val="none" w:sz="0" w:space="0" w:color="auto" w:frame="1"/>
-          <w:lang w:eastAsia="en-GB"/>
-        </w:rPr>
-        <w:t xml:space="preserve"> = How often an exit will allow people to pass through an Exit simulation</w:t>
+      <w:r>
+        <w:rPr>
+          <w:rFonts w:ascii="Consolas" w:eastAsia="Times New Roman" w:hAnsi="Consolas" w:cs="Courier New"/>
+          <w:color w:val="24292E"/>
+          <w:sz w:val="14"/>
+          <w:szCs w:val="14"/>
+          <w:bdr w:val="none" w:sz="0" w:space="0" w:color="auto" w:frame="1"/>
+          <w:lang w:eastAsia="en-GB"/>
+        </w:rPr>
+        <w:t>exitInterval = How often an exit will allow people to pass through an Exit simulation</w:t>
       </w:r>
     </w:p>
     <w:p>
@@ -1852,29 +1789,16 @@
           <w:lang w:eastAsia="en-GB"/>
         </w:rPr>
       </w:pPr>
-      <w:proofErr w:type="spellStart"/>
-      <w:r>
-        <w:rPr>
-          <w:rFonts w:ascii="Consolas" w:eastAsia="Times New Roman" w:hAnsi="Consolas" w:cs="Courier New"/>
-          <w:color w:val="24292E"/>
-          <w:sz w:val="14"/>
-          <w:szCs w:val="14"/>
-          <w:bdr w:val="none" w:sz="0" w:space="0" w:color="auto" w:frame="1"/>
-          <w:lang w:eastAsia="en-GB"/>
-        </w:rPr>
-        <w:t>entranceSize</w:t>
-      </w:r>
-      <w:proofErr w:type="spellEnd"/>
-      <w:r>
-        <w:rPr>
-          <w:rFonts w:ascii="Consolas" w:eastAsia="Times New Roman" w:hAnsi="Consolas" w:cs="Courier New"/>
-          <w:color w:val="24292E"/>
-          <w:sz w:val="14"/>
-          <w:szCs w:val="14"/>
-          <w:bdr w:val="none" w:sz="0" w:space="0" w:color="auto" w:frame="1"/>
-          <w:lang w:eastAsia="en-GB"/>
-        </w:rPr>
-        <w:t xml:space="preserve"> = The number of people who may pass through an entrance in a single step</w:t>
+      <w:r>
+        <w:rPr>
+          <w:rFonts w:ascii="Consolas" w:eastAsia="Times New Roman" w:hAnsi="Consolas" w:cs="Courier New"/>
+          <w:color w:val="24292E"/>
+          <w:sz w:val="14"/>
+          <w:szCs w:val="14"/>
+          <w:bdr w:val="none" w:sz="0" w:space="0" w:color="auto" w:frame="1"/>
+          <w:lang w:eastAsia="en-GB"/>
+        </w:rPr>
+        <w:t>entranceSize = The number of people who may pass through an entrance in a single step</w:t>
       </w:r>
     </w:p>
     <w:p>
@@ -1908,29 +1832,16 @@
           <w:lang w:eastAsia="en-GB"/>
         </w:rPr>
       </w:pPr>
-      <w:proofErr w:type="spellStart"/>
-      <w:r>
-        <w:rPr>
-          <w:rFonts w:ascii="Consolas" w:eastAsia="Times New Roman" w:hAnsi="Consolas" w:cs="Courier New"/>
-          <w:color w:val="24292E"/>
-          <w:sz w:val="14"/>
-          <w:szCs w:val="14"/>
-          <w:bdr w:val="none" w:sz="0" w:space="0" w:color="auto" w:frame="1"/>
-          <w:lang w:eastAsia="en-GB"/>
-        </w:rPr>
-        <w:t>exitSize</w:t>
-      </w:r>
-      <w:proofErr w:type="spellEnd"/>
-      <w:r>
-        <w:rPr>
-          <w:rFonts w:ascii="Consolas" w:eastAsia="Times New Roman" w:hAnsi="Consolas" w:cs="Courier New"/>
-          <w:color w:val="24292E"/>
-          <w:sz w:val="14"/>
-          <w:szCs w:val="14"/>
-          <w:bdr w:val="none" w:sz="0" w:space="0" w:color="auto" w:frame="1"/>
-          <w:lang w:eastAsia="en-GB"/>
-        </w:rPr>
-        <w:t xml:space="preserve"> = The number of people who may pass through an exit in a single step</w:t>
+      <w:r>
+        <w:rPr>
+          <w:rFonts w:ascii="Consolas" w:eastAsia="Times New Roman" w:hAnsi="Consolas" w:cs="Courier New"/>
+          <w:color w:val="24292E"/>
+          <w:sz w:val="14"/>
+          <w:szCs w:val="14"/>
+          <w:bdr w:val="none" w:sz="0" w:space="0" w:color="auto" w:frame="1"/>
+          <w:lang w:eastAsia="en-GB"/>
+        </w:rPr>
+        <w:t>exitSize = The number of people who may pass through an exit in a single step</w:t>
       </w:r>
     </w:p>
     <w:p>
@@ -1964,29 +1875,16 @@
           <w:lang w:eastAsia="en-GB"/>
         </w:rPr>
       </w:pPr>
-      <w:proofErr w:type="spellStart"/>
-      <w:r>
-        <w:rPr>
-          <w:rFonts w:ascii="Consolas" w:eastAsia="Times New Roman" w:hAnsi="Consolas" w:cs="Courier New"/>
-          <w:color w:val="24292E"/>
-          <w:sz w:val="14"/>
-          <w:szCs w:val="14"/>
-          <w:bdr w:val="none" w:sz="0" w:space="0" w:color="auto" w:frame="1"/>
-          <w:lang w:eastAsia="en-GB"/>
-        </w:rPr>
-        <w:t>toatoalnumPeople</w:t>
-      </w:r>
-      <w:proofErr w:type="spellEnd"/>
-      <w:r>
-        <w:rPr>
-          <w:rFonts w:ascii="Consolas" w:eastAsia="Times New Roman" w:hAnsi="Consolas" w:cs="Courier New"/>
-          <w:color w:val="24292E"/>
-          <w:sz w:val="14"/>
-          <w:szCs w:val="14"/>
-          <w:bdr w:val="none" w:sz="0" w:space="0" w:color="auto" w:frame="1"/>
-          <w:lang w:eastAsia="en-GB"/>
-        </w:rPr>
-        <w:t xml:space="preserve"> = Total number of people that can enter throughout the run of the simulation</w:t>
+      <w:r>
+        <w:rPr>
+          <w:rFonts w:ascii="Consolas" w:eastAsia="Times New Roman" w:hAnsi="Consolas" w:cs="Courier New"/>
+          <w:color w:val="24292E"/>
+          <w:sz w:val="14"/>
+          <w:szCs w:val="14"/>
+          <w:bdr w:val="none" w:sz="0" w:space="0" w:color="auto" w:frame="1"/>
+          <w:lang w:eastAsia="en-GB"/>
+        </w:rPr>
+        <w:t>toatoalnumPeople = Total number of people that can enter throughout the run of the simulation</w:t>
       </w:r>
     </w:p>
     <w:p>
@@ -2320,54 +2218,7 @@
           <w:lang w:eastAsia="en-GB"/>
         </w:rPr>
         <w:tab/>
-      </w:r>
-      <w:proofErr w:type="spellStart"/>
-      <w:r>
-        <w:rPr>
-          <w:rFonts w:ascii="Consolas" w:eastAsia="Times New Roman" w:hAnsi="Consolas" w:cs="Courier New"/>
-          <w:color w:val="24292E"/>
-          <w:sz w:val="14"/>
-          <w:szCs w:val="14"/>
-          <w:bdr w:val="none" w:sz="0" w:space="0" w:color="auto" w:frame="1"/>
-          <w:lang w:eastAsia="en-GB"/>
-        </w:rPr>
-        <w:t>peopleRemainigForEntrance</w:t>
-      </w:r>
-      <w:proofErr w:type="spellEnd"/>
-      <w:r>
-        <w:rPr>
-          <w:rFonts w:ascii="Consolas" w:eastAsia="Times New Roman" w:hAnsi="Consolas" w:cs="Courier New"/>
-          <w:color w:val="24292E"/>
-          <w:sz w:val="14"/>
-          <w:szCs w:val="14"/>
-          <w:bdr w:val="none" w:sz="0" w:space="0" w:color="auto" w:frame="1"/>
-          <w:lang w:eastAsia="en-GB"/>
-        </w:rPr>
-        <w:t xml:space="preserve">  = </w:t>
-      </w:r>
-      <w:proofErr w:type="spellStart"/>
-      <w:r>
-        <w:rPr>
-          <w:rFonts w:ascii="Consolas" w:eastAsia="Times New Roman" w:hAnsi="Consolas" w:cs="Courier New"/>
-          <w:color w:val="24292E"/>
-          <w:sz w:val="14"/>
-          <w:szCs w:val="14"/>
-          <w:bdr w:val="none" w:sz="0" w:space="0" w:color="auto" w:frame="1"/>
-          <w:lang w:eastAsia="en-GB"/>
-        </w:rPr>
-        <w:t>totalNumPeople</w:t>
-      </w:r>
-      <w:proofErr w:type="spellEnd"/>
-      <w:r>
-        <w:rPr>
-          <w:rFonts w:ascii="Consolas" w:eastAsia="Times New Roman" w:hAnsi="Consolas" w:cs="Courier New"/>
-          <w:color w:val="24292E"/>
-          <w:sz w:val="14"/>
-          <w:szCs w:val="14"/>
-          <w:bdr w:val="none" w:sz="0" w:space="0" w:color="auto" w:frame="1"/>
-          <w:lang w:eastAsia="en-GB"/>
-        </w:rPr>
-        <w:t xml:space="preserve"> / number of entrances (integer is division used)</w:t>
+        <w:t>peopleRemainigForEntrance  = totalNumPeople / number of entrances (integer is division used)</w:t>
       </w:r>
     </w:p>
     <w:p>
@@ -2518,31 +2369,7 @@
           <w:lang w:eastAsia="en-GB"/>
         </w:rPr>
         <w:tab/>
-        <w:t xml:space="preserve">if step % </w:t>
-      </w:r>
-      <w:proofErr w:type="spellStart"/>
-      <w:r>
-        <w:rPr>
-          <w:rFonts w:ascii="Consolas" w:eastAsia="Times New Roman" w:hAnsi="Consolas" w:cs="Courier New"/>
-          <w:color w:val="24292E"/>
-          <w:sz w:val="14"/>
-          <w:szCs w:val="14"/>
-          <w:bdr w:val="none" w:sz="0" w:space="0" w:color="auto" w:frame="1"/>
-          <w:lang w:eastAsia="en-GB"/>
-        </w:rPr>
-        <w:t>exitInterval</w:t>
-      </w:r>
-      <w:proofErr w:type="spellEnd"/>
-      <w:r>
-        <w:rPr>
-          <w:rFonts w:ascii="Consolas" w:eastAsia="Times New Roman" w:hAnsi="Consolas" w:cs="Courier New"/>
-          <w:color w:val="24292E"/>
-          <w:sz w:val="14"/>
-          <w:szCs w:val="14"/>
-          <w:bdr w:val="none" w:sz="0" w:space="0" w:color="auto" w:frame="1"/>
-          <w:lang w:eastAsia="en-GB"/>
-        </w:rPr>
-        <w:t xml:space="preserve"> == 0:</w:t>
+        <w:t>if step % exitInterval == 0:</w:t>
       </w:r>
     </w:p>
     <w:p>
@@ -2663,21 +2490,8 @@
           <w:lang w:eastAsia="en-GB"/>
         </w:rPr>
         <w:tab/>
-        <w:t xml:space="preserve">allow number of people through exit equal to </w:t>
-      </w:r>
-      <w:proofErr w:type="spellStart"/>
-      <w:r>
-        <w:rPr>
-          <w:rFonts w:ascii="Consolas" w:eastAsia="Times New Roman" w:hAnsi="Consolas" w:cs="Courier New"/>
-          <w:color w:val="24292E"/>
-          <w:sz w:val="14"/>
-          <w:szCs w:val="14"/>
-          <w:bdr w:val="none" w:sz="0" w:space="0" w:color="auto" w:frame="1"/>
-          <w:lang w:eastAsia="en-GB"/>
-        </w:rPr>
-        <w:t>exitSize</w:t>
-      </w:r>
-      <w:proofErr w:type="spellEnd"/>
+        <w:t>allow number of people through exit equal to exitSize</w:t>
+      </w:r>
     </w:p>
     <w:p>
       <w:pPr>
@@ -2752,31 +2566,7 @@
           <w:lang w:eastAsia="en-GB"/>
         </w:rPr>
         <w:tab/>
-        <w:t xml:space="preserve">sequencer = All people sorted ascendingly by </w:t>
-      </w:r>
-      <w:proofErr w:type="spellStart"/>
-      <w:r>
-        <w:rPr>
-          <w:rFonts w:ascii="Consolas" w:eastAsia="Times New Roman" w:hAnsi="Consolas" w:cs="Courier New"/>
-          <w:color w:val="24292E"/>
-          <w:sz w:val="14"/>
-          <w:szCs w:val="14"/>
-          <w:bdr w:val="none" w:sz="0" w:space="0" w:color="auto" w:frame="1"/>
-          <w:lang w:eastAsia="en-GB"/>
-        </w:rPr>
-        <w:t>euclidean</w:t>
-      </w:r>
-      <w:proofErr w:type="spellEnd"/>
-      <w:r>
-        <w:rPr>
-          <w:rFonts w:ascii="Consolas" w:eastAsia="Times New Roman" w:hAnsi="Consolas" w:cs="Courier New"/>
-          <w:color w:val="24292E"/>
-          <w:sz w:val="14"/>
-          <w:szCs w:val="14"/>
-          <w:bdr w:val="none" w:sz="0" w:space="0" w:color="auto" w:frame="1"/>
-          <w:lang w:eastAsia="en-GB"/>
-        </w:rPr>
-        <w:t xml:space="preserve"> distance to their target exit</w:t>
+        <w:t>sequencer = All people sorted ascendingly by euclidean distance to their target exit</w:t>
       </w:r>
     </w:p>
     <w:p>
@@ -2961,55 +2751,7 @@
           <w:lang w:eastAsia="en-GB"/>
         </w:rPr>
         <w:tab/>
-        <w:t xml:space="preserve">for </w:t>
-      </w:r>
-      <w:proofErr w:type="spellStart"/>
-      <w:r>
-        <w:rPr>
-          <w:rFonts w:ascii="Consolas" w:eastAsia="Times New Roman" w:hAnsi="Consolas" w:cs="Courier New"/>
-          <w:color w:val="24292E"/>
-          <w:sz w:val="14"/>
-          <w:szCs w:val="14"/>
-          <w:bdr w:val="none" w:sz="0" w:space="0" w:color="auto" w:frame="1"/>
-          <w:lang w:eastAsia="en-GB"/>
-        </w:rPr>
-        <w:t>i</w:t>
-      </w:r>
-      <w:proofErr w:type="spellEnd"/>
-      <w:r>
-        <w:rPr>
-          <w:rFonts w:ascii="Consolas" w:eastAsia="Times New Roman" w:hAnsi="Consolas" w:cs="Courier New"/>
-          <w:color w:val="24292E"/>
-          <w:sz w:val="14"/>
-          <w:szCs w:val="14"/>
-          <w:bdr w:val="none" w:sz="0" w:space="0" w:color="auto" w:frame="1"/>
-          <w:lang w:eastAsia="en-GB"/>
-        </w:rPr>
-        <w:t xml:space="preserve"> in 0 to </w:t>
-      </w:r>
-      <w:proofErr w:type="spellStart"/>
-      <w:r>
-        <w:rPr>
-          <w:rFonts w:ascii="Consolas" w:eastAsia="Times New Roman" w:hAnsi="Consolas" w:cs="Courier New"/>
-          <w:color w:val="24292E"/>
-          <w:sz w:val="14"/>
-          <w:szCs w:val="14"/>
-          <w:bdr w:val="none" w:sz="0" w:space="0" w:color="auto" w:frame="1"/>
-          <w:lang w:eastAsia="en-GB"/>
-        </w:rPr>
-        <w:t>slowingDistance</w:t>
-      </w:r>
-      <w:proofErr w:type="spellEnd"/>
-      <w:r>
-        <w:rPr>
-          <w:rFonts w:ascii="Consolas" w:eastAsia="Times New Roman" w:hAnsi="Consolas" w:cs="Courier New"/>
-          <w:color w:val="24292E"/>
-          <w:sz w:val="14"/>
-          <w:szCs w:val="14"/>
-          <w:bdr w:val="none" w:sz="0" w:space="0" w:color="auto" w:frame="1"/>
-          <w:lang w:eastAsia="en-GB"/>
-        </w:rPr>
-        <w:t>:</w:t>
+        <w:t>for i in 0 to slowingDistance:</w:t>
       </w:r>
     </w:p>
     <w:p>
@@ -3075,30 +2817,7 @@
           <w:lang w:eastAsia="en-GB"/>
         </w:rPr>
         <w:tab/>
-      </w:r>
-      <w:proofErr w:type="spellStart"/>
-      <w:r>
-        <w:rPr>
-          <w:rFonts w:ascii="Consolas" w:eastAsia="Times New Roman" w:hAnsi="Consolas" w:cs="Courier New"/>
-          <w:color w:val="24292E"/>
-          <w:sz w:val="14"/>
-          <w:szCs w:val="14"/>
-          <w:bdr w:val="none" w:sz="0" w:space="0" w:color="auto" w:frame="1"/>
-          <w:lang w:eastAsia="en-GB"/>
-        </w:rPr>
-        <w:t>testPosition</w:t>
-      </w:r>
-      <w:proofErr w:type="spellEnd"/>
-      <w:r>
-        <w:rPr>
-          <w:rFonts w:ascii="Consolas" w:eastAsia="Times New Roman" w:hAnsi="Consolas" w:cs="Courier New"/>
-          <w:color w:val="24292E"/>
-          <w:sz w:val="14"/>
-          <w:szCs w:val="14"/>
-          <w:bdr w:val="none" w:sz="0" w:space="0" w:color="auto" w:frame="1"/>
-          <w:lang w:eastAsia="en-GB"/>
-        </w:rPr>
-        <w:t xml:space="preserve"> = new coordinates calculated by linear interpolation toward exit</w:t>
+        <w:t>testPosition = new coordinates calculated by linear interpolation toward exit</w:t>
       </w:r>
     </w:p>
     <w:p>
@@ -3164,31 +2883,7 @@
           <w:lang w:eastAsia="en-GB"/>
         </w:rPr>
         <w:tab/>
-        <w:t xml:space="preserve">if </w:t>
-      </w:r>
-      <w:proofErr w:type="spellStart"/>
-      <w:r>
-        <w:rPr>
-          <w:rFonts w:ascii="Consolas" w:eastAsia="Times New Roman" w:hAnsi="Consolas" w:cs="Courier New"/>
-          <w:color w:val="24292E"/>
-          <w:sz w:val="14"/>
-          <w:szCs w:val="14"/>
-          <w:bdr w:val="none" w:sz="0" w:space="0" w:color="auto" w:frame="1"/>
-          <w:lang w:eastAsia="en-GB"/>
-        </w:rPr>
-        <w:t>testPosition</w:t>
-      </w:r>
-      <w:proofErr w:type="spellEnd"/>
-      <w:r>
-        <w:rPr>
-          <w:rFonts w:ascii="Consolas" w:eastAsia="Times New Roman" w:hAnsi="Consolas" w:cs="Courier New"/>
-          <w:color w:val="24292E"/>
-          <w:sz w:val="14"/>
-          <w:szCs w:val="14"/>
-          <w:bdr w:val="none" w:sz="0" w:space="0" w:color="auto" w:frame="1"/>
-          <w:lang w:eastAsia="en-GB"/>
-        </w:rPr>
-        <w:t xml:space="preserve"> collides with another person:</w:t>
+        <w:t>if testPosition collides with another person:</w:t>
       </w:r>
     </w:p>
     <w:p>
@@ -3265,21 +2960,8 @@
           <w:lang w:eastAsia="en-GB"/>
         </w:rPr>
         <w:tab/>
-        <w:t xml:space="preserve">reduce </w:t>
-      </w:r>
-      <w:proofErr w:type="spellStart"/>
-      <w:r>
-        <w:rPr>
-          <w:rFonts w:ascii="Consolas" w:eastAsia="Times New Roman" w:hAnsi="Consolas" w:cs="Courier New"/>
-          <w:color w:val="24292E"/>
-          <w:sz w:val="14"/>
-          <w:szCs w:val="14"/>
-          <w:bdr w:val="none" w:sz="0" w:space="0" w:color="auto" w:frame="1"/>
-          <w:lang w:eastAsia="en-GB"/>
-        </w:rPr>
-        <w:t>speedFactor</w:t>
-      </w:r>
-      <w:proofErr w:type="spellEnd"/>
+        <w:t>reduce speedFactor</w:t>
+      </w:r>
     </w:p>
     <w:p>
       <w:pPr>
@@ -3453,54 +3135,7 @@
           <w:lang w:eastAsia="en-GB"/>
         </w:rPr>
         <w:tab/>
-      </w:r>
-      <w:proofErr w:type="spellStart"/>
-      <w:r>
-        <w:rPr>
-          <w:rFonts w:ascii="Consolas" w:eastAsia="Times New Roman" w:hAnsi="Consolas" w:cs="Courier New"/>
-          <w:color w:val="24292E"/>
-          <w:sz w:val="14"/>
-          <w:szCs w:val="14"/>
-          <w:bdr w:val="none" w:sz="0" w:space="0" w:color="auto" w:frame="1"/>
-          <w:lang w:eastAsia="en-GB"/>
-        </w:rPr>
-        <w:t>newPosition</w:t>
-      </w:r>
-      <w:proofErr w:type="spellEnd"/>
-      <w:r>
-        <w:rPr>
-          <w:rFonts w:ascii="Consolas" w:eastAsia="Times New Roman" w:hAnsi="Consolas" w:cs="Courier New"/>
-          <w:color w:val="24292E"/>
-          <w:sz w:val="14"/>
-          <w:szCs w:val="14"/>
-          <w:bdr w:val="none" w:sz="0" w:space="0" w:color="auto" w:frame="1"/>
-          <w:lang w:eastAsia="en-GB"/>
-        </w:rPr>
-        <w:t xml:space="preserve"> = new </w:t>
-      </w:r>
-      <w:proofErr w:type="spellStart"/>
-      <w:r>
-        <w:rPr>
-          <w:rFonts w:ascii="Consolas" w:eastAsia="Times New Roman" w:hAnsi="Consolas" w:cs="Courier New"/>
-          <w:color w:val="24292E"/>
-          <w:sz w:val="14"/>
-          <w:szCs w:val="14"/>
-          <w:bdr w:val="none" w:sz="0" w:space="0" w:color="auto" w:frame="1"/>
-          <w:lang w:eastAsia="en-GB"/>
-        </w:rPr>
-        <w:t>coordinantes</w:t>
-      </w:r>
-      <w:proofErr w:type="spellEnd"/>
-      <w:r>
-        <w:rPr>
-          <w:rFonts w:ascii="Consolas" w:eastAsia="Times New Roman" w:hAnsi="Consolas" w:cs="Courier New"/>
-          <w:color w:val="24292E"/>
-          <w:sz w:val="14"/>
-          <w:szCs w:val="14"/>
-          <w:bdr w:val="none" w:sz="0" w:space="0" w:color="auto" w:frame="1"/>
-          <w:lang w:eastAsia="en-GB"/>
-        </w:rPr>
-        <w:t xml:space="preserve"> calculated by linear interpolation towards exit</w:t>
+        <w:t>newPosition = new coordinantes calculated by linear interpolation towards exit</w:t>
       </w:r>
     </w:p>
     <w:p>
@@ -3555,31 +3190,7 @@
           <w:lang w:eastAsia="en-GB"/>
         </w:rPr>
         <w:tab/>
-        <w:t xml:space="preserve">if </w:t>
-      </w:r>
-      <w:proofErr w:type="spellStart"/>
-      <w:r>
-        <w:rPr>
-          <w:rFonts w:ascii="Consolas" w:eastAsia="Times New Roman" w:hAnsi="Consolas" w:cs="Courier New"/>
-          <w:color w:val="24292E"/>
-          <w:sz w:val="14"/>
-          <w:szCs w:val="14"/>
-          <w:bdr w:val="none" w:sz="0" w:space="0" w:color="auto" w:frame="1"/>
-          <w:lang w:eastAsia="en-GB"/>
-        </w:rPr>
-        <w:t>newPosition</w:t>
-      </w:r>
-      <w:proofErr w:type="spellEnd"/>
-      <w:r>
-        <w:rPr>
-          <w:rFonts w:ascii="Consolas" w:eastAsia="Times New Roman" w:hAnsi="Consolas" w:cs="Courier New"/>
-          <w:color w:val="24292E"/>
-          <w:sz w:val="14"/>
-          <w:szCs w:val="14"/>
-          <w:bdr w:val="none" w:sz="0" w:space="0" w:color="auto" w:frame="1"/>
-          <w:lang w:eastAsia="en-GB"/>
-        </w:rPr>
-        <w:t xml:space="preserve"> does not collide with another person:</w:t>
+        <w:t>if newPosition does not collide with another person:</w:t>
       </w:r>
     </w:p>
     <w:p>
@@ -3645,31 +3256,7 @@
           <w:lang w:eastAsia="en-GB"/>
         </w:rPr>
         <w:tab/>
-        <w:t xml:space="preserve">current </w:t>
-      </w:r>
-      <w:proofErr w:type="spellStart"/>
-      <w:r>
-        <w:rPr>
-          <w:rFonts w:ascii="Consolas" w:eastAsia="Times New Roman" w:hAnsi="Consolas" w:cs="Courier New"/>
-          <w:color w:val="24292E"/>
-          <w:sz w:val="14"/>
-          <w:szCs w:val="14"/>
-          <w:bdr w:val="none" w:sz="0" w:space="0" w:color="auto" w:frame="1"/>
-          <w:lang w:eastAsia="en-GB"/>
-        </w:rPr>
-        <w:t>postion</w:t>
-      </w:r>
-      <w:proofErr w:type="spellEnd"/>
-      <w:r>
-        <w:rPr>
-          <w:rFonts w:ascii="Consolas" w:eastAsia="Times New Roman" w:hAnsi="Consolas" w:cs="Courier New"/>
-          <w:color w:val="24292E"/>
-          <w:sz w:val="14"/>
-          <w:szCs w:val="14"/>
-          <w:bdr w:val="none" w:sz="0" w:space="0" w:color="auto" w:frame="1"/>
-          <w:lang w:eastAsia="en-GB"/>
-        </w:rPr>
-        <w:t xml:space="preserve"> = new position</w:t>
+        <w:t>current postion = new position</w:t>
       </w:r>
     </w:p>
     <w:p>
@@ -3856,31 +3443,7 @@
           <w:lang w:eastAsia="en-GB"/>
         </w:rPr>
         <w:tab/>
-        <w:t xml:space="preserve">if </w:t>
-      </w:r>
-      <w:proofErr w:type="spellStart"/>
-      <w:r>
-        <w:rPr>
-          <w:rFonts w:ascii="Consolas" w:eastAsia="Times New Roman" w:hAnsi="Consolas" w:cs="Courier New"/>
-          <w:color w:val="24292E"/>
-          <w:sz w:val="14"/>
-          <w:szCs w:val="14"/>
-          <w:bdr w:val="none" w:sz="0" w:space="0" w:color="auto" w:frame="1"/>
-          <w:lang w:eastAsia="en-GB"/>
-        </w:rPr>
-        <w:t>newPostition</w:t>
-      </w:r>
-      <w:proofErr w:type="spellEnd"/>
-      <w:r>
-        <w:rPr>
-          <w:rFonts w:ascii="Consolas" w:eastAsia="Times New Roman" w:hAnsi="Consolas" w:cs="Courier New"/>
-          <w:color w:val="24292E"/>
-          <w:sz w:val="14"/>
-          <w:szCs w:val="14"/>
-          <w:bdr w:val="none" w:sz="0" w:space="0" w:color="auto" w:frame="1"/>
-          <w:lang w:eastAsia="en-GB"/>
-        </w:rPr>
-        <w:t xml:space="preserve"> does not collide with other people:</w:t>
+        <w:t>if newPostition does not collide with other people:</w:t>
       </w:r>
     </w:p>
     <w:p>
@@ -3957,44 +3520,8 @@
           <w:lang w:eastAsia="en-GB"/>
         </w:rPr>
         <w:tab/>
-      </w:r>
-      <w:proofErr w:type="spellStart"/>
-      <w:r>
-        <w:rPr>
-          <w:rFonts w:ascii="Consolas" w:eastAsia="Times New Roman" w:hAnsi="Consolas" w:cs="Courier New"/>
-          <w:color w:val="24292E"/>
-          <w:sz w:val="14"/>
-          <w:szCs w:val="14"/>
-          <w:bdr w:val="none" w:sz="0" w:space="0" w:color="auto" w:frame="1"/>
-          <w:lang w:eastAsia="en-GB"/>
-        </w:rPr>
-        <w:t>currentPosition</w:t>
-      </w:r>
-      <w:proofErr w:type="spellEnd"/>
-      <w:r>
-        <w:rPr>
-          <w:rFonts w:ascii="Consolas" w:eastAsia="Times New Roman" w:hAnsi="Consolas" w:cs="Courier New"/>
-          <w:color w:val="24292E"/>
-          <w:sz w:val="14"/>
-          <w:szCs w:val="14"/>
-          <w:bdr w:val="none" w:sz="0" w:space="0" w:color="auto" w:frame="1"/>
-          <w:lang w:eastAsia="en-GB"/>
-        </w:rPr>
-        <w:t xml:space="preserve"> = </w:t>
-      </w:r>
-      <w:proofErr w:type="spellStart"/>
-      <w:r>
-        <w:rPr>
-          <w:rFonts w:ascii="Consolas" w:eastAsia="Times New Roman" w:hAnsi="Consolas" w:cs="Courier New"/>
-          <w:color w:val="24292E"/>
-          <w:sz w:val="14"/>
-          <w:szCs w:val="14"/>
-          <w:bdr w:val="none" w:sz="0" w:space="0" w:color="auto" w:frame="1"/>
-          <w:lang w:eastAsia="en-GB"/>
-        </w:rPr>
-        <w:t>newPosition</w:t>
-      </w:r>
-      <w:proofErr w:type="spellEnd"/>
+        <w:t>currentPosition = newPosition</w:t>
+      </w:r>
     </w:p>
     <w:p>
       <w:pPr>
@@ -4136,78 +3663,7 @@
           <w:lang w:eastAsia="en-GB"/>
         </w:rPr>
         <w:tab/>
-      </w:r>
-      <w:proofErr w:type="spellStart"/>
-      <w:r>
-        <w:rPr>
-          <w:rFonts w:ascii="Consolas" w:eastAsia="Times New Roman" w:hAnsi="Consolas" w:cs="Courier New"/>
-          <w:color w:val="24292E"/>
-          <w:sz w:val="14"/>
-          <w:szCs w:val="14"/>
-          <w:bdr w:val="none" w:sz="0" w:space="0" w:color="auto" w:frame="1"/>
-          <w:lang w:eastAsia="en-GB"/>
-        </w:rPr>
-        <w:t>newPostion</w:t>
-      </w:r>
-      <w:proofErr w:type="spellEnd"/>
-      <w:r>
-        <w:rPr>
-          <w:rFonts w:ascii="Consolas" w:eastAsia="Times New Roman" w:hAnsi="Consolas" w:cs="Courier New"/>
-          <w:color w:val="24292E"/>
-          <w:sz w:val="14"/>
-          <w:szCs w:val="14"/>
-          <w:bdr w:val="none" w:sz="0" w:space="0" w:color="auto" w:frame="1"/>
-          <w:lang w:eastAsia="en-GB"/>
-        </w:rPr>
-        <w:t xml:space="preserve"> = </w:t>
-      </w:r>
-      <w:proofErr w:type="spellStart"/>
-      <w:r>
-        <w:rPr>
-          <w:rFonts w:ascii="Consolas" w:eastAsia="Times New Roman" w:hAnsi="Consolas" w:cs="Courier New"/>
-          <w:color w:val="24292E"/>
-          <w:sz w:val="14"/>
-          <w:szCs w:val="14"/>
-          <w:bdr w:val="none" w:sz="0" w:space="0" w:color="auto" w:frame="1"/>
-          <w:lang w:eastAsia="en-GB"/>
-        </w:rPr>
-        <w:t>chosse</w:t>
-      </w:r>
-      <w:proofErr w:type="spellEnd"/>
-      <w:r>
-        <w:rPr>
-          <w:rFonts w:ascii="Consolas" w:eastAsia="Times New Roman" w:hAnsi="Consolas" w:cs="Courier New"/>
-          <w:color w:val="24292E"/>
-          <w:sz w:val="14"/>
-          <w:szCs w:val="14"/>
-          <w:bdr w:val="none" w:sz="0" w:space="0" w:color="auto" w:frame="1"/>
-          <w:lang w:eastAsia="en-GB"/>
-        </w:rPr>
-        <w:t xml:space="preserve"> other </w:t>
-      </w:r>
-      <w:proofErr w:type="spellStart"/>
-      <w:r>
-        <w:rPr>
-          <w:rFonts w:ascii="Consolas" w:eastAsia="Times New Roman" w:hAnsi="Consolas" w:cs="Courier New"/>
-          <w:color w:val="24292E"/>
-          <w:sz w:val="14"/>
-          <w:szCs w:val="14"/>
-          <w:bdr w:val="none" w:sz="0" w:space="0" w:color="auto" w:frame="1"/>
-          <w:lang w:eastAsia="en-GB"/>
-        </w:rPr>
-        <w:t>diection</w:t>
-      </w:r>
-      <w:proofErr w:type="spellEnd"/>
-      <w:r>
-        <w:rPr>
-          <w:rFonts w:ascii="Consolas" w:eastAsia="Times New Roman" w:hAnsi="Consolas" w:cs="Courier New"/>
-          <w:color w:val="24292E"/>
-          <w:sz w:val="14"/>
-          <w:szCs w:val="14"/>
-          <w:bdr w:val="none" w:sz="0" w:space="0" w:color="auto" w:frame="1"/>
-          <w:lang w:eastAsia="en-GB"/>
-        </w:rPr>
-        <w:t xml:space="preserve"> on y axis an calculate distance</w:t>
+        <w:t>newPostion = chosse other diection on y axis an calculate distance</w:t>
       </w:r>
     </w:p>
     <w:p>
@@ -4284,31 +3740,7 @@
           <w:lang w:eastAsia="en-GB"/>
         </w:rPr>
         <w:tab/>
-        <w:t xml:space="preserve">if </w:t>
-      </w:r>
-      <w:proofErr w:type="spellStart"/>
-      <w:r>
-        <w:rPr>
-          <w:rFonts w:ascii="Consolas" w:eastAsia="Times New Roman" w:hAnsi="Consolas" w:cs="Courier New"/>
-          <w:color w:val="24292E"/>
-          <w:sz w:val="14"/>
-          <w:szCs w:val="14"/>
-          <w:bdr w:val="none" w:sz="0" w:space="0" w:color="auto" w:frame="1"/>
-          <w:lang w:eastAsia="en-GB"/>
-        </w:rPr>
-        <w:t>newPosition</w:t>
-      </w:r>
-      <w:proofErr w:type="spellEnd"/>
-      <w:r>
-        <w:rPr>
-          <w:rFonts w:ascii="Consolas" w:eastAsia="Times New Roman" w:hAnsi="Consolas" w:cs="Courier New"/>
-          <w:color w:val="24292E"/>
-          <w:sz w:val="14"/>
-          <w:szCs w:val="14"/>
-          <w:bdr w:val="none" w:sz="0" w:space="0" w:color="auto" w:frame="1"/>
-          <w:lang w:eastAsia="en-GB"/>
-        </w:rPr>
-        <w:t xml:space="preserve"> does not collide with other people:</w:t>
+        <w:t>if newPosition does not collide with other people:</w:t>
       </w:r>
     </w:p>
     <w:p>
@@ -4396,30 +3828,7 @@
           <w:lang w:eastAsia="en-GB"/>
         </w:rPr>
         <w:tab/>
-      </w:r>
-      <w:proofErr w:type="spellStart"/>
-      <w:r>
-        <w:rPr>
-          <w:rFonts w:ascii="Consolas" w:eastAsia="Times New Roman" w:hAnsi="Consolas" w:cs="Courier New"/>
-          <w:color w:val="24292E"/>
-          <w:sz w:val="14"/>
-          <w:szCs w:val="14"/>
-          <w:bdr w:val="none" w:sz="0" w:space="0" w:color="auto" w:frame="1"/>
-          <w:lang w:eastAsia="en-GB"/>
-        </w:rPr>
-        <w:t>currentPosition</w:t>
-      </w:r>
-      <w:proofErr w:type="spellEnd"/>
-      <w:r>
-        <w:rPr>
-          <w:rFonts w:ascii="Consolas" w:eastAsia="Times New Roman" w:hAnsi="Consolas" w:cs="Courier New"/>
-          <w:color w:val="24292E"/>
-          <w:sz w:val="14"/>
-          <w:szCs w:val="14"/>
-          <w:bdr w:val="none" w:sz="0" w:space="0" w:color="auto" w:frame="1"/>
-          <w:lang w:eastAsia="en-GB"/>
-        </w:rPr>
-        <w:t xml:space="preserve"> = new Position</w:t>
+        <w:t>currentPosition = new Position</w:t>
       </w:r>
     </w:p>
     <w:p>
@@ -4715,30 +4124,7 @@
           <w:lang w:eastAsia="en-GB"/>
         </w:rPr>
         <w:tab/>
-      </w:r>
-      <w:proofErr w:type="spellStart"/>
-      <w:r>
-        <w:rPr>
-          <w:rFonts w:ascii="Consolas" w:eastAsia="Times New Roman" w:hAnsi="Consolas" w:cs="Courier New"/>
-          <w:color w:val="24292E"/>
-          <w:sz w:val="14"/>
-          <w:szCs w:val="14"/>
-          <w:bdr w:val="none" w:sz="0" w:space="0" w:color="auto" w:frame="1"/>
-          <w:lang w:eastAsia="en-GB"/>
-        </w:rPr>
-        <w:t>peopleRemainingForEntrance</w:t>
-      </w:r>
-      <w:proofErr w:type="spellEnd"/>
-      <w:r>
-        <w:rPr>
-          <w:rFonts w:ascii="Consolas" w:eastAsia="Times New Roman" w:hAnsi="Consolas" w:cs="Courier New"/>
-          <w:color w:val="24292E"/>
-          <w:sz w:val="14"/>
-          <w:szCs w:val="14"/>
-          <w:bdr w:val="none" w:sz="0" w:space="0" w:color="auto" w:frame="1"/>
-          <w:lang w:eastAsia="en-GB"/>
-        </w:rPr>
-        <w:t xml:space="preserve"> -= number of people created</w:t>
+        <w:t>peopleRemainingForEntrance -= number of people created</w:t>
       </w:r>
     </w:p>
     <w:p>
@@ -4881,69 +4267,8 @@
           <w:lang w:eastAsia="en-GB"/>
         </w:rPr>
         <w:tab/>
-        <w:t xml:space="preserve">choose target exit using </w:t>
-      </w:r>
-      <w:proofErr w:type="spellStart"/>
-      <w:r>
-        <w:rPr>
-          <w:rFonts w:ascii="Consolas" w:eastAsia="Times New Roman" w:hAnsi="Consolas" w:cs="Courier New"/>
-          <w:color w:val="24292E"/>
-          <w:sz w:val="14"/>
-          <w:szCs w:val="14"/>
-          <w:bdr w:val="none" w:sz="0" w:space="0" w:color="auto" w:frame="1"/>
-          <w:lang w:eastAsia="en-GB"/>
-        </w:rPr>
-        <w:t>probailities</w:t>
-      </w:r>
-      <w:proofErr w:type="spellEnd"/>
-      <w:r>
-        <w:rPr>
-          <w:rFonts w:ascii="Consolas" w:eastAsia="Times New Roman" w:hAnsi="Consolas" w:cs="Courier New"/>
-          <w:color w:val="24292E"/>
-          <w:sz w:val="14"/>
-          <w:szCs w:val="14"/>
-          <w:bdr w:val="none" w:sz="0" w:space="0" w:color="auto" w:frame="1"/>
-          <w:lang w:eastAsia="en-GB"/>
-        </w:rPr>
-        <w:t xml:space="preserve"> </w:t>
-      </w:r>
-      <w:proofErr w:type="spellStart"/>
-      <w:r>
-        <w:rPr>
-          <w:rFonts w:ascii="Consolas" w:eastAsia="Times New Roman" w:hAnsi="Consolas" w:cs="Courier New"/>
-          <w:color w:val="24292E"/>
-          <w:sz w:val="14"/>
-          <w:szCs w:val="14"/>
-          <w:bdr w:val="none" w:sz="0" w:space="0" w:color="auto" w:frame="1"/>
-          <w:lang w:eastAsia="en-GB"/>
-        </w:rPr>
-        <w:t>fom</w:t>
-      </w:r>
-      <w:proofErr w:type="spellEnd"/>
-      <w:r>
-        <w:rPr>
-          <w:rFonts w:ascii="Consolas" w:eastAsia="Times New Roman" w:hAnsi="Consolas" w:cs="Courier New"/>
-          <w:color w:val="24292E"/>
-          <w:sz w:val="14"/>
-          <w:szCs w:val="14"/>
-          <w:bdr w:val="none" w:sz="0" w:space="0" w:color="auto" w:frame="1"/>
-          <w:lang w:eastAsia="en-GB"/>
-        </w:rPr>
-        <w:t xml:space="preserve"> </w:t>
-      </w:r>
-      <w:proofErr w:type="spellStart"/>
-      <w:r>
-        <w:rPr>
-          <w:rFonts w:ascii="Consolas" w:eastAsia="Times New Roman" w:hAnsi="Consolas" w:cs="Courier New"/>
-          <w:color w:val="24292E"/>
-          <w:sz w:val="14"/>
-          <w:szCs w:val="14"/>
-          <w:bdr w:val="none" w:sz="0" w:space="0" w:color="auto" w:frame="1"/>
-          <w:lang w:eastAsia="en-GB"/>
-        </w:rPr>
-        <w:t>exitChoices</w:t>
-      </w:r>
-      <w:proofErr w:type="spellEnd"/>
+        <w:t>choose target exit using probailities fom exitChoices</w:t>
+      </w:r>
     </w:p>
     <w:p>
       <w:pPr>
@@ -5019,31 +4344,7 @@
           <w:lang w:eastAsia="en-GB"/>
         </w:rPr>
         <w:tab/>
-        <w:t xml:space="preserve">choose </w:t>
-      </w:r>
-      <w:proofErr w:type="spellStart"/>
-      <w:r>
-        <w:rPr>
-          <w:rFonts w:ascii="Consolas" w:eastAsia="Times New Roman" w:hAnsi="Consolas" w:cs="Courier New"/>
-          <w:color w:val="24292E"/>
-          <w:sz w:val="14"/>
-          <w:szCs w:val="14"/>
-          <w:bdr w:val="none" w:sz="0" w:space="0" w:color="auto" w:frame="1"/>
-          <w:lang w:eastAsia="en-GB"/>
-        </w:rPr>
-        <w:t>maxSpeedFactor</w:t>
-      </w:r>
-      <w:proofErr w:type="spellEnd"/>
-      <w:r>
-        <w:rPr>
-          <w:rFonts w:ascii="Consolas" w:eastAsia="Times New Roman" w:hAnsi="Consolas" w:cs="Courier New"/>
-          <w:color w:val="24292E"/>
-          <w:sz w:val="14"/>
-          <w:szCs w:val="14"/>
-          <w:bdr w:val="none" w:sz="0" w:space="0" w:color="auto" w:frame="1"/>
-          <w:lang w:eastAsia="en-GB"/>
-        </w:rPr>
-        <w:t xml:space="preserve"> from uniform </w:t>
+        <w:t xml:space="preserve">choose maxSpeedFactor from uniform </w:t>
       </w:r>
       <w:r>
         <w:rPr>
@@ -5111,16 +4412,17 @@
         <w:pStyle w:val="Heading2"/>
       </w:pPr>
       <w:r>
+        <w:t>Probabilistic Modelling</w:t>
+      </w:r>
+      <w:r>
+        <w:t xml:space="preserve"> with </w:t>
+      </w:r>
+      <w:r>
         <w:t>Keanu</w:t>
       </w:r>
       <w:r>
-        <w:t xml:space="preserve"> and </w:t>
-      </w:r>
-      <w:proofErr w:type="spellStart"/>
-      <w:r>
-        <w:t>StationSim</w:t>
-      </w:r>
-      <w:proofErr w:type="spellEnd"/>
+        <w:t xml:space="preserve"> </w:t>
+      </w:r>
     </w:p>
     <w:p>
       <w:r>
@@ -5134,7 +4436,10 @@
       </w:r>
       <w:r>
         <w:lastRenderedPageBreak/>
-        <w:t xml:space="preserve">make probabilistic predictions about complex problems. </w:t>
+        <w:t>make probabilistic predictions about complex problems</w:t>
+      </w:r>
+      <w:r>
+        <w:t xml:space="preserve">. </w:t>
       </w:r>
       <w:r>
         <w:t>The code that utilised Keanu in this work is contained in the ‘Wrapper’</w:t>
@@ -5149,7 +4454,227 @@
         <w:footnoteReference w:id="2"/>
       </w:r>
       <w:r>
-        <w:t xml:space="preserve"> class.</w:t>
+        <w:t xml:space="preserve"> class</w:t>
+      </w:r>
+      <w:r>
+        <w:t xml:space="preserve"> (discussed in the following section)</w:t>
+      </w:r>
+      <w:r>
+        <w:t>.</w:t>
+      </w:r>
+    </w:p>
+    <w:p>
+      <w:r>
+        <w:fldChar w:fldCharType="begin"/>
+      </w:r>
+      <w:r>
+        <w:instrText xml:space="preserve"> REF _Ref522527458 \h </w:instrText>
+      </w:r>
+      <w:r>
+        <w:fldChar w:fldCharType="separate"/>
+      </w:r>
+      <w:r>
+        <w:t xml:space="preserve">Figure </w:t>
+      </w:r>
+      <w:r>
+        <w:rPr>
+          <w:noProof/>
+        </w:rPr>
+        <w:t>2</w:t>
+      </w:r>
+      <w:r>
+        <w:fldChar w:fldCharType="end"/>
+      </w:r>
+      <w:r>
+        <w:t xml:space="preserve"> illustrates the process of generating the pseudo-truth data and demonstrates how it informs the probabilistic model. Recall that the input to </w:t>
+      </w:r>
+      <w:r>
+        <w:rPr>
+          <w:i/>
+        </w:rPr>
+        <w:t>StationSim</w:t>
+      </w:r>
+      <w:r>
+        <w:t xml:space="preserve"> is a random number generator (i.e. a list of random numbers that define the execution path of the model). T</w:t>
+      </w:r>
+      <w:r>
+        <w:t xml:space="preserve">he probabilistic model (implemented using keanu) </w:t>
+      </w:r>
+      <w:r>
+        <w:rPr>
+          <w:i/>
+        </w:rPr>
+        <w:t>observes</w:t>
+      </w:r>
+      <w:r>
+        <w:t xml:space="preserve"> some features of the pseudo-truth data (such as the number of agents in the simulation at each iteration) and uses these observations to create a posterior distribution over all of the model parameters. This posterior distribution is then sampled using MCMC (Metropolis-Hastings). If the </w:t>
+      </w:r>
+      <w:r>
+        <w:t xml:space="preserve">posterior is more tightly constrained to the </w:t>
+      </w:r>
+      <w:r>
+        <w:t xml:space="preserve">pseudo-truth data </w:t>
+      </w:r>
+      <w:r>
+        <w:t>than the prior</w:t>
+      </w:r>
+      <w:r>
+        <w:t xml:space="preserve"> (i.e. the posterior without any observations) then the </w:t>
+      </w:r>
+      <w:r>
+        <w:t xml:space="preserve">probabilistic model is successfully finding solutions that fit the observations (to within the noisiness of the observations). </w:t>
+      </w:r>
+      <w:r>
+        <w:t>I.e. it is successfully finding the “true posterior”</w:t>
+      </w:r>
+      <w:r>
+        <w:rPr>
+          <w:vertAlign w:val="superscript"/>
+        </w:rPr>
+        <w:fldChar w:fldCharType="begin"/>
+      </w:r>
+      <w:r>
+        <w:rPr>
+          <w:vertAlign w:val="superscript"/>
+        </w:rPr>
+        <w:instrText xml:space="preserve"> NOTEREF _Ref522527894 \h </w:instrText>
+      </w:r>
+      <w:r>
+        <w:rPr>
+          <w:vertAlign w:val="superscript"/>
+        </w:rPr>
+      </w:r>
+      <w:r>
+        <w:rPr>
+          <w:vertAlign w:val="superscript"/>
+        </w:rPr>
+        <w:instrText xml:space="preserve"> \* MERGEFORMAT </w:instrText>
+      </w:r>
+      <w:r>
+        <w:rPr>
+          <w:vertAlign w:val="superscript"/>
+        </w:rPr>
+        <w:fldChar w:fldCharType="separate"/>
+      </w:r>
+      <w:r>
+        <w:rPr>
+          <w:vertAlign w:val="superscript"/>
+        </w:rPr>
+        <w:t>1</w:t>
+      </w:r>
+      <w:r>
+        <w:rPr>
+          <w:vertAlign w:val="superscript"/>
+        </w:rPr>
+        <w:fldChar w:fldCharType="end"/>
+      </w:r>
+      <w:r>
+        <w:t>.</w:t>
+      </w:r>
+    </w:p>
+    <w:p>
+      <w:pPr>
+        <w:keepNext/>
+      </w:pPr>
+      <w:r>
+        <w:rPr>
+          <w:noProof/>
+        </w:rPr>
+        <w:drawing>
+          <wp:inline distT="0" distB="0" distL="0" distR="0" wp14:anchorId="58E3D977" wp14:editId="381A7F0D">
+            <wp:extent cx="5731510" cy="3637915"/>
+            <wp:effectExtent l="0" t="0" r="0" b="0"/>
+            <wp:docPr id="10" name="Picture 10"/>
+            <wp:cNvGraphicFramePr>
+              <a:graphicFrameLocks xmlns:a="http://schemas.openxmlformats.org/drawingml/2006/main" noChangeAspect="1"/>
+            </wp:cNvGraphicFramePr>
+            <a:graphic xmlns:a="http://schemas.openxmlformats.org/drawingml/2006/main">
+              <a:graphicData uri="http://schemas.openxmlformats.org/drawingml/2006/picture">
+                <pic:pic xmlns:pic="http://schemas.openxmlformats.org/drawingml/2006/picture">
+                  <pic:nvPicPr>
+                    <pic:cNvPr id="10" name="procedure_diagram2.pdf"/>
+                    <pic:cNvPicPr/>
+                  </pic:nvPicPr>
+                  <pic:blipFill>
+                    <a:blip r:embed="rId9">
+                      <a:extLst>
+                        <a:ext uri="{28A0092B-C50C-407E-A947-70E740481C1C}">
+                          <a14:useLocalDpi xmlns:a14="http://schemas.microsoft.com/office/drawing/2010/main" val="0"/>
+                        </a:ext>
+                      </a:extLst>
+                    </a:blip>
+                    <a:stretch>
+                      <a:fillRect/>
+                    </a:stretch>
+                  </pic:blipFill>
+                  <pic:spPr>
+                    <a:xfrm>
+                      <a:off x="0" y="0"/>
+                      <a:ext cx="5731510" cy="3637915"/>
+                    </a:xfrm>
+                    <a:prstGeom prst="rect">
+                      <a:avLst/>
+                    </a:prstGeom>
+                  </pic:spPr>
+                </pic:pic>
+              </a:graphicData>
+            </a:graphic>
+          </wp:inline>
+        </w:drawing>
+      </w:r>
+    </w:p>
+    <w:p>
+      <w:pPr>
+        <w:pStyle w:val="Caption"/>
+      </w:pPr>
+      <w:bookmarkStart w:id="3" w:name="_Ref522527458"/>
+      <w:r>
+        <w:t xml:space="preserve">Figure </w:t>
+      </w:r>
+      <w:r>
+        <w:fldChar w:fldCharType="begin"/>
+      </w:r>
+      <w:r>
+        <w:instrText xml:space="preserve"> SEQ Figure \* ARABIC </w:instrText>
+      </w:r>
+      <w:r>
+        <w:fldChar w:fldCharType="separate"/>
+      </w:r>
+      <w:r>
+        <w:rPr>
+          <w:noProof/>
+        </w:rPr>
+        <w:t>2</w:t>
+      </w:r>
+      <w:r>
+        <w:fldChar w:fldCharType="end"/>
+      </w:r>
+      <w:bookmarkEnd w:id="3"/>
+      <w:r>
+        <w:t>. An illustration of the modelling process and probabilistic model</w:t>
+      </w:r>
+      <w:r>
+        <w:rPr>
+          <w:noProof/>
+        </w:rPr>
+        <w:t xml:space="preserve"> (from ABMUS 2018 paper/presentation)</w:t>
+      </w:r>
+    </w:p>
+    <w:p>
+      <w:pPr>
+        <w:pStyle w:val="Heading2"/>
+      </w:pPr>
+      <w:r>
+        <w:t xml:space="preserve">The </w:t>
+      </w:r>
+      <w:r>
+        <w:rPr>
+          <w:i/>
+        </w:rPr>
+        <w:t>Wrapper</w:t>
+      </w:r>
+      <w:r>
+        <w:t xml:space="preserve"> class</w:t>
       </w:r>
     </w:p>
     <w:p>
@@ -5184,15 +4709,7 @@
         <w:t xml:space="preserve"> </w:t>
       </w:r>
       <w:r>
-        <w:t xml:space="preserve">generated by running StationSim once. </w:t>
-      </w:r>
-      <w:proofErr w:type="spellStart"/>
-      <w:r>
-        <w:t>StationSim</w:t>
-      </w:r>
-      <w:proofErr w:type="spellEnd"/>
-      <w:r>
-        <w:t xml:space="preserve"> is </w:t>
+        <w:t xml:space="preserve">generated by running StationSim once. StationSim is </w:t>
       </w:r>
       <w:r>
         <w:t>wrapped</w:t>
@@ -5225,31 +4742,22 @@
         <w:t xml:space="preserve"> the only interaction wrapper may have with the ABM.</w:t>
       </w:r>
       <w:r>
-        <w:t xml:space="preserve"> The random number generator that is passed as the sole input to </w:t>
-      </w:r>
-      <w:proofErr w:type="spellStart"/>
-      <w:r>
-        <w:t>StationSim</w:t>
-      </w:r>
-      <w:proofErr w:type="spellEnd"/>
-      <w:r>
-        <w:t xml:space="preserve"> effectively controls the execution of the model.</w:t>
+        <w:t xml:space="preserve"> The random number generator that is passed as the sole input to StationSim effectively controls the execution of the model.</w:t>
       </w:r>
     </w:p>
     <w:p>
       <w:r>
         <w:t xml:space="preserve">The probabilistic programming part of this work is contained in a function called </w:t>
       </w:r>
-      <w:proofErr w:type="spellStart"/>
       <w:r>
         <w:t>k</w:t>
       </w:r>
       <w:r>
-        <w:t>eanu</w:t>
-      </w:r>
-      <w:proofErr w:type="spellEnd"/>
-      <w:r>
-        <w:t xml:space="preserve"> (named after the library it is using). This can be called with different observation intervals with a value of 0 meaning no obser</w:t>
+        <w:t xml:space="preserve">eanu (named after the library it is using). This can be called with different observation intervals with a value of 0 </w:t>
+      </w:r>
+      <w:r>
+        <w:lastRenderedPageBreak/>
+        <w:t>meaning no obser</w:t>
       </w:r>
       <w:r>
         <w:t xml:space="preserve">vations </w:t>
@@ -5258,7 +4766,13 @@
         <w:t>of the pseudo-truth data are</w:t>
       </w:r>
       <w:r>
-        <w:t xml:space="preserve"> made. Running this function </w:t>
+        <w:t xml:space="preserve"> made</w:t>
+      </w:r>
+      <w:r>
+        <w:t xml:space="preserve"> (i.e. the prior)</w:t>
+      </w:r>
+      <w:r>
+        <w:t xml:space="preserve">. Running this function </w:t>
       </w:r>
       <w:r>
         <w:t xml:space="preserve">with no observation was used as a control for our experiments. </w:t>
@@ -5281,18 +4795,16 @@
         <w:t>probabilistic variables</w:t>
       </w:r>
       <w:r>
-        <w:t xml:space="preserve"> (this network can be visualised using the </w:t>
-      </w:r>
-      <w:proofErr w:type="spellStart"/>
-      <w:r>
-        <w:t>GraphViz</w:t>
-      </w:r>
-      <w:proofErr w:type="spellEnd"/>
+        <w:t>. T</w:t>
+      </w:r>
+      <w:r>
+        <w:t>his network can be visualised using the GraphViz</w:t>
+      </w:r>
       <w:r>
         <w:t xml:space="preserve"> (.dot)</w:t>
       </w:r>
       <w:r>
-        <w:t xml:space="preserve"> file that is written out during the run of this function). The truth data </w:t>
+        <w:t xml:space="preserve"> file that is written out during the run of this function. The truth data </w:t>
       </w:r>
       <w:r>
         <w:t>are</w:t>
@@ -5307,7 +4819,34 @@
         <w:t xml:space="preserve"> is then sampled using Metropolis Hastings. The aim is to essentially estimate the random numbers (or a distribution to draw them from) that were used as th</w:t>
       </w:r>
       <w:r>
-        <w:t xml:space="preserve">e input for StationSim. From the samples draw and certain number (set in class variables) are dropped from the start of sampling and they are then down sampled (also set in class variables). </w:t>
+        <w:t>e input for StationSim. From the samples draw</w:t>
+      </w:r>
+      <w:r>
+        <w:t>n,</w:t>
+      </w:r>
+      <w:r>
+        <w:t xml:space="preserve"> </w:t>
+      </w:r>
+      <w:r>
+        <w:t xml:space="preserve">a </w:t>
+      </w:r>
+      <w:r>
+        <w:t xml:space="preserve">certain number (set in </w:t>
+      </w:r>
+      <w:r>
+        <w:t xml:space="preserve">one of the Wrapper </w:t>
+      </w:r>
+      <w:r>
+        <w:t xml:space="preserve">class variables) are dropped from the start of </w:t>
+      </w:r>
+      <w:r>
+        <w:t>sampling and they are then down-</w:t>
+      </w:r>
+      <w:r>
+        <w:t>sampled</w:t>
+      </w:r>
+      <w:r>
+        <w:t xml:space="preserve"> (also set in class variables).</w:t>
       </w:r>
     </w:p>
     <w:p>
@@ -5323,27 +4862,88 @@
         </w:rPr>
         <w:t>Wrapper</w:t>
       </w:r>
-    </w:p>
-    <w:p>
-      <w:r>
-        <w:t xml:space="preserve">To choose which variables to observe and asses contains of the model by use the </w:t>
-      </w:r>
-      <w:r>
-        <w:t xml:space="preserve"> of option variable. The options</w:t>
-      </w:r>
-      <w:r>
-        <w:t xml:space="preserve"> are described in the </w:t>
-      </w:r>
-      <w:proofErr w:type="spellStart"/>
-      <w:r>
-        <w:t>createOptions</w:t>
-      </w:r>
-      <w:proofErr w:type="spellEnd"/>
-      <w:r>
-        <w:t>()</w:t>
-      </w:r>
-      <w:r>
-        <w:t xml:space="preserve">. This function creates a </w:t>
+      <w:r>
+        <w:rPr>
+          <w:i/>
+        </w:rPr>
+        <w:t xml:space="preserve"> </w:t>
+      </w:r>
+      <w:r>
+        <w:t xml:space="preserve">and </w:t>
+      </w:r>
+      <w:r>
+        <w:rPr>
+          <w:i/>
+        </w:rPr>
+        <w:t>Analysis</w:t>
+      </w:r>
+      <w:r>
+        <w:t xml:space="preserve"> classes</w:t>
+      </w:r>
+    </w:p>
+    <w:p>
+      <w:r>
+        <w:t xml:space="preserve">It is possible to choose what to </w:t>
+      </w:r>
+      <w:r>
+        <w:rPr>
+          <w:i/>
+        </w:rPr>
+        <w:t>observe</w:t>
+      </w:r>
+      <w:r>
+        <w:t xml:space="preserve"> (i.e. what information to give to keanu about the ‘real’ system</w:t>
+      </w:r>
+      <w:r>
+        <w:t xml:space="preserve">) and what information that the model should output. Interesting experiments can be conducted when the observed data are not the same as those output by the model. </w:t>
+      </w:r>
+      <w:r>
+        <w:rPr>
+          <w:i/>
+        </w:rPr>
+        <w:t>Options</w:t>
+      </w:r>
+      <w:r>
+        <w:t xml:space="preserve"> are used in the code (see the </w:t>
+      </w:r>
+      <w:r>
+        <w:rPr>
+          <w:i/>
+        </w:rPr>
+        <w:t>createOptions()</w:t>
+      </w:r>
+      <w:r>
+        <w:t xml:space="preserve"> function</w:t>
+      </w:r>
+      <w:r>
+        <w:t xml:space="preserve"> of the </w:t>
+      </w:r>
+      <w:r>
+        <w:rPr>
+          <w:i/>
+        </w:rPr>
+        <w:t xml:space="preserve">Wrapper </w:t>
+      </w:r>
+      <w:r>
+        <w:t>class</w:t>
+      </w:r>
+      <w:r>
+        <w:t>) to chose what is observed</w:t>
+      </w:r>
+      <w:r>
+        <w:t xml:space="preserve"> and what should be output. The </w:t>
+      </w:r>
+      <w:r>
+        <w:rPr>
+          <w:i/>
+        </w:rPr>
+        <w:t>createOptions()</w:t>
+      </w:r>
+      <w:r>
+        <w:t xml:space="preserve"> </w:t>
+      </w:r>
+      <w:r>
+        <w:t xml:space="preserve">function creates a </w:t>
       </w:r>
       <w:r>
         <w:t>map with the key as the option and the</w:t>
@@ -5352,414 +4952,377 @@
         <w:t xml:space="preserve"> value as the</w:t>
       </w:r>
       <w:r>
-        <w:t xml:space="preserve"> length of array that is outputted per step from </w:t>
-      </w:r>
-      <w:proofErr w:type="spellStart"/>
-      <w:r>
-        <w:t>stationSim</w:t>
-      </w:r>
-      <w:proofErr w:type="spellEnd"/>
-      <w:r>
-        <w:t>. In this output array all element</w:t>
+        <w:t xml:space="preserve"> length of array t</w:t>
+      </w:r>
+      <w:r>
+        <w:t>hat is outputted per step from S</w:t>
+      </w:r>
+      <w:r>
+        <w:t>tationSim. In this output array all element</w:t>
       </w:r>
       <w:r>
         <w:t>s</w:t>
       </w:r>
       <w:r>
-        <w:t xml:space="preserve"> except the last one per step are observed. </w:t>
-      </w:r>
-    </w:p>
-    <w:p>
-      <w:r>
-        <w:t>The variables we get out of StationSim is controlled by which method we use from the Analysis class. This is found in the switch statement</w:t>
-      </w:r>
-      <w:bookmarkStart w:id="2" w:name="_GoBack"/>
-      <w:bookmarkEnd w:id="2"/>
-      <w:r>
-        <w:t xml:space="preserve"> in </w:t>
-      </w:r>
-      <w:r>
-        <w:t xml:space="preserve">run() </w:t>
-      </w:r>
-      <w:r>
-        <w:t xml:space="preserve">where each case corresponds to an option. To add a new option add a new case and in that case call a method from analysis (which you will write yourself to give you desired output). Then add the option to </w:t>
-      </w:r>
-      <w:proofErr w:type="spellStart"/>
-      <w:r>
-        <w:t>createOptions</w:t>
-      </w:r>
-      <w:proofErr w:type="spellEnd"/>
-      <w:r>
-        <w:t>() using the format to describe above (remember the last element is not observed but instead written out in our samples/truth)</w:t>
+        <w:t xml:space="preserve"> except the </w:t>
+      </w:r>
+      <w:r>
+        <w:t>last one per step are observed.</w:t>
+      </w:r>
+    </w:p>
+    <w:p>
+      <w:r>
+        <w:t xml:space="preserve">The variables we get out of StationSim </w:t>
+      </w:r>
+      <w:r>
+        <w:t xml:space="preserve">are </w:t>
+      </w:r>
+      <w:r>
+        <w:t xml:space="preserve">controlled by which method we use from the </w:t>
+      </w:r>
+      <w:r>
+        <w:rPr>
+          <w:i/>
+        </w:rPr>
+        <w:t>Analysis</w:t>
+      </w:r>
+      <w:r>
+        <w:t xml:space="preserve"> class. This is found in the switch statement in </w:t>
+      </w:r>
+      <w:r>
+        <w:rPr>
+          <w:i/>
+        </w:rPr>
+        <w:t>Wrapper.</w:t>
+      </w:r>
+      <w:r>
+        <w:rPr>
+          <w:i/>
+        </w:rPr>
+        <w:t>run()</w:t>
+      </w:r>
+      <w:r>
+        <w:t xml:space="preserve"> </w:t>
+      </w:r>
+      <w:r>
+        <w:t>where each case corresponds to an option. To add a new option add a new case and in that case call a method from analysis (which you will write yourself to give you desired output). Then add the option to createOptions() using the format to describe above (remember the last element is not observed but instead written out in our samples/truth)</w:t>
       </w:r>
       <w:r>
         <w:t>. Finally set your new option in the static class variable ‘option’.</w:t>
       </w:r>
       <w:r>
-        <w:t xml:space="preserve"> The last element is not observed but is use to assess constraint of the model. If you want to observe and assess the same variable (as in option one) then use an array of size 2 with the same value in both positions.  </w:t>
-      </w:r>
-    </w:p>
-    <w:p>
-      <w:r>
-        <w:t xml:space="preserve">The number of random double created is set in </w:t>
-      </w:r>
-      <w:proofErr w:type="spellStart"/>
-      <w:r>
+        <w:t xml:space="preserve"> The last element is not observed but is use to assess constraint of the model. If you want to observe and assess the same variable (as in option one) then use an array of size 2 with the</w:t>
+      </w:r>
+      <w:r>
+        <w:t xml:space="preserve"> same value in both positions. </w:t>
+      </w:r>
+      <w:r>
+        <w:rPr>
+          <w:i/>
+        </w:rPr>
+        <w:t>(Note that this could be re-written more cleanly e.g. by using inheritance or enumerations, but is satisfactory for now).</w:t>
+      </w:r>
+    </w:p>
+    <w:p>
+      <w:r>
+        <w:t xml:space="preserve">The random number generator that is the only input to StationSim can be limited to creating a finite number of random numbers, </w:t>
+      </w:r>
+      <w:r>
+        <w:rPr>
+          <w:i/>
+        </w:rPr>
+        <w:t>n</w:t>
+      </w:r>
+      <w:r>
+        <w:t xml:space="preserve">. If </w:t>
+      </w:r>
+      <w:r>
+        <w:rPr>
+          <w:i/>
+        </w:rPr>
+        <w:t>n</w:t>
+      </w:r>
+      <w:r>
+        <w:t xml:space="preserve"> is reached and the model needs further random draws, then the finite list of numbers is recycled. This is</w:t>
+      </w:r>
+      <w:r>
+        <w:t xml:space="preserve"> analogous to passing </w:t>
+      </w:r>
+      <w:r>
+        <w:rPr>
+          <w:i/>
+        </w:rPr>
+        <w:t>n</w:t>
+      </w:r>
+      <w:r>
+        <w:t xml:space="preserve"> parameters to StationSim and asking the probabilistic model find values of those parameters that adequately constrain the posterior to the observations. </w:t>
+      </w:r>
+      <w:r>
+        <w:t xml:space="preserve">The number </w:t>
+      </w:r>
+      <w:r>
+        <w:rPr>
+          <w:i/>
+        </w:rPr>
+        <w:t>n</w:t>
+      </w:r>
+      <w:r>
+        <w:t xml:space="preserve"> </w:t>
+      </w:r>
+      <w:r>
+        <w:t xml:space="preserve">is set in </w:t>
+      </w:r>
+      <w:r>
+        <w:rPr>
+          <w:i/>
+        </w:rPr>
+        <w:t>Wrapper.</w:t>
+      </w:r>
+      <w:r>
+        <w:rPr>
+          <w:i/>
+        </w:rPr>
         <w:t>numRandomDoubles</w:t>
       </w:r>
-      <w:proofErr w:type="spellEnd"/>
       <w:r>
         <w:t>, which for</w:t>
       </w:r>
       <w:r>
-        <w:t xml:space="preserve"> this work it is set at 10. This means only random numbers are created and are then reused over and over. We found that as </w:t>
-      </w:r>
-      <w:proofErr w:type="spellStart"/>
+        <w:t xml:space="preserve"> this work it is set at 10. We found that as </w:t>
+      </w:r>
       <w:r>
         <w:t>numRandomDoubles</w:t>
       </w:r>
-      <w:proofErr w:type="spellEnd"/>
-      <w:r>
-        <w:t xml:space="preserve"> is increase Wrapper takes a lot longer to run. The number of samples taken from the posterior is set with </w:t>
-      </w:r>
-      <w:proofErr w:type="spellStart"/>
-      <w:r>
+      <w:r>
+        <w:t xml:space="preserve"> is increase Wrapper takes a lot longer to run</w:t>
+      </w:r>
+      <w:r>
+        <w:t xml:space="preserve"> (?)</w:t>
+      </w:r>
+      <w:r>
+        <w:t xml:space="preserve">. </w:t>
+      </w:r>
+    </w:p>
+    <w:p>
+      <w:r>
+        <w:t xml:space="preserve">The number of samples </w:t>
+      </w:r>
+      <w:r>
+        <w:t xml:space="preserve">to be </w:t>
+      </w:r>
+      <w:r>
+        <w:t xml:space="preserve">taken from the posterior is set with </w:t>
+      </w:r>
+      <w:r>
+        <w:rPr>
+          <w:i/>
+        </w:rPr>
+        <w:t>Wrapper.</w:t>
+      </w:r>
+      <w:r>
+        <w:rPr>
+          <w:i/>
+        </w:rPr>
         <w:t>numSamples</w:t>
       </w:r>
-      <w:proofErr w:type="spellEnd"/>
-      <w:r>
-        <w:t xml:space="preserve">. It is also a good idea to drop some samples which are taken at the start of Metropolis Hastings run and also to </w:t>
-      </w:r>
-      <w:r>
-        <w:t>down s</w:t>
-      </w:r>
-      <w:r>
-        <w:t>ample</w:t>
-      </w:r>
-      <w:r>
-        <w:t xml:space="preserve"> (</w:t>
-      </w:r>
-      <w:r>
-        <w:t>so for example on every third sample is used</w:t>
+      <w:r>
+        <w:t xml:space="preserve">. </w:t>
+      </w:r>
+      <w:r>
+        <w:t xml:space="preserve">Dropping samples and down-sampling rates are </w:t>
+      </w:r>
+      <w:r>
+        <w:t xml:space="preserve">set with </w:t>
+      </w:r>
+      <w:r>
+        <w:rPr>
+          <w:i/>
+        </w:rPr>
+        <w:t>dropSamples</w:t>
+      </w:r>
+      <w:r>
+        <w:t xml:space="preserve"> and </w:t>
+      </w:r>
+      <w:r>
+        <w:rPr>
+          <w:i/>
+        </w:rPr>
+        <w:t>downSample</w:t>
+      </w:r>
+      <w:r>
+        <w:t xml:space="preserve"> respectively. The </w:t>
+      </w:r>
+      <w:r>
+        <w:rPr>
+          <w:i/>
+        </w:rPr>
+        <w:t>sigmaNoise</w:t>
+      </w:r>
+      <w:r>
+        <w:t xml:space="preserve"> variable sets how noisy the observed values are after adding noise. We found that i</w:t>
+      </w:r>
+      <w:r>
+        <w:t>f</w:t>
+      </w:r>
+      <w:r>
+        <w:t xml:space="preserve"> this is set too high then the model is</w:t>
+      </w:r>
+      <w:r>
+        <w:t xml:space="preserve"> </w:t>
+      </w:r>
+      <w:r>
+        <w:t>n</w:t>
+      </w:r>
+      <w:r>
+        <w:t>o</w:t>
+      </w:r>
+      <w:r>
+        <w:t xml:space="preserve">t properly constrained. </w:t>
+      </w:r>
+      <w:r>
+        <w:t>Future work will explore the impacts of changing the amount of noise in the observations.</w:t>
+      </w:r>
+    </w:p>
+    <w:p>
+      <w:r>
+        <w:t xml:space="preserve">In the main function an </w:t>
+      </w:r>
+      <w:r>
+        <w:t xml:space="preserve">array </w:t>
+      </w:r>
+      <w:r>
+        <w:t xml:space="preserve">called </w:t>
+      </w:r>
+      <w:r>
+        <w:rPr>
+          <w:i/>
+        </w:rPr>
+        <w:t>obIntervals</w:t>
+      </w:r>
+      <w:r>
+        <w:t xml:space="preserve"> sets which observation intervals will be used (0 is no </w:t>
+      </w:r>
+      <w:r>
+        <w:t>observations</w:t>
+      </w:r>
+      <w:r>
+        <w:t xml:space="preserve">). The same truth value is used each time </w:t>
+      </w:r>
+      <w:r>
+        <w:t>along with the same timestamp so we can see the separate files produced are related (and unique form other runs).</w:t>
+      </w:r>
+    </w:p>
+    <w:p>
+      <w:r>
+        <w:t xml:space="preserve">The write function is called to write out samples. As discussed previously it is the last value in the output array per step that is written out for both truth and samples. This means that it may or may </w:t>
+      </w:r>
+      <w:r>
+        <w:lastRenderedPageBreak/>
+        <w:t>not be the</w:t>
+      </w:r>
+      <w:r>
+        <w:t xml:space="preserve"> metric</w:t>
+      </w:r>
+      <w:r>
+        <w:t xml:space="preserve"> we used for observing depending on the option we have used.</w:t>
+      </w:r>
+      <w:r>
+        <w:t xml:space="preserve"> The truth data </w:t>
+      </w:r>
+      <w:r>
+        <w:t xml:space="preserve">are </w:t>
+      </w:r>
+      <w:r>
+        <w:t>written out for each observation Interval but it is the same data for each one.</w:t>
+      </w:r>
+    </w:p>
+    <w:p>
+      <w:pPr>
+        <w:pStyle w:val="Heading1"/>
+      </w:pPr>
+      <w:r>
+        <w:t>Results</w:t>
+      </w:r>
+    </w:p>
+    <w:p>
+      <w:r>
+        <w:t xml:space="preserve">Through the use of </w:t>
+      </w:r>
+      <w:r>
+        <w:t>I</w:t>
+      </w:r>
+      <w:r>
+        <w:t>mprobable</w:t>
+      </w:r>
+      <w:r>
+        <w:t>’s</w:t>
+      </w:r>
+      <w:r>
+        <w:t xml:space="preserve"> library</w:t>
+      </w:r>
+      <w:r>
+        <w:t>,</w:t>
+      </w:r>
+      <w:r>
+        <w:t xml:space="preserve"> Bayesian </w:t>
+      </w:r>
+      <w:r>
+        <w:t>i</w:t>
+      </w:r>
+      <w:r>
+        <w:t>nference was used to</w:t>
+      </w:r>
+      <w:r>
+        <w:t xml:space="preserve"> constrain</w:t>
+      </w:r>
+      <w:r>
+        <w:t xml:space="preserve"> the</w:t>
+      </w:r>
+      <w:r>
+        <w:t xml:space="preserve"> model output. This was achieved through estimation of the random numbers used within the model when the truth data </w:t>
+      </w:r>
+      <w:r>
+        <w:t>were</w:t>
+      </w:r>
+      <w:r>
+        <w:t xml:space="preserve"> generated. </w:t>
+      </w:r>
+    </w:p>
+    <w:p>
+      <w:r>
+        <w:t>The ABM was run to produce truth data from th</w:t>
+      </w:r>
+      <w:r>
+        <w:t xml:space="preserve">e total number of people in the </w:t>
+      </w:r>
+      <w:r>
+        <w:t xml:space="preserve">simulation at each step. </w:t>
+      </w:r>
+      <w:r>
+        <w:t xml:space="preserve">This truth data was then observed in the Bayesian network and the posterior </w:t>
+      </w:r>
+      <w:r>
+        <w:t>was sampled</w:t>
+      </w:r>
+      <w:r>
+        <w:t xml:space="preserve"> from with Metropolis Hastings. When compare</w:t>
+      </w:r>
+      <w:r>
+        <w:t>d</w:t>
+      </w:r>
+      <w:r>
+        <w:t xml:space="preserve"> to results generated using the same steps without observation taking place it was found that the model has been successfully constrained</w:t>
+      </w:r>
+      <w:r>
+        <w:t xml:space="preserve"> (F</w:t>
+      </w:r>
+      <w:r>
+        <w:t>ig 3</w:t>
       </w:r>
       <w:r>
         <w:t>)</w:t>
       </w:r>
       <w:r>
-        <w:t xml:space="preserve">. These are set with </w:t>
-      </w:r>
-      <w:proofErr w:type="spellStart"/>
-      <w:r>
-        <w:t>dropSamples</w:t>
-      </w:r>
-      <w:proofErr w:type="spellEnd"/>
-      <w:r>
-        <w:t xml:space="preserve"> and </w:t>
-      </w:r>
-      <w:proofErr w:type="spellStart"/>
-      <w:r>
-        <w:t>downSample</w:t>
-      </w:r>
-      <w:proofErr w:type="spellEnd"/>
-      <w:r>
-        <w:t xml:space="preserve"> respectively. The </w:t>
-      </w:r>
-      <w:proofErr w:type="spellStart"/>
-      <w:r>
-        <w:t>sigmaNoise</w:t>
-      </w:r>
-      <w:proofErr w:type="spellEnd"/>
-      <w:r>
-        <w:t xml:space="preserve"> variable sets how noisy the observed values are after adding noise. We found that i</w:t>
-      </w:r>
-      <w:r>
-        <w:t>f</w:t>
-      </w:r>
-      <w:r>
-        <w:t xml:space="preserve"> this is set too high then we don’t the model isn’t properly constrained. It would be interesting to explore how noisy we can make the data and still see constraint.</w:t>
-      </w:r>
-    </w:p>
-    <w:p>
-      <w:r>
-        <w:lastRenderedPageBreak/>
-        <w:t xml:space="preserve">In the main function an </w:t>
-      </w:r>
-      <w:proofErr w:type="spellStart"/>
-      <w:r>
-        <w:t>ArrayList</w:t>
-      </w:r>
-      <w:proofErr w:type="spellEnd"/>
-      <w:r>
-        <w:t xml:space="preserve"> called </w:t>
-      </w:r>
-      <w:proofErr w:type="spellStart"/>
-      <w:r>
-        <w:t>obIntervals</w:t>
-      </w:r>
-      <w:proofErr w:type="spellEnd"/>
-      <w:r>
-        <w:t xml:space="preserve"> sets which observation intervals will be used (0 is no </w:t>
-      </w:r>
-      <w:r>
-        <w:t>observations</w:t>
-      </w:r>
-      <w:r>
-        <w:t xml:space="preserve">) the Keanu function is called using a parallel stream for these values. The same truth value is used each time </w:t>
-      </w:r>
-      <w:r>
-        <w:t>along with the same timestamp so we can see the separate files produced are related (and unique form other runs).</w:t>
-      </w:r>
-    </w:p>
-    <w:p>
-      <w:r>
-        <w:t>The write function is called to write out samples. As discussed previously it is the last value in the output array per step that is written out for both truth and samples. This means that it may or may not be the</w:t>
-      </w:r>
-      <w:r>
-        <w:t xml:space="preserve"> metric</w:t>
-      </w:r>
-      <w:r>
-        <w:t xml:space="preserve"> we used for observing depending on the option we have used.</w:t>
-      </w:r>
-      <w:r>
-        <w:t xml:space="preserve"> The truth data is written out for each observation Interval but it is the same data for each one.</w:t>
-      </w:r>
-    </w:p>
-    <w:p>
-      <w:pPr>
-        <w:spacing w:before="120" w:after="0" w:line="240" w:lineRule="auto"/>
-        <w:rPr>
-          <w:rFonts w:ascii="Verdana" w:hAnsi="Verdana"/>
-          <w:sz w:val="20"/>
-          <w:szCs w:val="20"/>
-        </w:rPr>
-      </w:pPr>
-    </w:p>
-    <w:p>
-      <w:pPr>
-        <w:spacing w:before="120" w:after="0" w:line="240" w:lineRule="auto"/>
-        <w:rPr>
-          <w:rFonts w:ascii="Verdana" w:hAnsi="Verdana"/>
-          <w:sz w:val="20"/>
-          <w:szCs w:val="20"/>
-        </w:rPr>
-      </w:pPr>
-    </w:p>
-    <w:p>
-      <w:pPr>
-        <w:spacing w:before="120" w:after="0" w:line="240" w:lineRule="auto"/>
-        <w:rPr>
-          <w:rFonts w:ascii="Verdana" w:hAnsi="Verdana"/>
-          <w:b/>
-          <w:sz w:val="32"/>
-          <w:szCs w:val="32"/>
-        </w:rPr>
-      </w:pPr>
-      <w:r>
-        <w:rPr>
-          <w:rFonts w:ascii="Verdana" w:hAnsi="Verdana"/>
-          <w:b/>
-          <w:sz w:val="32"/>
-          <w:szCs w:val="32"/>
-        </w:rPr>
-        <w:t>Results</w:t>
-      </w:r>
-    </w:p>
-    <w:p>
-      <w:pPr>
-        <w:spacing w:before="120" w:after="0" w:line="240" w:lineRule="auto"/>
-        <w:jc w:val="both"/>
-        <w:rPr>
-          <w:rFonts w:ascii="Verdana" w:hAnsi="Verdana" w:cs="CMR10"/>
-          <w:sz w:val="20"/>
-          <w:szCs w:val="20"/>
-        </w:rPr>
-      </w:pPr>
-      <w:r>
-        <w:rPr>
-          <w:rFonts w:ascii="Verdana" w:hAnsi="Verdana" w:cs="CMR10"/>
-          <w:sz w:val="20"/>
-          <w:szCs w:val="20"/>
-        </w:rPr>
-        <w:t xml:space="preserve">Through the use of </w:t>
-      </w:r>
-      <w:proofErr w:type="spellStart"/>
-      <w:r>
-        <w:rPr>
-          <w:rFonts w:ascii="Verdana" w:hAnsi="Verdana" w:cs="CMR10"/>
-          <w:sz w:val="20"/>
-          <w:szCs w:val="20"/>
-        </w:rPr>
-        <w:t>I</w:t>
-      </w:r>
-      <w:r>
-        <w:rPr>
-          <w:rFonts w:ascii="Verdana" w:hAnsi="Verdana" w:cs="CMR10"/>
-          <w:sz w:val="20"/>
-          <w:szCs w:val="20"/>
-        </w:rPr>
-        <w:t>mprobable</w:t>
-      </w:r>
-      <w:r>
-        <w:rPr>
-          <w:rFonts w:ascii="Verdana" w:hAnsi="Verdana" w:cs="CMR10"/>
-          <w:sz w:val="20"/>
-          <w:szCs w:val="20"/>
-        </w:rPr>
-        <w:t>’s</w:t>
-      </w:r>
-      <w:proofErr w:type="spellEnd"/>
-      <w:r>
-        <w:rPr>
-          <w:rFonts w:ascii="Verdana" w:hAnsi="Verdana" w:cs="CMR10"/>
-          <w:sz w:val="20"/>
-          <w:szCs w:val="20"/>
-        </w:rPr>
-        <w:t xml:space="preserve"> library</w:t>
-      </w:r>
-      <w:r>
-        <w:rPr>
-          <w:rFonts w:ascii="Verdana" w:hAnsi="Verdana" w:cs="CMR10"/>
-          <w:sz w:val="20"/>
-          <w:szCs w:val="20"/>
-        </w:rPr>
-        <w:t>,</w:t>
-      </w:r>
-      <w:r>
-        <w:rPr>
-          <w:rFonts w:ascii="Verdana" w:hAnsi="Verdana" w:cs="CMR10"/>
-          <w:sz w:val="20"/>
-          <w:szCs w:val="20"/>
-        </w:rPr>
-        <w:t xml:space="preserve"> Bayesian </w:t>
-      </w:r>
-      <w:r>
-        <w:rPr>
-          <w:rFonts w:ascii="Verdana" w:hAnsi="Verdana" w:cs="CMR10"/>
-          <w:sz w:val="20"/>
-          <w:szCs w:val="20"/>
-        </w:rPr>
-        <w:t>i</w:t>
-      </w:r>
-      <w:r>
-        <w:rPr>
-          <w:rFonts w:ascii="Verdana" w:hAnsi="Verdana" w:cs="CMR10"/>
-          <w:sz w:val="20"/>
-          <w:szCs w:val="20"/>
-        </w:rPr>
-        <w:t>nference was used to</w:t>
-      </w:r>
-      <w:r>
-        <w:rPr>
-          <w:rFonts w:ascii="Verdana" w:hAnsi="Verdana" w:cs="CMR10"/>
-          <w:sz w:val="20"/>
-          <w:szCs w:val="20"/>
-        </w:rPr>
-        <w:t xml:space="preserve"> constrain model output. This was achieved through estimation of the random numbers used within the model when the truth data was generated. Through these methods the model was successfully constrained, allowing us to reduce the uncertainty in predicting outputs from the ABM in respect to the truth data. </w:t>
-      </w:r>
-    </w:p>
-    <w:p>
-      <w:pPr>
-        <w:spacing w:before="120" w:after="0" w:line="240" w:lineRule="auto"/>
-        <w:rPr>
-          <w:rFonts w:ascii="Verdana" w:hAnsi="Verdana" w:cs="CMR10"/>
-          <w:sz w:val="20"/>
-          <w:szCs w:val="20"/>
-        </w:rPr>
-      </w:pPr>
-      <w:r>
-        <w:rPr>
-          <w:rFonts w:ascii="Verdana" w:hAnsi="Verdana" w:cs="CMR10"/>
-          <w:sz w:val="20"/>
-          <w:szCs w:val="20"/>
-        </w:rPr>
-        <w:t>The ABM was run to produce truth data from th</w:t>
-      </w:r>
-      <w:r>
-        <w:rPr>
-          <w:rFonts w:ascii="Verdana" w:hAnsi="Verdana" w:cs="CMR10"/>
-          <w:sz w:val="20"/>
-          <w:szCs w:val="20"/>
-        </w:rPr>
-        <w:t xml:space="preserve">e total number of people in the </w:t>
-      </w:r>
-      <w:r>
-        <w:rPr>
-          <w:rFonts w:ascii="Verdana" w:hAnsi="Verdana" w:cs="CMR10"/>
-          <w:sz w:val="20"/>
-          <w:szCs w:val="20"/>
-        </w:rPr>
-        <w:t xml:space="preserve">simulation at each step. </w:t>
-      </w:r>
-      <w:r>
-        <w:rPr>
-          <w:rFonts w:ascii="Verdana" w:hAnsi="Verdana" w:cs="CMR10"/>
-          <w:sz w:val="20"/>
-          <w:szCs w:val="20"/>
-        </w:rPr>
-        <w:t xml:space="preserve">This truth data was then observed in the Bayesian network and the posterior </w:t>
-      </w:r>
-      <w:r>
-        <w:rPr>
-          <w:rFonts w:ascii="Verdana" w:hAnsi="Verdana" w:cs="CMR10"/>
-          <w:sz w:val="20"/>
-          <w:szCs w:val="20"/>
-        </w:rPr>
-        <w:t>was sampled</w:t>
-      </w:r>
-      <w:r>
-        <w:rPr>
-          <w:rFonts w:ascii="Verdana" w:hAnsi="Verdana" w:cs="CMR10"/>
-          <w:sz w:val="20"/>
-          <w:szCs w:val="20"/>
-        </w:rPr>
-        <w:t xml:space="preserve"> from with Metropolis Hastings. When compare</w:t>
-      </w:r>
-      <w:r>
-        <w:rPr>
-          <w:rFonts w:ascii="Verdana" w:hAnsi="Verdana" w:cs="CMR10"/>
-          <w:sz w:val="20"/>
-          <w:szCs w:val="20"/>
-        </w:rPr>
-        <w:t>d</w:t>
-      </w:r>
-      <w:r>
-        <w:rPr>
-          <w:rFonts w:ascii="Verdana" w:hAnsi="Verdana" w:cs="CMR10"/>
-          <w:sz w:val="20"/>
-          <w:szCs w:val="20"/>
-        </w:rPr>
-        <w:t xml:space="preserve"> to results generated using the same steps without observation taking place it was found that the model has been successfully constrained</w:t>
-      </w:r>
-      <w:r>
-        <w:rPr>
-          <w:rFonts w:ascii="Verdana" w:hAnsi="Verdana" w:cs="CMR10"/>
-          <w:sz w:val="20"/>
-          <w:szCs w:val="20"/>
-        </w:rPr>
-        <w:t xml:space="preserve"> (F</w:t>
-      </w:r>
-      <w:r>
-        <w:rPr>
-          <w:rFonts w:ascii="Verdana" w:hAnsi="Verdana" w:cs="CMR10"/>
-          <w:sz w:val="20"/>
-          <w:szCs w:val="20"/>
-        </w:rPr>
-        <w:t>ig 3</w:t>
-      </w:r>
-      <w:r>
-        <w:rPr>
-          <w:rFonts w:ascii="Verdana" w:hAnsi="Verdana" w:cs="CMR10"/>
-          <w:sz w:val="20"/>
-          <w:szCs w:val="20"/>
-        </w:rPr>
-        <w:t>)</w:t>
-      </w:r>
-      <w:r>
-        <w:rPr>
-          <w:rFonts w:ascii="Verdana" w:hAnsi="Verdana" w:cs="CMR10"/>
-          <w:sz w:val="20"/>
-          <w:szCs w:val="20"/>
-        </w:rPr>
         <w:t>.</w:t>
       </w:r>
     </w:p>
@@ -5791,7 +5354,6 @@
           <w:szCs w:val="20"/>
           <w:lang w:eastAsia="en-GB"/>
         </w:rPr>
-        <w:lastRenderedPageBreak/>
         <w:drawing>
           <wp:inline distT="0" distB="0" distL="0" distR="0">
             <wp:extent cx="4047446" cy="4754880"/>
@@ -5810,7 +5372,7 @@
                     </pic:cNvPicPr>
                   </pic:nvPicPr>
                   <pic:blipFill>
-                    <a:blip r:embed="rId8">
+                    <a:blip r:embed="rId10">
                       <a:extLst>
                         <a:ext uri="{28A0092B-C50C-407E-A947-70E740481C1C}">
                           <a14:useLocalDpi xmlns:a14="http://schemas.microsoft.com/office/drawing/2010/main" val="0"/>
@@ -5856,6 +5418,53 @@
     </w:p>
     <w:p>
       <w:pPr>
+        <w:pStyle w:val="Caption"/>
+      </w:pPr>
+      <w:r>
+        <w:t>Fig. 3</w:t>
+      </w:r>
+      <w:r>
+        <w:t>:</w:t>
+      </w:r>
+      <w:r>
+        <w:rPr>
+          <w:rFonts w:ascii="CMR10" w:hAnsi="CMR10"/>
+        </w:rPr>
+        <w:t xml:space="preserve"> </w:t>
+      </w:r>
+      <w:r>
+        <w:t>Results of sampling the posterior without (a</w:t>
+      </w:r>
+      <w:r>
+        <w:t xml:space="preserve"> and c</w:t>
+      </w:r>
+      <w:r>
+        <w:t>) and with (b</w:t>
+      </w:r>
+      <w:r>
+        <w:t xml:space="preserve"> and d</w:t>
+      </w:r>
+      <w:r>
+        <w:t>) observations. When the ‘truth’ data</w:t>
+      </w:r>
+      <w:r>
+        <w:t xml:space="preserve"> for the total number of people in the simulation per iteration</w:t>
+      </w:r>
+      <w:r>
+        <w:t xml:space="preserve"> are used to constrain the posterior distribution, the sampling routine is much better able to estimate the input model state, so the outcomes of the samples are much closed to the ‘truth’ data</w:t>
+      </w:r>
+      <w:r>
+        <w:t xml:space="preserve"> as measured by the same metric as was observed</w:t>
+      </w:r>
+      <w:r>
+        <w:t>.</w:t>
+      </w:r>
+      <w:r>
+        <w:t xml:space="preserve"> Plots a and b show each individual sample. Plots c and d show the density of samples in hex bins.</w:t>
+      </w:r>
+    </w:p>
+    <w:p>
+      <w:pPr>
         <w:autoSpaceDE w:val="0"/>
         <w:autoSpaceDN w:val="0"/>
         <w:adjustRightInd w:val="0"/>
@@ -5864,126 +5473,10 @@
         <w:rPr>
           <w:rFonts w:ascii="Verdana" w:hAnsi="Verdana" w:cs="CMR10"/>
           <w:i/>
-          <w:sz w:val="18"/>
-          <w:szCs w:val="18"/>
-        </w:rPr>
-      </w:pPr>
-      <w:r>
-        <w:rPr>
-          <w:rFonts w:ascii="Verdana" w:hAnsi="Verdana" w:cs="CMR10"/>
-          <w:i/>
-          <w:sz w:val="18"/>
-          <w:szCs w:val="18"/>
-        </w:rPr>
-        <w:t>Fig. 3</w:t>
-      </w:r>
-      <w:r>
-        <w:rPr>
-          <w:rFonts w:ascii="Verdana" w:hAnsi="Verdana" w:cs="CMR10"/>
-          <w:i/>
-          <w:sz w:val="18"/>
-          <w:szCs w:val="18"/>
-        </w:rPr>
-        <w:t>:</w:t>
-      </w:r>
-      <w:r>
-        <w:rPr>
-          <w:rFonts w:ascii="CMR10" w:hAnsi="CMR10" w:cs="CMR10"/>
-          <w:sz w:val="18"/>
-          <w:szCs w:val="18"/>
-        </w:rPr>
-        <w:t xml:space="preserve"> </w:t>
-      </w:r>
-      <w:r>
-        <w:rPr>
-          <w:rFonts w:ascii="Verdana" w:hAnsi="Verdana" w:cs="CMR10"/>
-          <w:i/>
-          <w:sz w:val="18"/>
-          <w:szCs w:val="18"/>
-        </w:rPr>
-        <w:t>Results of sampling the posterior without (a</w:t>
-      </w:r>
-      <w:r>
-        <w:rPr>
-          <w:rFonts w:ascii="Verdana" w:hAnsi="Verdana" w:cs="CMR10"/>
-          <w:i/>
-          <w:sz w:val="18"/>
-          <w:szCs w:val="18"/>
-        </w:rPr>
-        <w:t xml:space="preserve"> and c</w:t>
-      </w:r>
-      <w:r>
-        <w:rPr>
-          <w:rFonts w:ascii="Verdana" w:hAnsi="Verdana" w:cs="CMR10"/>
-          <w:i/>
-          <w:sz w:val="18"/>
-          <w:szCs w:val="18"/>
-        </w:rPr>
-        <w:t>) and with (b</w:t>
-      </w:r>
-      <w:r>
-        <w:rPr>
-          <w:rFonts w:ascii="Verdana" w:hAnsi="Verdana" w:cs="CMR10"/>
-          <w:i/>
-          <w:sz w:val="18"/>
-          <w:szCs w:val="18"/>
-        </w:rPr>
-        <w:t xml:space="preserve"> and d</w:t>
-      </w:r>
-      <w:r>
-        <w:rPr>
-          <w:rFonts w:ascii="Verdana" w:hAnsi="Verdana" w:cs="CMR10"/>
-          <w:i/>
-          <w:sz w:val="18"/>
-          <w:szCs w:val="18"/>
-        </w:rPr>
-        <w:t>) observations. When the ‘truth’ data</w:t>
-      </w:r>
-      <w:r>
-        <w:rPr>
-          <w:rFonts w:ascii="Verdana" w:hAnsi="Verdana" w:cs="CMR10"/>
-          <w:i/>
-          <w:sz w:val="18"/>
-          <w:szCs w:val="18"/>
-        </w:rPr>
-        <w:t xml:space="preserve"> for the total number of people in the simulation per iteration</w:t>
-      </w:r>
-      <w:r>
-        <w:rPr>
-          <w:rFonts w:ascii="Verdana" w:hAnsi="Verdana" w:cs="CMR10"/>
-          <w:i/>
-          <w:sz w:val="18"/>
-          <w:szCs w:val="18"/>
-        </w:rPr>
-        <w:t xml:space="preserve"> are used to constrain the posterior distribution, the sampling routine is much better able to estimate the input model state, so the outcomes of the samples are much closed to the ‘truth’ data</w:t>
-      </w:r>
-      <w:r>
-        <w:rPr>
-          <w:rFonts w:ascii="Verdana" w:hAnsi="Verdana" w:cs="CMR10"/>
-          <w:i/>
-          <w:sz w:val="18"/>
-          <w:szCs w:val="18"/>
-        </w:rPr>
-        <w:t xml:space="preserve"> as measured by the same metric as was observed</w:t>
-      </w:r>
-      <w:r>
-        <w:rPr>
-          <w:rFonts w:ascii="Verdana" w:hAnsi="Verdana" w:cs="CMR10"/>
-          <w:i/>
-          <w:sz w:val="18"/>
-          <w:szCs w:val="18"/>
-        </w:rPr>
-        <w:t>.</w:t>
-      </w:r>
-      <w:r>
-        <w:rPr>
-          <w:rFonts w:ascii="Verdana" w:hAnsi="Verdana" w:cs="CMR10"/>
-          <w:i/>
-          <w:sz w:val="18"/>
-          <w:szCs w:val="18"/>
-        </w:rPr>
-        <w:t xml:space="preserve"> Plots a and b show each individual sample. Plots c and d show the density of samples in hex bins.</w:t>
-      </w:r>
+          <w:sz w:val="20"/>
+          <w:szCs w:val="16"/>
+        </w:rPr>
+      </w:pPr>
     </w:p>
     <w:p>
       <w:pPr>
@@ -6001,70 +5494,37 @@
       </w:pPr>
     </w:p>
     <w:p>
-      <w:pPr>
-        <w:autoSpaceDE w:val="0"/>
-        <w:autoSpaceDN w:val="0"/>
-        <w:adjustRightInd w:val="0"/>
-        <w:spacing w:after="0" w:line="240" w:lineRule="auto"/>
-        <w:jc w:val="both"/>
-        <w:rPr>
-          <w:rFonts w:ascii="Verdana" w:hAnsi="Verdana" w:cs="CMR10"/>
-          <w:i/>
-          <w:sz w:val="20"/>
-          <w:szCs w:val="16"/>
-        </w:rPr>
-      </w:pPr>
-    </w:p>
-    <w:p>
-      <w:pPr>
-        <w:spacing w:before="120" w:after="0" w:line="240" w:lineRule="auto"/>
-        <w:rPr>
-          <w:rFonts w:ascii="Verdana" w:hAnsi="Verdana"/>
-          <w:sz w:val="20"/>
-          <w:szCs w:val="20"/>
-        </w:rPr>
-      </w:pPr>
-      <w:r>
-        <w:rPr>
-          <w:rFonts w:ascii="Verdana" w:hAnsi="Verdana"/>
-          <w:sz w:val="20"/>
-          <w:szCs w:val="20"/>
-        </w:rPr>
+      <w:r>
         <w:t xml:space="preserve">As well as assessing the constraint of the model using the same outputs that were observed in the Bayesian network, we also </w:t>
       </w:r>
       <w:r>
-        <w:rPr>
-          <w:rFonts w:ascii="Verdana" w:hAnsi="Verdana"/>
-          <w:sz w:val="20"/>
-          <w:szCs w:val="20"/>
-        </w:rPr>
         <w:t>assessed</w:t>
       </w:r>
       <w:r>
-        <w:rPr>
-          <w:rFonts w:ascii="Verdana" w:hAnsi="Verdana"/>
-          <w:sz w:val="20"/>
-          <w:szCs w:val="20"/>
-        </w:rPr>
         <w:t xml:space="preserve"> </w:t>
       </w:r>
       <w:r>
-        <w:rPr>
-          <w:rFonts w:ascii="Verdana" w:hAnsi="Verdana"/>
-          <w:sz w:val="20"/>
-          <w:szCs w:val="20"/>
-        </w:rPr>
         <w:t>model constraint</w:t>
       </w:r>
       <w:r>
-        <w:rPr>
-          <w:rFonts w:ascii="Verdana" w:hAnsi="Verdana"/>
-          <w:sz w:val="20"/>
-          <w:szCs w:val="20"/>
-        </w:rPr>
-        <w:t xml:space="preserve"> using an alternate output to find how the model was constrained elsewhere. To achieve this, the truth data was generated for the cumulative number of people that had passed through each entrance and exit per step. This truth data was then observed and the posterior was sampled from again using Metropolis Hastings. Rather than containing the same type of output as the truth data the samples were of the number of people in a particular 10 by 10 grid space of the simulation at each step. This was assessed both by looking at the number of people in a given step in the grid square and by using a cumulative total. Again we found that when compared results generated without observing the truth data the model had been successfully constrained (Figs 4 and 5).</w:t>
-      </w:r>
-    </w:p>
+        <w:t xml:space="preserve"> using an alternate output to find how the model was constrained elsewhere. To achieve this, the truth data </w:t>
+      </w:r>
+      <w:r>
+        <w:t>were</w:t>
+      </w:r>
+      <w:r>
+        <w:t xml:space="preserve"> generated for the cumulative number of people that had passed through each entrance and exit per step. This truth data was then observed and the posterior was sampled from again using Metropolis Hastings. Rather than containing the same type of output as the truth data the samples were of the number of people in a particular 10 by 10 grid space of the simulation at each step. This was assessed both by looking at the number of people in a given step in the grid square and by using a cumulative total. Again we found that when compared results generated without observing the truth data the model had been successfully constrained (Figs 4 and 5).</w:t>
+      </w:r>
+    </w:p>
+    <w:p>
+      <w:r>
+        <w:t xml:space="preserve">The interval at which the observation were made from the truth data was carried out at various intervals. However no pattern was found between constraint and observation intervals except of course </w:t>
+      </w:r>
+      <w:r>
+        <w:t>when no observations were made.</w:t>
+      </w:r>
+    </w:p>
+    <w:p/>
     <w:p>
       <w:pPr>
         <w:spacing w:before="120" w:after="0" w:line="240" w:lineRule="auto"/>
@@ -6085,11 +5545,10 @@
           <w:szCs w:val="20"/>
           <w:lang w:eastAsia="en-GB"/>
         </w:rPr>
-        <w:lastRenderedPageBreak/>
         <w:drawing>
           <wp:inline distT="0" distB="0" distL="0" distR="0">
-            <wp:extent cx="5731510" cy="6736262"/>
-            <wp:effectExtent l="0" t="0" r="2540" b="7620"/>
+            <wp:extent cx="3896670" cy="4579770"/>
+            <wp:effectExtent l="0" t="0" r="2540" b="5080"/>
             <wp:docPr id="8" name="Picture 8" descr="C:\Users\geomadc\Desktop\keanu-merge\keanu-post-hackathon\results\plot\two\both.png"/>
             <wp:cNvGraphicFramePr>
               <a:graphicFrameLocks xmlns:a="http://schemas.openxmlformats.org/drawingml/2006/main" noChangeAspect="1"/>
@@ -6104,7 +5563,7 @@
                     </pic:cNvPicPr>
                   </pic:nvPicPr>
                   <pic:blipFill>
-                    <a:blip r:embed="rId9">
+                    <a:blip r:embed="rId11">
                       <a:extLst>
                         <a:ext uri="{28A0092B-C50C-407E-A947-70E740481C1C}">
                           <a14:useLocalDpi xmlns:a14="http://schemas.microsoft.com/office/drawing/2010/main" val="0"/>
@@ -6119,7 +5578,7 @@
                   <pic:spPr bwMode="auto">
                     <a:xfrm>
                       <a:off x="0" y="0"/>
-                      <a:ext cx="5731510" cy="6736262"/>
+                      <a:ext cx="3911277" cy="4596938"/>
                     </a:xfrm>
                     <a:prstGeom prst="rect">
                       <a:avLst/>
@@ -6243,11 +5702,10 @@
           <w:szCs w:val="20"/>
           <w:lang w:eastAsia="en-GB"/>
         </w:rPr>
-        <w:lastRenderedPageBreak/>
         <w:drawing>
           <wp:inline distT="0" distB="0" distL="0" distR="0">
-            <wp:extent cx="5162233" cy="6064515"/>
-            <wp:effectExtent l="0" t="0" r="635" b="0"/>
+            <wp:extent cx="4071102" cy="4782670"/>
+            <wp:effectExtent l="0" t="0" r="5715" b="5715"/>
             <wp:docPr id="6" name="Picture 6" descr="C:\Users\geomadc\Desktop\keanu-merge\keanu-post-hackathon\results\plot\three\both.png"/>
             <wp:cNvGraphicFramePr>
               <a:graphicFrameLocks xmlns:a="http://schemas.openxmlformats.org/drawingml/2006/main" noChangeAspect="1"/>
@@ -6262,7 +5720,7 @@
                     </pic:cNvPicPr>
                   </pic:nvPicPr>
                   <pic:blipFill>
-                    <a:blip r:embed="rId10">
+                    <a:blip r:embed="rId12">
                       <a:extLst>
                         <a:ext uri="{28A0092B-C50C-407E-A947-70E740481C1C}">
                           <a14:useLocalDpi xmlns:a14="http://schemas.microsoft.com/office/drawing/2010/main" val="0"/>
@@ -6277,7 +5735,7 @@
                   <pic:spPr bwMode="auto">
                     <a:xfrm>
                       <a:off x="0" y="0"/>
-                      <a:ext cx="5174910" cy="6079407"/>
+                      <a:ext cx="4086680" cy="4800971"/>
                     </a:xfrm>
                     <a:prstGeom prst="rect">
                       <a:avLst/>
@@ -6378,114 +5836,12 @@
       </w:r>
     </w:p>
     <w:p>
-      <w:pPr>
-        <w:spacing w:before="120" w:after="0" w:line="240" w:lineRule="auto"/>
-        <w:rPr>
-          <w:rFonts w:ascii="Verdana" w:hAnsi="Verdana"/>
-          <w:b/>
-          <w:sz w:val="20"/>
-          <w:szCs w:val="20"/>
-        </w:rPr>
-      </w:pPr>
-    </w:p>
-    <w:p>
-      <w:pPr>
-        <w:spacing w:before="120" w:after="0" w:line="240" w:lineRule="auto"/>
-        <w:rPr>
-          <w:rFonts w:ascii="Verdana" w:hAnsi="Verdana"/>
-          <w:b/>
-          <w:sz w:val="20"/>
-          <w:szCs w:val="20"/>
-        </w:rPr>
-      </w:pPr>
-    </w:p>
-    <w:p>
-      <w:pPr>
-        <w:spacing w:before="120" w:after="0" w:line="240" w:lineRule="auto"/>
-        <w:rPr>
-          <w:rFonts w:ascii="Verdana" w:hAnsi="Verdana"/>
-          <w:sz w:val="20"/>
-          <w:szCs w:val="20"/>
-        </w:rPr>
-      </w:pPr>
-      <w:r>
-        <w:rPr>
-          <w:rFonts w:ascii="Verdana" w:hAnsi="Verdana"/>
-          <w:sz w:val="20"/>
-          <w:szCs w:val="20"/>
-        </w:rPr>
-        <w:t>The interval at which the observation were made from the truth data was carried out at various intervals. However no pattern was found between constraint and observation intervals except of course when no observations were made. (Nick may have new results to dispute this)</w:t>
-      </w:r>
-    </w:p>
-    <w:p>
-      <w:pPr>
-        <w:spacing w:before="120" w:after="0" w:line="240" w:lineRule="auto"/>
-        <w:rPr>
-          <w:rFonts w:ascii="Verdana" w:hAnsi="Verdana"/>
-          <w:b/>
-          <w:sz w:val="32"/>
-          <w:szCs w:val="32"/>
-        </w:rPr>
-      </w:pPr>
-    </w:p>
-    <w:p>
-      <w:pPr>
-        <w:spacing w:before="120" w:after="0" w:line="240" w:lineRule="auto"/>
-        <w:rPr>
-          <w:rFonts w:ascii="Verdana" w:hAnsi="Verdana"/>
-          <w:b/>
-          <w:sz w:val="32"/>
-          <w:szCs w:val="32"/>
-        </w:rPr>
-      </w:pPr>
-      <w:r>
-        <w:rPr>
-          <w:rFonts w:ascii="Verdana" w:hAnsi="Verdana"/>
-          <w:b/>
-          <w:sz w:val="32"/>
-          <w:szCs w:val="32"/>
-        </w:rPr>
-        <w:lastRenderedPageBreak/>
-        <w:t>Value of the Research</w:t>
-      </w:r>
-    </w:p>
-    <w:p>
-      <w:pPr>
-        <w:rPr>
-          <w:rFonts w:ascii="Verdana" w:hAnsi="Verdana"/>
-          <w:sz w:val="20"/>
-          <w:szCs w:val="20"/>
-        </w:rPr>
-      </w:pPr>
-    </w:p>
-    <w:p>
-      <w:r>
-        <w:rPr>
-          <w:rFonts w:ascii="Verdana" w:hAnsi="Verdana"/>
-          <w:sz w:val="20"/>
-          <w:szCs w:val="20"/>
-        </w:rPr>
-        <w:t xml:space="preserve">This work </w:t>
-      </w:r>
-      <w:r>
-        <w:rPr>
-          <w:rFonts w:ascii="Verdana" w:hAnsi="Verdana"/>
-          <w:sz w:val="20"/>
-          <w:szCs w:val="20"/>
-        </w:rPr>
-        <w:t>lays the groundwork for a better understanding about how real data can be used to reduce uncertainty in ABMs. This an important initial step for the application of these methods to smart city modelling. By utilising these methods we can produce more robust agent based models for urban systems that can be of greater use when making policy decisions. Working with Improbable has been mutually beneficial: the LIDA team have gained access to an invaluable probabilistic modelling library, and Improbable have been able to test the library on a real use case with an agent-based model</w:t>
-      </w:r>
-      <w:r>
-        <w:rPr>
-          <w:rFonts w:ascii="Verdana" w:hAnsi="Verdana"/>
-          <w:sz w:val="20"/>
-          <w:szCs w:val="20"/>
-        </w:rPr>
-        <w:t>.</w:t>
-      </w:r>
-    </w:p>
+      <w:bookmarkStart w:id="4" w:name="_GoBack"/>
+      <w:bookmarkEnd w:id="4"/>
+    </w:p>
+    <w:p/>
     <w:sectPr>
-      <w:headerReference w:type="default" r:id="rId11"/>
+      <w:headerReference w:type="default" r:id="rId13"/>
       <w:pgSz w:w="11906" w:h="16838"/>
       <w:pgMar w:top="1440" w:right="1440" w:bottom="1440" w:left="1440" w:header="708" w:footer="708" w:gutter="0"/>
       <w:cols w:space="708"/>
@@ -6556,29 +5912,8 @@
       <w:r>
         <w:t xml:space="preserve"> </w:t>
       </w:r>
-      <w:proofErr w:type="spellStart"/>
-      <w:r>
-        <w:t>Grazzini</w:t>
-      </w:r>
-      <w:proofErr w:type="spellEnd"/>
-      <w:r>
-        <w:t xml:space="preserve">, Jakob, Matteo G. </w:t>
-      </w:r>
-      <w:proofErr w:type="spellStart"/>
-      <w:r>
-        <w:t>Richiardi</w:t>
-      </w:r>
-      <w:proofErr w:type="spellEnd"/>
-      <w:r>
-        <w:t xml:space="preserve">, and Mike </w:t>
-      </w:r>
-      <w:proofErr w:type="spellStart"/>
-      <w:r>
-        <w:t>Tsionas</w:t>
-      </w:r>
-      <w:proofErr w:type="spellEnd"/>
-      <w:r>
-        <w:t xml:space="preserve">. 2017. “Bayesian Estimation of Agent-Based Models.” </w:t>
+      <w:r>
+        <w:t xml:space="preserve">Grazzini, Jakob, Matteo G. Richiardi, and Mike Tsionas. 2017. “Bayesian Estimation of Agent-Based Models.” </w:t>
       </w:r>
       <w:r>
         <w:rPr>
@@ -6760,6 +6095,100 @@
     </w:pPr>
   </w:p>
 </w:hdr>
+</file>
+
+<file path=word/numbering.xml><?xml version="1.0" encoding="utf-8"?>
+<w:numbering xmlns:wpc="http://schemas.microsoft.com/office/word/2010/wordprocessingCanvas" xmlns:cx="http://schemas.microsoft.com/office/drawing/2014/chartex" xmlns:cx1="http://schemas.microsoft.com/office/drawing/2015/9/8/chartex" xmlns:cx2="http://schemas.microsoft.com/office/drawing/2015/10/21/chartex" xmlns:cx3="http://schemas.microsoft.com/office/drawing/2016/5/9/chartex" xmlns:cx4="http://schemas.microsoft.com/office/drawing/2016/5/10/chartex" xmlns:cx5="http://schemas.microsoft.com/office/drawing/2016/5/11/chartex" xmlns:cx6="http://schemas.microsoft.com/office/drawing/2016/5/12/chartex" xmlns:cx7="http://schemas.microsoft.com/office/drawing/2016/5/13/chartex" xmlns:cx8="http://schemas.microsoft.com/office/drawing/2016/5/14/chartex" xmlns:mc="http://schemas.openxmlformats.org/markup-compatibility/2006" xmlns:aink="http://schemas.microsoft.com/office/drawing/2016/ink" xmlns:am3d="http://schemas.microsoft.com/office/drawing/2017/model3d" xmlns:o="urn:schemas-microsoft-com:office:office" xmlns:r="http://schemas.openxmlformats.org/officeDocument/2006/relationships" xmlns:m="http://schemas.openxmlformats.org/officeDocument/2006/math" xmlns:v="urn:schemas-microsoft-com:vml" xmlns:wp14="http://schemas.microsoft.com/office/word/2010/wordprocessingDrawing" xmlns:wp="http://schemas.openxmlformats.org/drawingml/2006/wordprocessingDrawing" xmlns:w10="urn:schemas-microsoft-com:office:word" xmlns:w="http://schemas.openxmlformats.org/wordprocessingml/2006/main" xmlns:w14="http://schemas.microsoft.com/office/word/2010/wordml" xmlns:w15="http://schemas.microsoft.com/office/word/2012/wordml" xmlns:w16cid="http://schemas.microsoft.com/office/word/2016/wordml/cid" xmlns:w16se="http://schemas.microsoft.com/office/word/2015/wordml/symex" xmlns:wpg="http://schemas.microsoft.com/office/word/2010/wordprocessingGroup" xmlns:wpi="http://schemas.microsoft.com/office/word/2010/wordprocessingInk" xmlns:wne="http://schemas.microsoft.com/office/word/2006/wordml" xmlns:wps="http://schemas.microsoft.com/office/word/2010/wordprocessingShape" mc:Ignorable="w14 w15 w16se w16cid wp14">
+  <w:abstractNum w:abstractNumId="0" w15:restartNumberingAfterBreak="0">
+    <w:nsid w:val="72700EFA"/>
+    <w:multiLevelType w:val="hybridMultilevel"/>
+    <w:tmpl w:val="9A7AC396"/>
+    <w:lvl w:ilvl="0" w:tplc="0409000F">
+      <w:start w:val="1"/>
+      <w:numFmt w:val="decimal"/>
+      <w:lvlText w:val="%1."/>
+      <w:lvlJc w:val="left"/>
+      <w:pPr>
+        <w:ind w:left="771" w:hanging="360"/>
+      </w:pPr>
+    </w:lvl>
+    <w:lvl w:ilvl="1" w:tplc="04090019" w:tentative="1">
+      <w:start w:val="1"/>
+      <w:numFmt w:val="lowerLetter"/>
+      <w:lvlText w:val="%2."/>
+      <w:lvlJc w:val="left"/>
+      <w:pPr>
+        <w:ind w:left="1491" w:hanging="360"/>
+      </w:pPr>
+    </w:lvl>
+    <w:lvl w:ilvl="2" w:tplc="0409001B" w:tentative="1">
+      <w:start w:val="1"/>
+      <w:numFmt w:val="lowerRoman"/>
+      <w:lvlText w:val="%3."/>
+      <w:lvlJc w:val="right"/>
+      <w:pPr>
+        <w:ind w:left="2211" w:hanging="180"/>
+      </w:pPr>
+    </w:lvl>
+    <w:lvl w:ilvl="3" w:tplc="0409000F" w:tentative="1">
+      <w:start w:val="1"/>
+      <w:numFmt w:val="decimal"/>
+      <w:lvlText w:val="%4."/>
+      <w:lvlJc w:val="left"/>
+      <w:pPr>
+        <w:ind w:left="2931" w:hanging="360"/>
+      </w:pPr>
+    </w:lvl>
+    <w:lvl w:ilvl="4" w:tplc="04090019" w:tentative="1">
+      <w:start w:val="1"/>
+      <w:numFmt w:val="lowerLetter"/>
+      <w:lvlText w:val="%5."/>
+      <w:lvlJc w:val="left"/>
+      <w:pPr>
+        <w:ind w:left="3651" w:hanging="360"/>
+      </w:pPr>
+    </w:lvl>
+    <w:lvl w:ilvl="5" w:tplc="0409001B" w:tentative="1">
+      <w:start w:val="1"/>
+      <w:numFmt w:val="lowerRoman"/>
+      <w:lvlText w:val="%6."/>
+      <w:lvlJc w:val="right"/>
+      <w:pPr>
+        <w:ind w:left="4371" w:hanging="180"/>
+      </w:pPr>
+    </w:lvl>
+    <w:lvl w:ilvl="6" w:tplc="0409000F" w:tentative="1">
+      <w:start w:val="1"/>
+      <w:numFmt w:val="decimal"/>
+      <w:lvlText w:val="%7."/>
+      <w:lvlJc w:val="left"/>
+      <w:pPr>
+        <w:ind w:left="5091" w:hanging="360"/>
+      </w:pPr>
+    </w:lvl>
+    <w:lvl w:ilvl="7" w:tplc="04090019" w:tentative="1">
+      <w:start w:val="1"/>
+      <w:numFmt w:val="lowerLetter"/>
+      <w:lvlText w:val="%8."/>
+      <w:lvlJc w:val="left"/>
+      <w:pPr>
+        <w:ind w:left="5811" w:hanging="360"/>
+      </w:pPr>
+    </w:lvl>
+    <w:lvl w:ilvl="8" w:tplc="0409001B" w:tentative="1">
+      <w:start w:val="1"/>
+      <w:numFmt w:val="lowerRoman"/>
+      <w:lvlText w:val="%9."/>
+      <w:lvlJc w:val="right"/>
+      <w:pPr>
+        <w:ind w:left="6531" w:hanging="180"/>
+      </w:pPr>
+    </w:lvl>
+  </w:abstractNum>
+  <w:num w:numId="1">
+    <w:abstractNumId w:val="0"/>
+  </w:num>
+</w:numbering>
 </file>
 
 <file path=word/styles.xml><?xml version="1.0" encoding="utf-8"?>
@@ -7597,6 +7026,17 @@
       <w:shd w:val="clear" w:color="auto" w:fill="E1DFDD"/>
     </w:rPr>
   </w:style>
+  <w:style w:type="paragraph" w:styleId="ListParagraph">
+    <w:name w:val="List Paragraph"/>
+    <w:basedOn w:val="Normal"/>
+    <w:uiPriority w:val="34"/>
+    <w:qFormat/>
+    <w:rsid w:val="001A780C"/>
+    <w:pPr>
+      <w:ind w:left="720"/>
+      <w:contextualSpacing/>
+    </w:pPr>
+  </w:style>
 </w:styles>
 </file>
 

</xml_diff>